<commit_message>
Added User Requirements & made necessary updates
</commit_message>
<xml_diff>
--- a/Smithgall Woods Project Breakdown Plan.docx
+++ b/Smithgall Woods Project Breakdown Plan.docx
@@ -83,23 +83,7 @@
         </w:pPrChange>
       </w:pPr>
       <w:r>
-        <w:t xml:space="preserve">Smithgall Woods is a State Park in Helen, Georgia where attendees of the park can partake in recreational activities such as fishing, hiking, camping, and volunteering. Smithgall Woods obtains return volunteer hours from the state which gives an incentive for </w:t>
-      </w:r>
-      <w:proofErr w:type="gramStart"/>
-      <w:r>
-        <w:t>friends</w:t>
-      </w:r>
-      <w:proofErr w:type="gramEnd"/>
-      <w:r>
-        <w:t xml:space="preserve"> chapters to volunteer their time so that the park itself can get more state money. The </w:t>
-      </w:r>
-      <w:proofErr w:type="spellStart"/>
-      <w:r>
-        <w:t>Smithgall</w:t>
-      </w:r>
-      <w:proofErr w:type="spellEnd"/>
-      <w:r>
-        <w:t xml:space="preserve"> Woods site </w:t>
+        <w:t xml:space="preserve">Smithgall Woods is a State Park in Helen, Georgia where attendees of the park can partake in recreational activities such as fishing, hiking, camping, and volunteering. Smithgall Woods obtains return volunteer hours from the state which gives an incentive for friends chapters to volunteer their time so that the park itself can get more state money. The Smithgall Woods site </w:t>
       </w:r>
       <w:ins w:id="1" w:author="Jojo" w:date="2017-09-18T14:22:00Z">
         <w:r>
@@ -244,12 +228,16 @@
     </w:p>
     <w:p>
       <w:pPr>
-        <w:ind w:left="720"/>
         <w:rPr>
           <w:b/>
           <w:sz w:val="24"/>
           <w:szCs w:val="24"/>
         </w:rPr>
+        <w:pPrChange w:id="10" w:author="Jojo" w:date="2017-09-19T12:50:00Z">
+          <w:pPr>
+            <w:ind w:left="720"/>
+          </w:pPr>
+        </w:pPrChange>
       </w:pPr>
       <w:r>
         <w:rPr>
@@ -344,7 +332,7 @@
           <w:numId w:val="1"/>
         </w:numPr>
       </w:pPr>
-      <w:del w:id="10" w:author="Jojo" w:date="2017-09-13T22:52:00Z">
+      <w:del w:id="11" w:author="Jojo" w:date="2017-09-13T22:52:00Z">
         <w:r>
           <w:rPr>
             <w:sz w:val="14"/>
@@ -354,15 +342,7 @@
         </w:r>
       </w:del>
       <w:r>
-        <w:t xml:space="preserve">Pictures: </w:t>
-      </w:r>
-      <w:proofErr w:type="spellStart"/>
-      <w:r>
-        <w:t>Smithgall</w:t>
-      </w:r>
-      <w:proofErr w:type="spellEnd"/>
-      <w:r>
-        <w:t xml:space="preserve"> Woods wants to connect to the state site to rent cabins, along with include pictures of cabins and highlight of volunteers</w:t>
+        <w:t>Pictures: Smithgall Woods wants to connect to the state site to rent cabins, along with include pictures of cabins and highlight of volunteers</w:t>
       </w:r>
     </w:p>
     <w:p>
@@ -381,44 +361,782 @@
     <w:p>
       <w:pPr>
         <w:pStyle w:val="ListParagraph"/>
+        <w:ind w:left="0"/>
         <w:rPr>
           <w:b/>
           <w:sz w:val="24"/>
           <w:szCs w:val="24"/>
         </w:rPr>
-      </w:pPr>
-      <w:commentRangeStart w:id="11"/>
+        <w:pPrChange w:id="12" w:author="Jojo" w:date="2017-09-19T12:50:00Z">
+          <w:pPr>
+            <w:pStyle w:val="ListParagraph"/>
+          </w:pPr>
+        </w:pPrChange>
+      </w:pPr>
+      <w:commentRangeStart w:id="13"/>
       <w:r>
         <w:rPr>
           <w:b/>
           <w:sz w:val="24"/>
           <w:szCs w:val="24"/>
         </w:rPr>
-        <w:t>2.2 Requirement Details</w:t>
-      </w:r>
-      <w:commentRangeEnd w:id="11"/>
-      <w:r>
-        <w:rPr>
-          <w:rStyle w:val="CommentReference"/>
-        </w:rPr>
-        <w:commentReference w:id="11"/>
-      </w:r>
-    </w:p>
-    <w:p>
-      <w:pPr>
+        <w:t xml:space="preserve">2.2 </w:t>
+      </w:r>
+      <w:ins w:id="14" w:author="Jojo" w:date="2017-09-19T12:50:00Z">
+        <w:r>
+          <w:rPr>
+            <w:b/>
+            <w:sz w:val="24"/>
+            <w:szCs w:val="24"/>
+          </w:rPr>
+          <w:t xml:space="preserve">User </w:t>
+        </w:r>
+      </w:ins>
+      <w:r>
         <w:rPr>
           <w:b/>
           <w:sz w:val="24"/>
           <w:szCs w:val="24"/>
         </w:rPr>
-      </w:pPr>
-    </w:p>
-    <w:p>
-      <w:r>
-        <w:t>N/A for right now</w:t>
-      </w:r>
-    </w:p>
-    <w:p/>
+        <w:t>Requirement</w:t>
+      </w:r>
+      <w:ins w:id="15" w:author="Jojo" w:date="2017-09-19T12:50:00Z">
+        <w:r>
+          <w:rPr>
+            <w:b/>
+            <w:sz w:val="24"/>
+            <w:szCs w:val="24"/>
+          </w:rPr>
+          <w:t>s</w:t>
+        </w:r>
+      </w:ins>
+      <w:del w:id="16" w:author="Jojo" w:date="2017-09-19T12:50:00Z">
+        <w:r>
+          <w:rPr>
+            <w:b/>
+            <w:sz w:val="24"/>
+            <w:szCs w:val="24"/>
+          </w:rPr>
+          <w:delText xml:space="preserve"> Details</w:delText>
+        </w:r>
+        <w:commentRangeEnd w:id="13"/>
+        <w:r>
+          <w:rPr>
+            <w:rStyle w:val="CommentReference"/>
+          </w:rPr>
+          <w:commentReference w:id="13"/>
+        </w:r>
+      </w:del>
+    </w:p>
+    <w:p>
+      <w:pPr>
+        <w:ind w:left="360"/>
+        <w:rPr>
+          <w:ins w:id="17" w:author="Jojo" w:date="2017-09-19T12:58:00Z"/>
+          <w:b/>
+          <w:sz w:val="24"/>
+          <w:szCs w:val="24"/>
+        </w:rPr>
+        <w:pPrChange w:id="18" w:author="Jojo" w:date="2017-09-19T12:58:00Z">
+          <w:pPr/>
+        </w:pPrChange>
+      </w:pPr>
+    </w:p>
+    <w:p>
+      <w:pPr>
+        <w:ind w:left="360"/>
+        <w:rPr>
+          <w:ins w:id="19" w:author="Jojo" w:date="2017-09-19T13:04:00Z"/>
+        </w:rPr>
+        <w:pPrChange w:id="20" w:author="Jojo" w:date="2017-09-19T12:58:00Z">
+          <w:pPr/>
+        </w:pPrChange>
+      </w:pPr>
+      <w:ins w:id="21" w:author="Jojo" w:date="2017-09-19T12:58:00Z">
+        <w:r>
+          <w:t>The</w:t>
+        </w:r>
+      </w:ins>
+      <w:ins w:id="22" w:author="Jojo" w:date="2017-09-19T12:59:00Z">
+        <w:r>
+          <w:t xml:space="preserve"> team recommends the</w:t>
+        </w:r>
+      </w:ins>
+      <w:ins w:id="23" w:author="Jojo" w:date="2017-09-19T12:58:00Z">
+        <w:r>
+          <w:t xml:space="preserve"> </w:t>
+        </w:r>
+      </w:ins>
+      <w:ins w:id="24" w:author="Jojo" w:date="2017-09-19T12:59:00Z">
+        <w:r>
+          <w:t>following user requirements</w:t>
+        </w:r>
+      </w:ins>
+      <w:ins w:id="25" w:author="Jojo" w:date="2017-09-19T13:00:00Z">
+        <w:r>
+          <w:t xml:space="preserve"> and will prioritize them from high to low</w:t>
+        </w:r>
+      </w:ins>
+      <w:ins w:id="26" w:author="Jojo" w:date="2017-09-19T13:05:00Z">
+        <w:r>
+          <w:t xml:space="preserve"> before defining the system requirements</w:t>
+        </w:r>
+      </w:ins>
+      <w:ins w:id="27" w:author="Jojo" w:date="2017-09-19T13:00:00Z">
+        <w:r>
+          <w:t xml:space="preserve">.  The prioritized list of requirements will be described in sufficient details under </w:t>
+        </w:r>
+      </w:ins>
+      <w:ins w:id="28" w:author="Jojo" w:date="2017-09-19T13:03:00Z">
+        <w:r>
+          <w:t>Functional Specifications (System Requirements) in Section 3.0.</w:t>
+        </w:r>
+      </w:ins>
+    </w:p>
+    <w:p>
+      <w:pPr>
+        <w:ind w:left="360"/>
+        <w:rPr>
+          <w:rPrChange w:id="29" w:author="Jojo" w:date="2017-09-19T12:58:00Z">
+            <w:rPr>
+              <w:b/>
+              <w:sz w:val="24"/>
+              <w:szCs w:val="24"/>
+            </w:rPr>
+          </w:rPrChange>
+        </w:rPr>
+        <w:pPrChange w:id="30" w:author="Jojo" w:date="2017-09-19T12:58:00Z">
+          <w:pPr/>
+        </w:pPrChange>
+      </w:pPr>
+    </w:p>
+    <w:p>
+      <w:pPr>
+        <w:ind w:left="360"/>
+        <w:rPr>
+          <w:ins w:id="31" w:author="Jojo" w:date="2017-09-19T12:49:00Z"/>
+          <w:u w:val="single"/>
+          <w:rPrChange w:id="32" w:author="Jojo" w:date="2017-09-19T13:07:00Z">
+            <w:rPr>
+              <w:ins w:id="33" w:author="Jojo" w:date="2017-09-19T12:49:00Z"/>
+              <w:sz w:val="24"/>
+              <w:szCs w:val="24"/>
+            </w:rPr>
+          </w:rPrChange>
+        </w:rPr>
+      </w:pPr>
+      <w:ins w:id="34" w:author="Jojo" w:date="2017-09-19T12:51:00Z">
+        <w:r>
+          <w:rPr>
+            <w:u w:val="single"/>
+            <w:rPrChange w:id="35" w:author="Jojo" w:date="2017-09-19T13:07:00Z">
+              <w:rPr/>
+            </w:rPrChange>
+          </w:rPr>
+          <w:t xml:space="preserve">A.  </w:t>
+        </w:r>
+      </w:ins>
+      <w:del w:id="36" w:author="Jojo" w:date="2017-09-19T12:45:00Z">
+        <w:r>
+          <w:rPr>
+            <w:u w:val="single"/>
+            <w:rPrChange w:id="37" w:author="Jojo" w:date="2017-09-19T13:07:00Z">
+              <w:rPr/>
+            </w:rPrChange>
+          </w:rPr>
+          <w:delText>N/A for right now</w:delText>
+        </w:r>
+      </w:del>
+      <w:ins w:id="38" w:author="Jojo" w:date="2017-09-19T12:45:00Z">
+        <w:r>
+          <w:rPr>
+            <w:u w:val="single"/>
+            <w:rPrChange w:id="39" w:author="Jojo" w:date="2017-09-19T13:07:00Z">
+              <w:rPr>
+                <w:sz w:val="24"/>
+                <w:szCs w:val="24"/>
+              </w:rPr>
+            </w:rPrChange>
+          </w:rPr>
+          <w:t>Website Pages (</w:t>
+        </w:r>
+      </w:ins>
+      <w:ins w:id="40" w:author="Jojo" w:date="2017-09-19T12:49:00Z">
+        <w:r>
+          <w:rPr>
+            <w:u w:val="single"/>
+            <w:rPrChange w:id="41" w:author="Jojo" w:date="2017-09-19T13:07:00Z">
+              <w:rPr>
+                <w:sz w:val="24"/>
+                <w:szCs w:val="24"/>
+              </w:rPr>
+            </w:rPrChange>
+          </w:rPr>
+          <w:t>S</w:t>
+        </w:r>
+      </w:ins>
+      <w:ins w:id="42" w:author="Jojo" w:date="2017-09-19T12:45:00Z">
+        <w:r>
+          <w:rPr>
+            <w:u w:val="single"/>
+            <w:rPrChange w:id="43" w:author="Jojo" w:date="2017-09-19T13:07:00Z">
+              <w:rPr>
+                <w:b/>
+                <w:sz w:val="24"/>
+                <w:szCs w:val="24"/>
+              </w:rPr>
+            </w:rPrChange>
+          </w:rPr>
+          <w:t>ite navigation &amp; content presentation)</w:t>
+        </w:r>
+      </w:ins>
+    </w:p>
+    <w:p>
+      <w:pPr>
+        <w:ind w:left="360"/>
+        <w:rPr>
+          <w:ins w:id="44" w:author="Jojo" w:date="2017-09-19T12:51:00Z"/>
+        </w:rPr>
+      </w:pPr>
+      <w:ins w:id="45" w:author="Jojo" w:date="2017-09-19T12:49:00Z">
+        <w:r>
+          <w:rPr>
+            <w:b/>
+            <w:rPrChange w:id="46" w:author="Jojo" w:date="2017-09-19T12:55:00Z">
+              <w:rPr>
+                <w:sz w:val="24"/>
+                <w:szCs w:val="24"/>
+              </w:rPr>
+            </w:rPrChange>
+          </w:rPr>
+          <w:t>Require</w:t>
+        </w:r>
+      </w:ins>
+      <w:ins w:id="47" w:author="Jojo" w:date="2017-09-19T12:51:00Z">
+        <w:r>
+          <w:rPr>
+            <w:b/>
+            <w:rPrChange w:id="48" w:author="Jojo" w:date="2017-09-19T12:55:00Z">
+              <w:rPr/>
+            </w:rPrChange>
+          </w:rPr>
+          <w:t>ment #1</w:t>
+        </w:r>
+        <w:r>
+          <w:t>:</w:t>
+        </w:r>
+      </w:ins>
+      <w:ins w:id="49" w:author="Jojo" w:date="2017-09-19T12:54:00Z">
+        <w:r>
+          <w:t xml:space="preserve">  </w:t>
+        </w:r>
+        <w:r>
+          <w:t>Smithgall Woods website shall be designed with user-friendly navigation that allows users to find information quickly through logical menu structure.</w:t>
+        </w:r>
+      </w:ins>
+    </w:p>
+    <w:p>
+      <w:pPr>
+        <w:ind w:left="360"/>
+        <w:rPr>
+          <w:ins w:id="50" w:author="Jojo" w:date="2017-09-19T12:51:00Z"/>
+        </w:rPr>
+      </w:pPr>
+      <w:ins w:id="51" w:author="Jojo" w:date="2017-09-19T12:51:00Z">
+        <w:r>
+          <w:rPr>
+            <w:b/>
+            <w:rPrChange w:id="52" w:author="Jojo" w:date="2017-09-19T12:55:00Z">
+              <w:rPr/>
+            </w:rPrChange>
+          </w:rPr>
+          <w:t>Requirement #2</w:t>
+        </w:r>
+        <w:r>
+          <w:t>:</w:t>
+        </w:r>
+      </w:ins>
+      <w:ins w:id="53" w:author="Jojo" w:date="2017-09-19T12:54:00Z">
+        <w:r>
+          <w:t xml:space="preserve">  </w:t>
+        </w:r>
+        <w:r>
+          <w:t>Smithgall Woods website content of each page shall be arranged in a way to improve its appearance and make it interesting to existing users and future visitors to the site.</w:t>
+        </w:r>
+      </w:ins>
+    </w:p>
+    <w:p>
+      <w:pPr>
+        <w:ind w:left="360"/>
+        <w:rPr>
+          <w:ins w:id="54" w:author="Jojo" w:date="2017-09-19T12:51:00Z"/>
+        </w:rPr>
+      </w:pPr>
+    </w:p>
+    <w:p>
+      <w:pPr>
+        <w:ind w:left="360"/>
+        <w:rPr>
+          <w:ins w:id="55" w:author="Jojo" w:date="2017-09-19T12:51:00Z"/>
+          <w:u w:val="single"/>
+          <w:rPrChange w:id="56" w:author="Jojo" w:date="2017-09-19T13:07:00Z">
+            <w:rPr>
+              <w:ins w:id="57" w:author="Jojo" w:date="2017-09-19T12:51:00Z"/>
+            </w:rPr>
+          </w:rPrChange>
+        </w:rPr>
+      </w:pPr>
+      <w:ins w:id="58" w:author="Jojo" w:date="2017-09-19T12:52:00Z">
+        <w:r>
+          <w:rPr>
+            <w:u w:val="single"/>
+            <w:rPrChange w:id="59" w:author="Jojo" w:date="2017-09-19T13:07:00Z">
+              <w:rPr/>
+            </w:rPrChange>
+          </w:rPr>
+          <w:t>B</w:t>
+        </w:r>
+      </w:ins>
+      <w:ins w:id="60" w:author="Jojo" w:date="2017-09-19T12:51:00Z">
+        <w:r>
+          <w:rPr>
+            <w:u w:val="single"/>
+            <w:rPrChange w:id="61" w:author="Jojo" w:date="2017-09-19T13:07:00Z">
+              <w:rPr/>
+            </w:rPrChange>
+          </w:rPr>
+          <w:t xml:space="preserve">.  </w:t>
+        </w:r>
+      </w:ins>
+      <w:ins w:id="62" w:author="Jojo" w:date="2017-09-19T12:53:00Z">
+        <w:r>
+          <w:rPr>
+            <w:u w:val="single"/>
+            <w:rPrChange w:id="63" w:author="Jojo" w:date="2017-09-19T13:07:00Z">
+              <w:rPr/>
+            </w:rPrChange>
+          </w:rPr>
+          <w:t>Become a Friend or Volunteer Page</w:t>
+        </w:r>
+      </w:ins>
+    </w:p>
+    <w:p>
+      <w:pPr>
+        <w:ind w:left="360"/>
+        <w:rPr>
+          <w:ins w:id="64" w:author="Jojo" w:date="2017-09-19T12:51:00Z"/>
+        </w:rPr>
+      </w:pPr>
+      <w:ins w:id="65" w:author="Jojo" w:date="2017-09-19T12:51:00Z">
+        <w:r>
+          <w:rPr>
+            <w:b/>
+            <w:rPrChange w:id="66" w:author="Jojo" w:date="2017-09-19T12:55:00Z">
+              <w:rPr/>
+            </w:rPrChange>
+          </w:rPr>
+          <w:t>Requirement #1</w:t>
+        </w:r>
+        <w:r>
+          <w:t>:</w:t>
+        </w:r>
+      </w:ins>
+      <w:ins w:id="67" w:author="Jojo" w:date="2017-09-19T12:56:00Z">
+        <w:r>
+          <w:t xml:space="preserve">  </w:t>
+        </w:r>
+        <w:r>
+          <w:t>The page shall have more detailed information about becoming a friend or volunteer including directions, volunteer training day information, and working hyperlinks.</w:t>
+        </w:r>
+      </w:ins>
+    </w:p>
+    <w:p>
+      <w:pPr>
+        <w:ind w:left="360"/>
+        <w:rPr>
+          <w:ins w:id="68" w:author="Jojo" w:date="2017-09-19T12:51:00Z"/>
+        </w:rPr>
+      </w:pPr>
+      <w:ins w:id="69" w:author="Jojo" w:date="2017-09-19T12:51:00Z">
+        <w:r>
+          <w:rPr>
+            <w:b/>
+            <w:rPrChange w:id="70" w:author="Jojo" w:date="2017-09-19T12:55:00Z">
+              <w:rPr/>
+            </w:rPrChange>
+          </w:rPr>
+          <w:t>Requirement #2</w:t>
+        </w:r>
+        <w:r>
+          <w:t>:</w:t>
+        </w:r>
+      </w:ins>
+      <w:ins w:id="71" w:author="Jojo" w:date="2017-09-19T12:56:00Z">
+        <w:r>
+          <w:t xml:space="preserve">  </w:t>
+        </w:r>
+        <w:r>
+          <w:t>All hyperlinks shall be active, correct, and current.</w:t>
+        </w:r>
+      </w:ins>
+    </w:p>
+    <w:p>
+      <w:pPr>
+        <w:ind w:left="360"/>
+        <w:rPr>
+          <w:ins w:id="72" w:author="Jojo" w:date="2017-09-19T12:52:00Z"/>
+        </w:rPr>
+      </w:pPr>
+    </w:p>
+    <w:p>
+      <w:pPr>
+        <w:ind w:left="360"/>
+        <w:rPr>
+          <w:ins w:id="73" w:author="Jojo" w:date="2017-09-19T12:52:00Z"/>
+          <w:u w:val="single"/>
+          <w:rPrChange w:id="74" w:author="Jojo" w:date="2017-09-19T13:07:00Z">
+            <w:rPr>
+              <w:ins w:id="75" w:author="Jojo" w:date="2017-09-19T12:52:00Z"/>
+            </w:rPr>
+          </w:rPrChange>
+        </w:rPr>
+      </w:pPr>
+      <w:ins w:id="76" w:author="Jojo" w:date="2017-09-19T12:52:00Z">
+        <w:r>
+          <w:rPr>
+            <w:u w:val="single"/>
+            <w:rPrChange w:id="77" w:author="Jojo" w:date="2017-09-19T13:07:00Z">
+              <w:rPr/>
+            </w:rPrChange>
+          </w:rPr>
+          <w:t xml:space="preserve">C.  </w:t>
+        </w:r>
+      </w:ins>
+      <w:ins w:id="78" w:author="Jojo" w:date="2017-09-19T12:53:00Z">
+        <w:r>
+          <w:rPr>
+            <w:u w:val="single"/>
+            <w:rPrChange w:id="79" w:author="Jojo" w:date="2017-09-19T13:07:00Z">
+              <w:rPr/>
+            </w:rPrChange>
+          </w:rPr>
+          <w:t>Cottage Accommodations Page</w:t>
+        </w:r>
+      </w:ins>
+    </w:p>
+    <w:p>
+      <w:pPr>
+        <w:ind w:left="360"/>
+        <w:rPr>
+          <w:ins w:id="80" w:author="Jojo" w:date="2017-09-19T12:52:00Z"/>
+        </w:rPr>
+      </w:pPr>
+      <w:ins w:id="81" w:author="Jojo" w:date="2017-09-19T12:52:00Z">
+        <w:r>
+          <w:rPr>
+            <w:b/>
+            <w:rPrChange w:id="82" w:author="Jojo" w:date="2017-09-19T12:55:00Z">
+              <w:rPr/>
+            </w:rPrChange>
+          </w:rPr>
+          <w:t>Requirement #1</w:t>
+        </w:r>
+        <w:r>
+          <w:t>:</w:t>
+        </w:r>
+      </w:ins>
+      <w:ins w:id="83" w:author="Jojo" w:date="2017-09-19T12:56:00Z">
+        <w:r>
+          <w:t xml:space="preserve">  </w:t>
+        </w:r>
+        <w:r>
+          <w:t>Smithgall Woods cottage accommodations page shall link directly to the relevant state parks reservations page.</w:t>
+        </w:r>
+      </w:ins>
+    </w:p>
+    <w:p>
+      <w:pPr>
+        <w:ind w:left="360"/>
+        <w:rPr>
+          <w:ins w:id="84" w:author="Jojo" w:date="2017-09-19T12:52:00Z"/>
+        </w:rPr>
+      </w:pPr>
+      <w:ins w:id="85" w:author="Jojo" w:date="2017-09-19T12:52:00Z">
+        <w:r>
+          <w:rPr>
+            <w:b/>
+            <w:rPrChange w:id="86" w:author="Jojo" w:date="2017-09-19T12:55:00Z">
+              <w:rPr/>
+            </w:rPrChange>
+          </w:rPr>
+          <w:t>Requirement #2</w:t>
+        </w:r>
+        <w:r>
+          <w:t>:</w:t>
+        </w:r>
+      </w:ins>
+      <w:ins w:id="87" w:author="Jojo" w:date="2017-09-19T12:56:00Z">
+        <w:r>
+          <w:t xml:space="preserve">  </w:t>
+        </w:r>
+      </w:ins>
+      <w:ins w:id="88" w:author="Jojo" w:date="2017-09-19T12:57:00Z">
+        <w:r>
+          <w:t>Smithgall Woods cottage accommodations page shall be renamed to Reservations and list group (pioneer) camping and picnic shelter information, which are reserved through the same link.</w:t>
+        </w:r>
+      </w:ins>
+    </w:p>
+    <w:p>
+      <w:pPr>
+        <w:ind w:left="360"/>
+        <w:rPr>
+          <w:ins w:id="89" w:author="Jojo" w:date="2017-09-19T12:52:00Z"/>
+        </w:rPr>
+      </w:pPr>
+    </w:p>
+    <w:p>
+      <w:pPr>
+        <w:ind w:left="360"/>
+        <w:rPr>
+          <w:ins w:id="90" w:author="Jojo" w:date="2017-09-19T12:52:00Z"/>
+          <w:u w:val="single"/>
+          <w:rPrChange w:id="91" w:author="Jojo" w:date="2017-09-19T13:07:00Z">
+            <w:rPr>
+              <w:ins w:id="92" w:author="Jojo" w:date="2017-09-19T12:52:00Z"/>
+            </w:rPr>
+          </w:rPrChange>
+        </w:rPr>
+      </w:pPr>
+      <w:ins w:id="93" w:author="Jojo" w:date="2017-09-19T12:52:00Z">
+        <w:r>
+          <w:rPr>
+            <w:u w:val="single"/>
+            <w:rPrChange w:id="94" w:author="Jojo" w:date="2017-09-19T13:07:00Z">
+              <w:rPr/>
+            </w:rPrChange>
+          </w:rPr>
+          <w:t xml:space="preserve">D.  </w:t>
+        </w:r>
+      </w:ins>
+      <w:ins w:id="95" w:author="Jojo" w:date="2017-09-19T12:53:00Z">
+        <w:r>
+          <w:rPr>
+            <w:u w:val="single"/>
+            <w:rPrChange w:id="96" w:author="Jojo" w:date="2017-09-19T13:07:00Z">
+              <w:rPr/>
+            </w:rPrChange>
+          </w:rPr>
+          <w:t>Volunteer Hours Log Page with Mobile Capability</w:t>
+        </w:r>
+      </w:ins>
+    </w:p>
+    <w:p>
+      <w:pPr>
+        <w:ind w:left="360"/>
+        <w:rPr>
+          <w:ins w:id="97" w:author="Jojo" w:date="2017-09-19T12:52:00Z"/>
+        </w:rPr>
+      </w:pPr>
+      <w:ins w:id="98" w:author="Jojo" w:date="2017-09-19T12:52:00Z">
+        <w:r>
+          <w:rPr>
+            <w:b/>
+            <w:rPrChange w:id="99" w:author="Jojo" w:date="2017-09-19T12:55:00Z">
+              <w:rPr/>
+            </w:rPrChange>
+          </w:rPr>
+          <w:t>Requirement #1</w:t>
+        </w:r>
+        <w:r>
+          <w:t>:</w:t>
+        </w:r>
+      </w:ins>
+      <w:ins w:id="100" w:author="Jojo" w:date="2017-09-19T12:56:00Z">
+        <w:r>
+          <w:t xml:space="preserve">  </w:t>
+        </w:r>
+      </w:ins>
+      <w:ins w:id="101" w:author="Jojo" w:date="2017-09-19T12:57:00Z">
+        <w:r>
+          <w:t>Smithgall Woods application shall validate volunteers, jobs and hours by authentication process</w:t>
+        </w:r>
+        <w:r>
+          <w:t>.</w:t>
+        </w:r>
+      </w:ins>
+    </w:p>
+    <w:p>
+      <w:pPr>
+        <w:ind w:left="360"/>
+        <w:rPr>
+          <w:ins w:id="102" w:author="Jojo" w:date="2017-09-19T12:52:00Z"/>
+        </w:rPr>
+      </w:pPr>
+      <w:ins w:id="103" w:author="Jojo" w:date="2017-09-19T12:52:00Z">
+        <w:r>
+          <w:rPr>
+            <w:b/>
+            <w:rPrChange w:id="104" w:author="Jojo" w:date="2017-09-19T12:55:00Z">
+              <w:rPr/>
+            </w:rPrChange>
+          </w:rPr>
+          <w:t>Requirement #2</w:t>
+        </w:r>
+        <w:r>
+          <w:t>:</w:t>
+        </w:r>
+      </w:ins>
+      <w:ins w:id="105" w:author="Jojo" w:date="2017-09-19T12:56:00Z">
+        <w:r>
+          <w:t xml:space="preserve">  </w:t>
+        </w:r>
+      </w:ins>
+      <w:ins w:id="106" w:author="Jojo" w:date="2017-09-19T12:57:00Z">
+        <w:r>
+          <w:t xml:space="preserve">Smithgall Woods application shall be formatted with mobile devices in mind so that </w:t>
+        </w:r>
+        <w:r>
+          <w:t>logging data via mobile is user-</w:t>
+        </w:r>
+        <w:r>
+          <w:t>friendly</w:t>
+        </w:r>
+        <w:r>
+          <w:t>.</w:t>
+        </w:r>
+      </w:ins>
+    </w:p>
+    <w:p>
+      <w:pPr>
+        <w:ind w:left="360"/>
+        <w:rPr>
+          <w:ins w:id="107" w:author="Jojo" w:date="2017-09-19T12:52:00Z"/>
+        </w:rPr>
+      </w:pPr>
+    </w:p>
+    <w:p>
+      <w:pPr>
+        <w:ind w:left="360"/>
+        <w:rPr>
+          <w:ins w:id="108" w:author="Jojo" w:date="2017-09-19T12:52:00Z"/>
+          <w:u w:val="single"/>
+          <w:rPrChange w:id="109" w:author="Jojo" w:date="2017-09-19T13:07:00Z">
+            <w:rPr>
+              <w:ins w:id="110" w:author="Jojo" w:date="2017-09-19T12:52:00Z"/>
+            </w:rPr>
+          </w:rPrChange>
+        </w:rPr>
+      </w:pPr>
+      <w:ins w:id="111" w:author="Jojo" w:date="2017-09-19T12:52:00Z">
+        <w:r>
+          <w:rPr>
+            <w:u w:val="single"/>
+            <w:rPrChange w:id="112" w:author="Jojo" w:date="2017-09-19T13:07:00Z">
+              <w:rPr/>
+            </w:rPrChange>
+          </w:rPr>
+          <w:t xml:space="preserve">E.  </w:t>
+        </w:r>
+      </w:ins>
+      <w:ins w:id="113" w:author="Jojo" w:date="2017-09-19T12:53:00Z">
+        <w:r>
+          <w:rPr>
+            <w:u w:val="single"/>
+            <w:rPrChange w:id="114" w:author="Jojo" w:date="2017-09-19T13:07:00Z">
+              <w:rPr/>
+            </w:rPrChange>
+          </w:rPr>
+          <w:t>Volunteer Report Generator Page with Separate Login</w:t>
+        </w:r>
+      </w:ins>
+    </w:p>
+    <w:p>
+      <w:pPr>
+        <w:ind w:left="360"/>
+        <w:rPr>
+          <w:ins w:id="115" w:author="Jojo" w:date="2017-09-19T12:52:00Z"/>
+        </w:rPr>
+      </w:pPr>
+      <w:ins w:id="116" w:author="Jojo" w:date="2017-09-19T12:52:00Z">
+        <w:r>
+          <w:rPr>
+            <w:b/>
+            <w:rPrChange w:id="117" w:author="Jojo" w:date="2017-09-19T12:56:00Z">
+              <w:rPr/>
+            </w:rPrChange>
+          </w:rPr>
+          <w:t>Requirement #1</w:t>
+        </w:r>
+        <w:r>
+          <w:t>:</w:t>
+        </w:r>
+      </w:ins>
+      <w:ins w:id="118" w:author="Jojo" w:date="2017-09-19T12:56:00Z">
+        <w:r>
+          <w:t xml:space="preserve">  </w:t>
+        </w:r>
+      </w:ins>
+      <w:ins w:id="119" w:author="Jojo" w:date="2017-09-19T12:57:00Z">
+        <w:r>
+          <w:t>Smithgall Woods application shall generate volunteer reports showing the number of volunteer hours</w:t>
+        </w:r>
+        <w:r>
+          <w:t>.</w:t>
+        </w:r>
+      </w:ins>
+    </w:p>
+    <w:p>
+      <w:pPr>
+        <w:ind w:left="360"/>
+        <w:rPr>
+          <w:ins w:id="120" w:author="Jojo" w:date="2017-09-19T12:52:00Z"/>
+        </w:rPr>
+      </w:pPr>
+      <w:ins w:id="121" w:author="Jojo" w:date="2017-09-19T12:52:00Z">
+        <w:r>
+          <w:rPr>
+            <w:b/>
+            <w:rPrChange w:id="122" w:author="Jojo" w:date="2017-09-19T12:56:00Z">
+              <w:rPr/>
+            </w:rPrChange>
+          </w:rPr>
+          <w:t>Requirement #2</w:t>
+        </w:r>
+        <w:r>
+          <w:t>:</w:t>
+        </w:r>
+      </w:ins>
+      <w:ins w:id="123" w:author="Jojo" w:date="2017-09-19T12:56:00Z">
+        <w:r>
+          <w:t xml:space="preserve">  </w:t>
+        </w:r>
+      </w:ins>
+      <w:ins w:id="124" w:author="Jojo" w:date="2017-09-19T12:58:00Z">
+        <w:r>
+          <w:t>Smithgall Woods application shall be capable of setting up user access to Report Generator for designated individuals only.</w:t>
+        </w:r>
+      </w:ins>
+    </w:p>
+    <w:p>
+      <w:pPr>
+        <w:ind w:left="360"/>
+        <w:rPr>
+          <w:del w:id="125" w:author="Jojo" w:date="2017-09-19T12:52:00Z"/>
+        </w:rPr>
+      </w:pPr>
+      <w:ins w:id="126" w:author="Jojo" w:date="2017-09-19T12:52:00Z">
+        <w:r>
+          <w:tab/>
+        </w:r>
+      </w:ins>
+    </w:p>
+    <w:p>
+      <w:pPr>
+        <w:rPr>
+          <w:del w:id="127" w:author="Jojo" w:date="2017-09-19T12:52:00Z"/>
+        </w:rPr>
+      </w:pPr>
+    </w:p>
     <w:p/>
     <w:p>
       <w:pPr>
@@ -429,7 +1147,7 @@
           <w:szCs w:val="28"/>
         </w:rPr>
       </w:pPr>
-      <w:commentRangeStart w:id="12"/>
+      <w:commentRangeStart w:id="128"/>
       <w:r>
         <w:rPr>
           <w:b/>
@@ -446,12 +1164,12 @@
         </w:rPr>
         <w:t>Functional Specifications</w:t>
       </w:r>
-      <w:commentRangeEnd w:id="12"/>
+      <w:commentRangeEnd w:id="128"/>
       <w:r>
         <w:rPr>
           <w:rStyle w:val="CommentReference"/>
         </w:rPr>
-        <w:commentReference w:id="12"/>
+        <w:commentReference w:id="128"/>
       </w:r>
     </w:p>
     <w:p>
@@ -514,6 +1232,7 @@
           <w:numId w:val="2"/>
         </w:numPr>
         <w:rPr>
+          <w:ins w:id="129" w:author="Jojo" w:date="2017-09-19T13:07:00Z"/>
           <w:b/>
         </w:rPr>
       </w:pPr>
@@ -529,6 +1248,83 @@
         </w:rPr>
         <w:t xml:space="preserve"> of unnecessary accounts</w:t>
       </w:r>
+    </w:p>
+    <w:p>
+      <w:pPr>
+        <w:ind w:left="720"/>
+        <w:jc w:val="both"/>
+        <w:rPr>
+          <w:ins w:id="130" w:author="Jojo" w:date="2017-09-19T13:13:00Z"/>
+        </w:rPr>
+        <w:pPrChange w:id="131" w:author="Jojo" w:date="2017-09-19T13:13:00Z">
+          <w:pPr>
+            <w:pStyle w:val="ListParagraph"/>
+            <w:numPr>
+              <w:numId w:val="2"/>
+            </w:numPr>
+            <w:ind w:hanging="360"/>
+          </w:pPr>
+        </w:pPrChange>
+      </w:pPr>
+      <w:ins w:id="132" w:author="Jojo" w:date="2017-09-19T13:08:00Z">
+        <w:r>
+          <w:rPr>
+            <w:b/>
+            <w:rPrChange w:id="133" w:author="Jojo" w:date="2017-09-19T13:13:00Z">
+              <w:rPr/>
+            </w:rPrChange>
+          </w:rPr>
+          <w:t>Note</w:t>
+        </w:r>
+        <w:r>
+          <w:t xml:space="preserve">:  </w:t>
+        </w:r>
+      </w:ins>
+      <w:ins w:id="134" w:author="Jojo" w:date="2017-09-19T13:11:00Z">
+        <w:r>
+          <w:t xml:space="preserve">Since this document is available through GitHub </w:t>
+        </w:r>
+      </w:ins>
+      <w:ins w:id="135" w:author="Jojo" w:date="2017-09-19T13:12:00Z">
+        <w:r>
+          <w:t>and visible to the</w:t>
+        </w:r>
+      </w:ins>
+      <w:ins w:id="136" w:author="Jojo" w:date="2017-09-19T13:11:00Z">
+        <w:r>
+          <w:t xml:space="preserve"> public</w:t>
+        </w:r>
+      </w:ins>
+      <w:ins w:id="137" w:author="Jojo" w:date="2017-09-19T13:12:00Z">
+        <w:r>
+          <w:t>, t</w:t>
+        </w:r>
+      </w:ins>
+      <w:ins w:id="138" w:author="Jojo" w:date="2017-09-19T13:08:00Z">
+        <w:r>
+          <w:t>he passwords for the following login accounts were left off from this document for security reasons.  However, these passwords are safely stored in another document</w:t>
+        </w:r>
+      </w:ins>
+      <w:ins w:id="139" w:author="Jojo" w:date="2017-09-19T13:12:00Z">
+        <w:r>
+          <w:t xml:space="preserve"> and can be retrieved as needed.</w:t>
+        </w:r>
+      </w:ins>
+    </w:p>
+    <w:p>
+      <w:pPr>
+        <w:ind w:left="720"/>
+        <w:jc w:val="both"/>
+        <w:pPrChange w:id="140" w:author="Jojo" w:date="2017-09-19T13:13:00Z">
+          <w:pPr>
+            <w:pStyle w:val="ListParagraph"/>
+            <w:numPr>
+              <w:numId w:val="2"/>
+            </w:numPr>
+            <w:ind w:hanging="360"/>
+          </w:pPr>
+        </w:pPrChange>
+      </w:pPr>
     </w:p>
     <w:p>
       <w:pPr>
@@ -550,21 +1346,20 @@
           <w:szCs w:val="24"/>
         </w:rPr>
       </w:pPr>
-      <w:commentRangeStart w:id="13"/>
+      <w:commentRangeStart w:id="141"/>
       <w:r>
         <w:rPr>
           <w:sz w:val="24"/>
           <w:szCs w:val="24"/>
         </w:rPr>
-        <w:lastRenderedPageBreak/>
         <w:t>Hosting site</w:t>
       </w:r>
-      <w:commentRangeEnd w:id="13"/>
+      <w:commentRangeEnd w:id="141"/>
       <w:r>
         <w:rPr>
           <w:rStyle w:val="CommentReference"/>
         </w:rPr>
-        <w:commentReference w:id="13"/>
+        <w:commentReference w:id="141"/>
       </w:r>
     </w:p>
     <w:p>
@@ -611,16 +1406,16 @@
           <w:szCs w:val="24"/>
         </w:rPr>
       </w:pPr>
-      <w:commentRangeStart w:id="14"/>
+      <w:commentRangeStart w:id="142"/>
       <w:r>
         <w:t>Databases</w:t>
       </w:r>
-      <w:commentRangeEnd w:id="14"/>
+      <w:commentRangeEnd w:id="142"/>
       <w:r>
         <w:rPr>
           <w:rStyle w:val="CommentReference"/>
         </w:rPr>
-        <w:commentReference w:id="14"/>
+        <w:commentReference w:id="142"/>
       </w:r>
     </w:p>
     <w:p>
@@ -639,14 +1434,27 @@
         </w:pBdr>
         <w:spacing w:after="160" w:line="256" w:lineRule="auto"/>
       </w:pPr>
-      <w:hyperlink r:id="rId9" w:history="1">
-        <w:r>
-          <w:rPr>
-            <w:rStyle w:val="Hyperlink"/>
-          </w:rPr>
-          <w:t>db357026991</w:t>
-        </w:r>
-      </w:hyperlink>
+      <w:r>
+        <w:fldChar w:fldCharType="begin"/>
+      </w:r>
+      <w:r>
+        <w:instrText xml:space="preserve"> HYPERLINK "https://my.1and1.com/mysql-database-details/db357026991?__lf=ftp_create_account_flow" </w:instrText>
+      </w:r>
+      <w:r>
+        <w:fldChar w:fldCharType="separate"/>
+      </w:r>
+      <w:r>
+        <w:rPr>
+          <w:rStyle w:val="Hyperlink"/>
+        </w:rPr>
+        <w:t>db357026991</w:t>
+      </w:r>
+      <w:r>
+        <w:rPr>
+          <w:rStyle w:val="Hyperlink"/>
+        </w:rPr>
+        <w:fldChar w:fldCharType="end"/>
+      </w:r>
       <w:r>
         <w:t xml:space="preserve"> (FSGW)</w:t>
       </w:r>
@@ -667,26 +1475,31 @@
         </w:pBdr>
         <w:spacing w:after="160" w:line="256" w:lineRule="auto"/>
       </w:pPr>
-      <w:hyperlink r:id="rId10" w:history="1">
-        <w:r>
-          <w:rPr>
-            <w:rStyle w:val="Hyperlink"/>
-          </w:rPr>
-          <w:t>db358933030</w:t>
-        </w:r>
-      </w:hyperlink>
-      <w:r>
-        <w:t xml:space="preserve"> (</w:t>
-      </w:r>
-      <w:proofErr w:type="spellStart"/>
-      <w:r>
-        <w:t>FSGWData</w:t>
-      </w:r>
-      <w:proofErr w:type="spellEnd"/>
-      <w:r>
-        <w:t>)</w:t>
-      </w:r>
-      <w:ins w:id="15" w:author="Jojo" w:date="2017-09-13T23:01:00Z">
+      <w:r>
+        <w:fldChar w:fldCharType="begin"/>
+      </w:r>
+      <w:r>
+        <w:instrText xml:space="preserve"> HYPERLINK "https://my.1and1.com/mysql-database-details/db358933030?__lf=ftp_create_account_flow" </w:instrText>
+      </w:r>
+      <w:r>
+        <w:fldChar w:fldCharType="separate"/>
+      </w:r>
+      <w:r>
+        <w:rPr>
+          <w:rStyle w:val="Hyperlink"/>
+        </w:rPr>
+        <w:t>db358933030</w:t>
+      </w:r>
+      <w:r>
+        <w:rPr>
+          <w:rStyle w:val="Hyperlink"/>
+        </w:rPr>
+        <w:fldChar w:fldCharType="end"/>
+      </w:r>
+      <w:r>
+        <w:t xml:space="preserve"> (FSGWData)</w:t>
+      </w:r>
+      <w:ins w:id="143" w:author="Jojo" w:date="2017-09-13T23:01:00Z">
         <w:r>
           <w:t>;  Database for Volunteer Hours</w:t>
         </w:r>
@@ -708,21 +1521,35 @@
         </w:pBdr>
         <w:spacing w:after="160" w:line="256" w:lineRule="auto"/>
       </w:pPr>
-      <w:hyperlink r:id="rId11" w:history="1">
-        <w:r>
-          <w:rPr>
-            <w:rStyle w:val="Hyperlink"/>
-          </w:rPr>
-          <w:t>db360322876</w:t>
-        </w:r>
-      </w:hyperlink>
+      <w:r>
+        <w:lastRenderedPageBreak/>
+        <w:fldChar w:fldCharType="begin"/>
+      </w:r>
+      <w:r>
+        <w:instrText xml:space="preserve"> HYPERLINK "https://my.1and1.com/mysql-database-details/db360322876?__lf=ftp_create_account_flow" </w:instrText>
+      </w:r>
+      <w:r>
+        <w:fldChar w:fldCharType="separate"/>
+      </w:r>
+      <w:r>
+        <w:rPr>
+          <w:rStyle w:val="Hyperlink"/>
+        </w:rPr>
+        <w:t>db360322876</w:t>
+      </w:r>
+      <w:r>
+        <w:rPr>
+          <w:rStyle w:val="Hyperlink"/>
+        </w:rPr>
+        <w:fldChar w:fldCharType="end"/>
+      </w:r>
       <w:r>
         <w:t xml:space="preserve"> (Fresh root WP inst</w:t>
       </w:r>
       <w:r>
         <w:t>all)</w:t>
       </w:r>
-      <w:del w:id="16" w:author="Jojo" w:date="2017-09-18T13:20:00Z">
+      <w:del w:id="144" w:author="Jojo" w:date="2017-09-18T13:20:00Z">
         <w:r>
           <w:delText xml:space="preserve"> </w:delText>
         </w:r>
@@ -750,14 +1577,27 @@
         </w:pBdr>
         <w:spacing w:after="160" w:line="256" w:lineRule="auto"/>
       </w:pPr>
-      <w:hyperlink r:id="rId12" w:history="1">
-        <w:r>
-          <w:rPr>
-            <w:rStyle w:val="Hyperlink"/>
-          </w:rPr>
-          <w:t>db265662256</w:t>
-        </w:r>
-      </w:hyperlink>
+      <w:r>
+        <w:fldChar w:fldCharType="begin"/>
+      </w:r>
+      <w:r>
+        <w:instrText xml:space="preserve"> HYPERLINK "https://my.1and1.com/mysql-database-details/db265662256?__lf=ftp_create_account_flow" </w:instrText>
+      </w:r>
+      <w:r>
+        <w:fldChar w:fldCharType="separate"/>
+      </w:r>
+      <w:r>
+        <w:rPr>
+          <w:rStyle w:val="Hyperlink"/>
+        </w:rPr>
+        <w:t>db265662256</w:t>
+      </w:r>
+      <w:r>
+        <w:rPr>
+          <w:rStyle w:val="Hyperlink"/>
+        </w:rPr>
+        <w:fldChar w:fldCharType="end"/>
+      </w:r>
       <w:r>
         <w:t xml:space="preserve"> (login and hours database): We think </w:t>
       </w:r>
@@ -781,24 +1621,29 @@
         </w:pBdr>
         <w:spacing w:after="160" w:line="256" w:lineRule="auto"/>
       </w:pPr>
-      <w:hyperlink r:id="rId13" w:history="1">
-        <w:r>
-          <w:rPr>
-            <w:rStyle w:val="Hyperlink"/>
-          </w:rPr>
-          <w:t>db268336715</w:t>
-        </w:r>
-      </w:hyperlink>
-      <w:r>
-        <w:t xml:space="preserve"> (</w:t>
-      </w:r>
-      <w:proofErr w:type="spellStart"/>
-      <w:r>
-        <w:t>calendardb</w:t>
-      </w:r>
-      <w:proofErr w:type="spellEnd"/>
-      <w:r>
-        <w:t>)</w:t>
+      <w:r>
+        <w:fldChar w:fldCharType="begin"/>
+      </w:r>
+      <w:r>
+        <w:instrText xml:space="preserve"> HYPERLINK "https://my.1and1.com/mysql-database-details/db268336715?__lf=ftp_create_account_flow" </w:instrText>
+      </w:r>
+      <w:r>
+        <w:fldChar w:fldCharType="separate"/>
+      </w:r>
+      <w:r>
+        <w:rPr>
+          <w:rStyle w:val="Hyperlink"/>
+        </w:rPr>
+        <w:t>db268336715</w:t>
+      </w:r>
+      <w:r>
+        <w:rPr>
+          <w:rStyle w:val="Hyperlink"/>
+        </w:rPr>
+        <w:fldChar w:fldCharType="end"/>
+      </w:r>
+      <w:r>
+        <w:t xml:space="preserve"> (calendardb)</w:t>
       </w:r>
     </w:p>
     <w:p>
@@ -821,7 +1666,7 @@
           <w:szCs w:val="24"/>
         </w:rPr>
       </w:pPr>
-      <w:commentRangeStart w:id="17"/>
+      <w:commentRangeStart w:id="145"/>
       <w:r>
         <w:rPr>
           <w:sz w:val="24"/>
@@ -829,12 +1674,12 @@
         </w:rPr>
         <w:t>FTP accounts</w:t>
       </w:r>
-      <w:commentRangeEnd w:id="17"/>
+      <w:commentRangeEnd w:id="145"/>
       <w:r>
         <w:rPr>
           <w:rStyle w:val="CommentReference"/>
         </w:rPr>
-        <w:commentReference w:id="17"/>
+        <w:commentReference w:id="145"/>
       </w:r>
     </w:p>
     <w:p>
@@ -853,14 +1698,27 @@
         </w:pBdr>
         <w:spacing w:after="160" w:line="256" w:lineRule="auto"/>
       </w:pPr>
-      <w:hyperlink r:id="rId14" w:history="1">
-        <w:r>
-          <w:rPr>
-            <w:rStyle w:val="Hyperlink"/>
-          </w:rPr>
-          <w:t>u48922589</w:t>
-        </w:r>
-      </w:hyperlink>
+      <w:r>
+        <w:fldChar w:fldCharType="begin"/>
+      </w:r>
+      <w:r>
+        <w:instrText xml:space="preserve"> HYPERLINK "https://my.1and1.com/ftp-account-details/54939311?__lf=ftp_create_account_flow" </w:instrText>
+      </w:r>
+      <w:r>
+        <w:fldChar w:fldCharType="separate"/>
+      </w:r>
+      <w:r>
+        <w:rPr>
+          <w:rStyle w:val="Hyperlink"/>
+        </w:rPr>
+        <w:t>u48922589</w:t>
+      </w:r>
+      <w:r>
+        <w:rPr>
+          <w:rStyle w:val="Hyperlink"/>
+        </w:rPr>
+        <w:fldChar w:fldCharType="end"/>
+      </w:r>
     </w:p>
     <w:p>
       <w:pPr>
@@ -878,14 +1736,27 @@
         </w:pBdr>
         <w:spacing w:after="160" w:line="256" w:lineRule="auto"/>
       </w:pPr>
-      <w:hyperlink r:id="rId15" w:history="1">
-        <w:r>
-          <w:rPr>
-            <w:rStyle w:val="Hyperlink"/>
-          </w:rPr>
-          <w:t>u48922589-drdan</w:t>
-        </w:r>
-      </w:hyperlink>
+      <w:r>
+        <w:fldChar w:fldCharType="begin"/>
+      </w:r>
+      <w:r>
+        <w:instrText xml:space="preserve"> HYPERLINK "https://my.1and1.com/ftp-account-details/75464305?__lf=ftp_create_account_flow" </w:instrText>
+      </w:r>
+      <w:r>
+        <w:fldChar w:fldCharType="separate"/>
+      </w:r>
+      <w:r>
+        <w:rPr>
+          <w:rStyle w:val="Hyperlink"/>
+        </w:rPr>
+        <w:t>u48922589-drdan</w:t>
+      </w:r>
+      <w:r>
+        <w:rPr>
+          <w:rStyle w:val="Hyperlink"/>
+        </w:rPr>
+        <w:fldChar w:fldCharType="end"/>
+      </w:r>
       <w:r>
         <w:t xml:space="preserve"> : T</w:t>
       </w:r>
@@ -912,14 +1783,27 @@
         </w:pBdr>
         <w:spacing w:after="160" w:line="256" w:lineRule="auto"/>
       </w:pPr>
-      <w:hyperlink r:id="rId16" w:history="1">
-        <w:r>
-          <w:rPr>
-            <w:rStyle w:val="Hyperlink"/>
-          </w:rPr>
-          <w:t>u48922589-students</w:t>
-        </w:r>
-      </w:hyperlink>
+      <w:r>
+        <w:fldChar w:fldCharType="begin"/>
+      </w:r>
+      <w:r>
+        <w:instrText xml:space="preserve"> HYPERLINK "https://my.1and1.com/ftp-account-details/76946453?__lf=ftp_create_account_flow" </w:instrText>
+      </w:r>
+      <w:r>
+        <w:fldChar w:fldCharType="separate"/>
+      </w:r>
+      <w:r>
+        <w:rPr>
+          <w:rStyle w:val="Hyperlink"/>
+        </w:rPr>
+        <w:t>u48922589-students</w:t>
+      </w:r>
+      <w:r>
+        <w:rPr>
+          <w:rStyle w:val="Hyperlink"/>
+        </w:rPr>
+        <w:fldChar w:fldCharType="end"/>
+      </w:r>
     </w:p>
     <w:p>
       <w:pPr>
@@ -937,14 +1821,27 @@
         </w:pBdr>
         <w:spacing w:after="160" w:line="256" w:lineRule="auto"/>
       </w:pPr>
-      <w:hyperlink r:id="rId17" w:history="1">
-        <w:r>
-          <w:rPr>
-            <w:rStyle w:val="Hyperlink"/>
-          </w:rPr>
-          <w:t>u48922589-Admin</w:t>
-        </w:r>
-      </w:hyperlink>
+      <w:r>
+        <w:fldChar w:fldCharType="begin"/>
+      </w:r>
+      <w:r>
+        <w:instrText xml:space="preserve"> HYPERLINK "https://my.1and1.com/ftp-account-details/77483152?__lf=ftp_create_account_flow" </w:instrText>
+      </w:r>
+      <w:r>
+        <w:fldChar w:fldCharType="separate"/>
+      </w:r>
+      <w:r>
+        <w:rPr>
+          <w:rStyle w:val="Hyperlink"/>
+        </w:rPr>
+        <w:t>u48922589-Admin</w:t>
+      </w:r>
+      <w:r>
+        <w:rPr>
+          <w:rStyle w:val="Hyperlink"/>
+        </w:rPr>
+        <w:fldChar w:fldCharType="end"/>
+      </w:r>
     </w:p>
     <w:p>
       <w:pPr>
@@ -966,7 +1863,7 @@
           <w:szCs w:val="24"/>
         </w:rPr>
       </w:pPr>
-      <w:commentRangeStart w:id="18"/>
+      <w:commentRangeStart w:id="146"/>
       <w:r>
         <w:rPr>
           <w:sz w:val="24"/>
@@ -974,12 +1871,12 @@
         </w:rPr>
         <w:t>WordPress accounts</w:t>
       </w:r>
-      <w:commentRangeEnd w:id="18"/>
+      <w:commentRangeEnd w:id="146"/>
       <w:r>
         <w:rPr>
           <w:rStyle w:val="CommentReference"/>
         </w:rPr>
-        <w:commentReference w:id="18"/>
+        <w:commentReference w:id="146"/>
       </w:r>
     </w:p>
     <w:p>
@@ -998,22 +1895,30 @@
         </w:pBdr>
         <w:spacing w:after="160" w:line="256" w:lineRule="auto"/>
       </w:pPr>
-      <w:proofErr w:type="spellStart"/>
-      <w:r>
-        <w:t>mhuber</w:t>
-      </w:r>
-      <w:proofErr w:type="spellEnd"/>
-      <w:r>
-        <w:t xml:space="preserve"> (</w:t>
-      </w:r>
-      <w:hyperlink r:id="rId18" w:history="1">
-        <w:r>
-          <w:rPr>
-            <w:rStyle w:val="Hyperlink"/>
-          </w:rPr>
-          <w:t>mhuber@uga.edu</w:t>
-        </w:r>
-      </w:hyperlink>
+      <w:r>
+        <w:t>mhuber (</w:t>
+      </w:r>
+      <w:r>
+        <w:fldChar w:fldCharType="begin"/>
+      </w:r>
+      <w:r>
+        <w:instrText xml:space="preserve"> HYPERLINK "mailto:mhuber@uga.edu" </w:instrText>
+      </w:r>
+      <w:r>
+        <w:fldChar w:fldCharType="separate"/>
+      </w:r>
+      <w:r>
+        <w:rPr>
+          <w:rStyle w:val="Hyperlink"/>
+        </w:rPr>
+        <w:t>mhuber@uga.edu</w:t>
+      </w:r>
+      <w:r>
+        <w:rPr>
+          <w:rStyle w:val="Hyperlink"/>
+        </w:rPr>
+        <w:fldChar w:fldCharType="end"/>
+      </w:r>
       <w:r>
         <w:t xml:space="preserve">) </w:t>
       </w:r>
@@ -1037,14 +1942,27 @@
       <w:r>
         <w:t>admin (</w:t>
       </w:r>
-      <w:hyperlink r:id="rId19" w:history="1">
-        <w:r>
-          <w:rPr>
-            <w:rStyle w:val="Hyperlink"/>
-          </w:rPr>
-          <w:t>youdomaincom977@gmail.com</w:t>
-        </w:r>
-      </w:hyperlink>
+      <w:r>
+        <w:fldChar w:fldCharType="begin"/>
+      </w:r>
+      <w:r>
+        <w:instrText xml:space="preserve"> HYPERLINK "mailto:youdomaincom977@gmail.com" </w:instrText>
+      </w:r>
+      <w:r>
+        <w:fldChar w:fldCharType="separate"/>
+      </w:r>
+      <w:r>
+        <w:rPr>
+          <w:rStyle w:val="Hyperlink"/>
+        </w:rPr>
+        <w:t>youdomaincom977@gmail.com</w:t>
+      </w:r>
+      <w:r>
+        <w:rPr>
+          <w:rStyle w:val="Hyperlink"/>
+        </w:rPr>
+        <w:fldChar w:fldCharType="end"/>
+      </w:r>
       <w:r>
         <w:t>) : t</w:t>
       </w:r>
@@ -1055,15 +1973,7 @@
         <w:t xml:space="preserve">we suggest that it </w:t>
       </w:r>
       <w:r>
-        <w:t xml:space="preserve">should be changed via the </w:t>
-      </w:r>
-      <w:proofErr w:type="spellStart"/>
-      <w:r>
-        <w:t>wp_users</w:t>
-      </w:r>
-      <w:proofErr w:type="spellEnd"/>
-      <w:r>
-        <w:t xml:space="preserve"> table in the database, </w:t>
+        <w:t xml:space="preserve">should be changed via the wp_users table in the database, </w:t>
       </w:r>
       <w:r>
         <w:t>assuming that nothing becomes disrupted</w:t>
@@ -1088,14 +1998,27 @@
       <w:r>
         <w:t>Admin1 (</w:t>
       </w:r>
-      <w:hyperlink r:id="rId20" w:history="1">
-        <w:r>
-          <w:rPr>
-            <w:rStyle w:val="Hyperlink"/>
-          </w:rPr>
-          <w:t>webmaster@friendsofsmithgallwoods.org</w:t>
-        </w:r>
-      </w:hyperlink>
+      <w:r>
+        <w:fldChar w:fldCharType="begin"/>
+      </w:r>
+      <w:r>
+        <w:instrText xml:space="preserve"> HYPERLINK "mailto:webmaster@friendsofsmithgallwoods.org" </w:instrText>
+      </w:r>
+      <w:r>
+        <w:fldChar w:fldCharType="separate"/>
+      </w:r>
+      <w:r>
+        <w:rPr>
+          <w:rStyle w:val="Hyperlink"/>
+        </w:rPr>
+        <w:t>webmaster@friendsofsmithgallwoods.org</w:t>
+      </w:r>
+      <w:r>
+        <w:rPr>
+          <w:rStyle w:val="Hyperlink"/>
+        </w:rPr>
+        <w:fldChar w:fldCharType="end"/>
+      </w:r>
       <w:r>
         <w:t>)</w:t>
       </w:r>
@@ -1115,69 +2038,56 @@
           <w:between w:val="none" w:sz="0" w:space="0" w:color="auto"/>
         </w:pBdr>
         <w:spacing w:after="160" w:line="256" w:lineRule="auto"/>
-      </w:pPr>
-      <w:proofErr w:type="spellStart"/>
-      <w:r>
-        <w:t>lcompton</w:t>
-      </w:r>
-      <w:proofErr w:type="spellEnd"/>
-      <w:r>
-        <w:t xml:space="preserve"> (</w:t>
-      </w:r>
-      <w:hyperlink r:id="rId21" w:history="1">
-        <w:r>
-          <w:rPr>
-            <w:rStyle w:val="Hyperlink"/>
-          </w:rPr>
-          <w:t>compton.pl@gmail.com</w:t>
-        </w:r>
-      </w:hyperlink>
+        <w:rPr>
+          <w:ins w:id="147" w:author="Jojo" w:date="2017-09-19T13:14:00Z"/>
+        </w:rPr>
+      </w:pPr>
+      <w:r>
+        <w:t>lcompton (</w:t>
+      </w:r>
+      <w:r>
+        <w:fldChar w:fldCharType="begin"/>
+      </w:r>
+      <w:r>
+        <w:instrText xml:space="preserve"> HYPERLINK "mailto:compton.pl@gmail.com" </w:instrText>
+      </w:r>
+      <w:r>
+        <w:fldChar w:fldCharType="separate"/>
+      </w:r>
+      <w:r>
+        <w:rPr>
+          <w:rStyle w:val="Hyperlink"/>
+        </w:rPr>
+        <w:t>compton.pl@gmail.com</w:t>
+      </w:r>
+      <w:r>
+        <w:rPr>
+          <w:rStyle w:val="Hyperlink"/>
+        </w:rPr>
+        <w:fldChar w:fldCharType="end"/>
+      </w:r>
       <w:r>
         <w:t xml:space="preserve">) : </w:t>
       </w:r>
-      <w:del w:id="19" w:author="Jojo" w:date="2017-09-18T14:31:00Z">
+      <w:del w:id="148" w:author="Jojo" w:date="2017-09-18T14:31:00Z">
         <w:r>
           <w:delText>Team to determine who this user is</w:delText>
         </w:r>
       </w:del>
-      <w:ins w:id="20" w:author="Jojo" w:date="2017-09-18T14:31:00Z">
+      <w:ins w:id="149" w:author="Jojo" w:date="2017-09-18T14:31:00Z">
         <w:r>
           <w:t xml:space="preserve"> Web Committee </w:t>
         </w:r>
       </w:ins>
-      <w:ins w:id="21" w:author="Jojo" w:date="2017-09-18T15:19:00Z">
+      <w:ins w:id="150" w:author="Jojo" w:date="2017-09-18T15:19:00Z">
         <w:r>
           <w:t>Leader</w:t>
         </w:r>
       </w:ins>
-      <w:bookmarkStart w:id="22" w:name="_GoBack"/>
-      <w:bookmarkEnd w:id="22"/>
-    </w:p>
-    <w:p>
-      <w:pPr>
-        <w:pStyle w:val="ListParagraph"/>
-        <w:numPr>
-          <w:ilvl w:val="0"/>
-          <w:numId w:val="2"/>
-        </w:numPr>
-        <w:rPr>
-          <w:b/>
-        </w:rPr>
-      </w:pPr>
-      <w:r>
-        <w:rPr>
-          <w:b/>
-        </w:rPr>
-        <w:t>Outdated Plugins</w:t>
-      </w:r>
-    </w:p>
-    <w:p>
-      <w:pPr>
-        <w:pStyle w:val="ListParagraph"/>
-        <w:numPr>
-          <w:ilvl w:val="1"/>
-          <w:numId w:val="2"/>
-        </w:numPr>
+    </w:p>
+    <w:p>
+      <w:pPr>
+        <w:pStyle w:val="ListParagraph"/>
         <w:pBdr>
           <w:top w:val="none" w:sz="0" w:space="0" w:color="auto"/>
           <w:left w:val="none" w:sz="0" w:space="0" w:color="auto"/>
@@ -1186,18 +2096,43 @@
           <w:between w:val="none" w:sz="0" w:space="0" w:color="auto"/>
         </w:pBdr>
         <w:spacing w:after="160" w:line="256" w:lineRule="auto"/>
-      </w:pPr>
-      <w:r>
-        <w:t>WordPress – Running vers</w:t>
-      </w:r>
-      <w:r>
-        <w:t>ion 4.5.9</w:t>
-      </w:r>
-      <w:r>
-        <w:sym w:font="Wingdings" w:char="F0E0"/>
-      </w:r>
-      <w:r>
-        <w:t>update to 4.8.1</w:t>
+        <w:ind w:left="2160"/>
+        <w:pPrChange w:id="151" w:author="Jojo" w:date="2017-09-19T13:14:00Z">
+          <w:pPr>
+            <w:pStyle w:val="ListParagraph"/>
+            <w:numPr>
+              <w:ilvl w:val="2"/>
+              <w:numId w:val="2"/>
+            </w:numPr>
+            <w:pBdr>
+              <w:top w:val="none" w:sz="0" w:space="0" w:color="auto"/>
+              <w:left w:val="none" w:sz="0" w:space="0" w:color="auto"/>
+              <w:bottom w:val="none" w:sz="0" w:space="0" w:color="auto"/>
+              <w:right w:val="none" w:sz="0" w:space="0" w:color="auto"/>
+              <w:between w:val="none" w:sz="0" w:space="0" w:color="auto"/>
+            </w:pBdr>
+            <w:spacing w:after="160" w:line="256" w:lineRule="auto"/>
+            <w:ind w:left="2160" w:hanging="360"/>
+          </w:pPr>
+        </w:pPrChange>
+      </w:pPr>
+    </w:p>
+    <w:p>
+      <w:pPr>
+        <w:pStyle w:val="ListParagraph"/>
+        <w:numPr>
+          <w:ilvl w:val="0"/>
+          <w:numId w:val="2"/>
+        </w:numPr>
+        <w:rPr>
+          <w:b/>
+        </w:rPr>
+      </w:pPr>
+      <w:r>
+        <w:rPr>
+          <w:b/>
+        </w:rPr>
+        <w:t>Outdated Plugins</w:t>
       </w:r>
     </w:p>
     <w:p>
@@ -1217,13 +2152,16 @@
         <w:spacing w:after="160" w:line="256" w:lineRule="auto"/>
       </w:pPr>
       <w:r>
-        <w:t>PHP – Running version 5.2</w:t>
+        <w:t>WordPress – Running vers</w:t>
+      </w:r>
+      <w:r>
+        <w:t>ion 4.5.9</w:t>
       </w:r>
       <w:r>
         <w:sym w:font="Wingdings" w:char="F0E0"/>
       </w:r>
       <w:r>
-        <w:t>update to 7.0</w:t>
+        <w:t>update to 4.8.1</w:t>
       </w:r>
     </w:p>
     <w:p>
@@ -1243,10 +2181,13 @@
         <w:spacing w:after="160" w:line="256" w:lineRule="auto"/>
       </w:pPr>
       <w:r>
-        <w:t xml:space="preserve">WordPress theme – </w:t>
-      </w:r>
-      <w:r>
-        <w:t>No update found</w:t>
+        <w:t>PHP – Running version 5.2</w:t>
+      </w:r>
+      <w:r>
+        <w:sym w:font="Wingdings" w:char="F0E0"/>
+      </w:r>
+      <w:r>
+        <w:t>update to 7.0</w:t>
       </w:r>
     </w:p>
     <w:p>
@@ -1266,14 +2207,17 @@
         <w:spacing w:after="160" w:line="256" w:lineRule="auto"/>
       </w:pPr>
       <w:r>
-        <w:t>WordPress plugins</w:t>
-      </w:r>
-    </w:p>
-    <w:p>
-      <w:pPr>
-        <w:pStyle w:val="ListParagraph"/>
-        <w:numPr>
-          <w:ilvl w:val="2"/>
+        <w:t xml:space="preserve">WordPress theme – </w:t>
+      </w:r>
+      <w:r>
+        <w:t>No update found</w:t>
+      </w:r>
+    </w:p>
+    <w:p>
+      <w:pPr>
+        <w:pStyle w:val="ListParagraph"/>
+        <w:numPr>
+          <w:ilvl w:val="1"/>
           <w:numId w:val="2"/>
         </w:numPr>
         <w:pBdr>
@@ -1285,19 +2229,8 @@
         </w:pBdr>
         <w:spacing w:after="160" w:line="256" w:lineRule="auto"/>
       </w:pPr>
-      <w:proofErr w:type="spellStart"/>
-      <w:r>
-        <w:t>Akismet</w:t>
-      </w:r>
-      <w:proofErr w:type="spellEnd"/>
-      <w:r>
-        <w:t xml:space="preserve"> – Running version 3.0</w:t>
-      </w:r>
-      <w:r>
-        <w:sym w:font="Wingdings" w:char="F0E0"/>
-      </w:r>
-      <w:r>
-        <w:t>update to 3.3.4</w:t>
+      <w:r>
+        <w:t>WordPress plugins</w:t>
       </w:r>
     </w:p>
     <w:p>
@@ -1316,22 +2249,14 @@
         </w:pBdr>
         <w:spacing w:after="160" w:line="256" w:lineRule="auto"/>
       </w:pPr>
-      <w:proofErr w:type="spellStart"/>
-      <w:r>
-        <w:t>NextGEN</w:t>
-      </w:r>
-      <w:proofErr w:type="spellEnd"/>
-      <w:r>
-        <w:t xml:space="preserve"> G</w:t>
-      </w:r>
-      <w:r>
-        <w:t>allery – Running version 1.7.4</w:t>
+      <w:r>
+        <w:t>Akismet – Running version 3.0</w:t>
       </w:r>
       <w:r>
         <w:sym w:font="Wingdings" w:char="F0E0"/>
       </w:r>
       <w:r>
-        <w:t>update to 2.2.12</w:t>
+        <w:t>update to 3.3.4</w:t>
       </w:r>
     </w:p>
     <w:p>
@@ -1351,16 +2276,16 @@
         <w:spacing w:after="160" w:line="256" w:lineRule="auto"/>
       </w:pPr>
       <w:r>
-        <w:t xml:space="preserve">Page </w:t>
-      </w:r>
-      <w:r>
-        <w:t>Links To – Running version 2.4</w:t>
+        <w:t>NextGEN G</w:t>
+      </w:r>
+      <w:r>
+        <w:t>allery – Running version 1.7.4</w:t>
       </w:r>
       <w:r>
         <w:sym w:font="Wingdings" w:char="F0E0"/>
       </w:r>
       <w:r>
-        <w:t>update to 2.9.9</w:t>
+        <w:t>update to 2.2.12</w:t>
       </w:r>
     </w:p>
     <w:p>
@@ -1379,13 +2304,37 @@
         </w:pBdr>
         <w:spacing w:after="160" w:line="256" w:lineRule="auto"/>
       </w:pPr>
-      <w:proofErr w:type="spellStart"/>
-      <w:r>
-        <w:t>Seo</w:t>
-      </w:r>
-      <w:proofErr w:type="spellEnd"/>
-      <w:r>
-        <w:t xml:space="preserve"> M</w:t>
+      <w:r>
+        <w:t xml:space="preserve">Page </w:t>
+      </w:r>
+      <w:r>
+        <w:t>Links To – Running version 2.4</w:t>
+      </w:r>
+      <w:r>
+        <w:sym w:font="Wingdings" w:char="F0E0"/>
+      </w:r>
+      <w:r>
+        <w:t>update to 2.9.9</w:t>
+      </w:r>
+    </w:p>
+    <w:p>
+      <w:pPr>
+        <w:pStyle w:val="ListParagraph"/>
+        <w:numPr>
+          <w:ilvl w:val="2"/>
+          <w:numId w:val="2"/>
+        </w:numPr>
+        <w:pBdr>
+          <w:top w:val="none" w:sz="0" w:space="0" w:color="auto"/>
+          <w:left w:val="none" w:sz="0" w:space="0" w:color="auto"/>
+          <w:bottom w:val="none" w:sz="0" w:space="0" w:color="auto"/>
+          <w:right w:val="none" w:sz="0" w:space="0" w:color="auto"/>
+          <w:between w:val="none" w:sz="0" w:space="0" w:color="auto"/>
+        </w:pBdr>
+        <w:spacing w:after="160" w:line="256" w:lineRule="auto"/>
+      </w:pPr>
+      <w:r>
+        <w:t>Seo M</w:t>
       </w:r>
       <w:r>
         <w:t>eta Tags – Running version 1.0</w:t>
@@ -1415,7 +2364,7 @@
         <w:rPr>
           <w:b/>
         </w:rPr>
-        <w:pPrChange w:id="23" w:author="Jojo" w:date="2017-09-18T15:11:00Z">
+        <w:pPrChange w:id="152" w:author="Jojo" w:date="2017-09-18T15:11:00Z">
           <w:pPr>
             <w:pStyle w:val="ListParagraph"/>
             <w:numPr>
@@ -1443,7 +2392,7 @@
         <w:rPr>
           <w:b/>
         </w:rPr>
-        <w:pPrChange w:id="24" w:author="Jojo" w:date="2017-09-18T15:11:00Z">
+        <w:pPrChange w:id="153" w:author="Jojo" w:date="2017-09-18T15:11:00Z">
           <w:pPr>
             <w:pStyle w:val="ListParagraph"/>
             <w:numPr>
@@ -1455,23 +2404,7 @@
         </w:pPrChange>
       </w:pPr>
       <w:r>
-        <w:t>Hidden link injections in WordPress is when the attacker inserts links into the files of active WordPress themes and are typically wrapped in HTML comments. It is believed that this is what is pointing to the “Cialis” site. This is a common problem in WordPress versions 2.8x and attackers are able to get into the \</w:t>
-      </w:r>
-      <w:proofErr w:type="spellStart"/>
-      <w:r>
-        <w:t>wp</w:t>
-      </w:r>
-      <w:proofErr w:type="spellEnd"/>
-      <w:r>
-        <w:t>-admin\</w:t>
-      </w:r>
-      <w:proofErr w:type="spellStart"/>
-      <w:r>
-        <w:t>upload.php</w:t>
-      </w:r>
-      <w:proofErr w:type="spellEnd"/>
-      <w:r>
-        <w:t xml:space="preserve"> file and insert files on the server</w:t>
+        <w:t>Hidden link injections in WordPress is when the attacker inserts links into the files of active WordPress themes and are typically wrapped in HTML comments. It is believed that this is what is pointing to the “Cialis” site. This is a common problem in WordPress versions 2.8x and attackers are able to get into the \wp-admin\upload.php file and insert files on the server</w:t>
       </w:r>
     </w:p>
     <w:p>
@@ -1485,7 +2418,7 @@
         <w:rPr>
           <w:b/>
         </w:rPr>
-        <w:pPrChange w:id="25" w:author="Jojo" w:date="2017-09-18T15:11:00Z">
+        <w:pPrChange w:id="154" w:author="Jojo" w:date="2017-09-18T15:11:00Z">
           <w:pPr>
             <w:pStyle w:val="ListParagraph"/>
             <w:numPr>
@@ -1497,25 +2430,9 @@
         </w:pPrChange>
       </w:pPr>
       <w:r>
-        <w:t>A base64_decode on the second line of the \</w:t>
-      </w:r>
-      <w:proofErr w:type="spellStart"/>
-      <w:r>
-        <w:t>wp</w:t>
-      </w:r>
-      <w:proofErr w:type="spellEnd"/>
-      <w:r>
-        <w:t>-includes\</w:t>
-      </w:r>
-      <w:proofErr w:type="spellStart"/>
-      <w:r>
-        <w:t>locale.php</w:t>
-      </w:r>
-      <w:proofErr w:type="spellEnd"/>
-      <w:r>
-        <w:t xml:space="preserve"> file was found and identified as</w:t>
-      </w:r>
-      <w:ins w:id="26" w:author="Jojo" w:date="2017-09-18T14:33:00Z">
+        <w:t>A base64_decode on the second line of the \wp-includes\locale.php file was found and identified as</w:t>
+      </w:r>
+      <w:ins w:id="155" w:author="Jojo" w:date="2017-09-18T14:33:00Z">
         <w:r>
           <w:t xml:space="preserve"> part of</w:t>
         </w:r>
@@ -1523,7 +2440,7 @@
       <w:r>
         <w:t xml:space="preserve"> the</w:t>
       </w:r>
-      <w:ins w:id="27" w:author="Jojo" w:date="2017-09-18T14:33:00Z">
+      <w:ins w:id="156" w:author="Jojo" w:date="2017-09-18T14:33:00Z">
         <w:r>
           <w:t xml:space="preserve"> injected</w:t>
         </w:r>
@@ -1531,40 +2448,32 @@
       <w:r>
         <w:t xml:space="preserve"> malicious code</w:t>
       </w:r>
-      <w:ins w:id="28" w:author="Jojo" w:date="2017-09-18T14:34:00Z">
-        <w:r>
-          <w:t xml:space="preserve"> that triggers the “</w:t>
-        </w:r>
-        <w:proofErr w:type="spellStart"/>
-        <w:r>
-          <w:t>cialis</w:t>
-        </w:r>
-        <w:proofErr w:type="spellEnd"/>
-        <w:r>
-          <w:t>” messages</w:t>
-        </w:r>
-      </w:ins>
-      <w:ins w:id="29" w:author="Jojo" w:date="2017-09-18T14:35:00Z">
+      <w:ins w:id="157" w:author="Jojo" w:date="2017-09-18T14:34:00Z">
+        <w:r>
+          <w:t xml:space="preserve"> that triggers the “cialis” messages</w:t>
+        </w:r>
+      </w:ins>
+      <w:ins w:id="158" w:author="Jojo" w:date="2017-09-18T14:35:00Z">
         <w:r>
           <w:t xml:space="preserve"> with external web links</w:t>
         </w:r>
       </w:ins>
-      <w:ins w:id="30" w:author="Jojo" w:date="2017-09-18T14:34:00Z">
+      <w:ins w:id="159" w:author="Jojo" w:date="2017-09-18T14:34:00Z">
         <w:r>
           <w:t xml:space="preserve"> to be displayed in multiple </w:t>
         </w:r>
       </w:ins>
-      <w:ins w:id="31" w:author="Jojo" w:date="2017-09-18T14:35:00Z">
+      <w:ins w:id="160" w:author="Jojo" w:date="2017-09-18T14:35:00Z">
         <w:r>
           <w:t xml:space="preserve">site </w:t>
         </w:r>
       </w:ins>
-      <w:ins w:id="32" w:author="Jojo" w:date="2017-09-18T14:34:00Z">
+      <w:ins w:id="161" w:author="Jojo" w:date="2017-09-18T14:34:00Z">
         <w:r>
           <w:t>pages</w:t>
         </w:r>
       </w:ins>
-      <w:ins w:id="33" w:author="Jojo" w:date="2017-09-18T14:37:00Z">
+      <w:ins w:id="162" w:author="Jojo" w:date="2017-09-18T14:37:00Z">
         <w:r>
           <w:t>.</w:t>
         </w:r>
@@ -1596,7 +2505,6 @@
           <w:sz w:val="28"/>
           <w:szCs w:val="28"/>
         </w:rPr>
-        <w:lastRenderedPageBreak/>
         <w:t xml:space="preserve">5.0 </w:t>
       </w:r>
       <w:r>
@@ -1615,7 +2523,7 @@
         </w:rPr>
         <w:t>roposed Solutions</w:t>
       </w:r>
-      <w:ins w:id="34" w:author="Jojo" w:date="2017-09-18T15:07:00Z">
+      <w:ins w:id="163" w:author="Jojo" w:date="2017-09-18T15:07:00Z">
         <w:r>
           <w:rPr>
             <w:b/>
@@ -1647,7 +2555,7 @@
         <w:rPr>
           <w:b/>
         </w:rPr>
-        <w:pPrChange w:id="35" w:author="Jojo" w:date="2017-09-18T15:12:00Z">
+        <w:pPrChange w:id="164" w:author="Jojo" w:date="2017-09-18T15:12:00Z">
           <w:pPr>
             <w:pStyle w:val="ListParagraph"/>
             <w:numPr>
@@ -1672,7 +2580,7 @@
         <w:rPr>
           <w:b/>
         </w:rPr>
-        <w:pPrChange w:id="36" w:author="Jojo" w:date="2017-09-18T15:12:00Z">
+        <w:pPrChange w:id="165" w:author="Jojo" w:date="2017-09-18T15:12:00Z">
           <w:pPr>
             <w:pStyle w:val="ListParagraph"/>
             <w:numPr>
@@ -1686,7 +2594,7 @@
       <w:r>
         <w:t xml:space="preserve">Note: </w:t>
       </w:r>
-      <w:del w:id="37" w:author="Jojo" w:date="2017-09-18T14:40:00Z">
+      <w:del w:id="166" w:author="Jojo" w:date="2017-09-18T14:40:00Z">
         <w:r>
           <w:delText>Team tested</w:delText>
         </w:r>
@@ -1694,12 +2602,12 @@
       <w:r>
         <w:t xml:space="preserve"> </w:t>
       </w:r>
-      <w:del w:id="38" w:author="Jojo" w:date="2017-09-18T14:45:00Z">
+      <w:del w:id="167" w:author="Jojo" w:date="2017-09-18T14:45:00Z">
         <w:r>
           <w:delText>c</w:delText>
         </w:r>
       </w:del>
-      <w:ins w:id="39" w:author="Jojo" w:date="2017-09-18T14:45:00Z">
+      <w:ins w:id="168" w:author="Jojo" w:date="2017-09-18T14:45:00Z">
         <w:r>
           <w:t>C</w:t>
         </w:r>
@@ -1707,17 +2615,17 @@
       <w:r>
         <w:t>ommenting the inject</w:t>
       </w:r>
-      <w:ins w:id="40" w:author="Jojo" w:date="2017-09-18T14:40:00Z">
+      <w:ins w:id="169" w:author="Jojo" w:date="2017-09-18T14:40:00Z">
         <w:r>
           <w:t>ed</w:t>
         </w:r>
       </w:ins>
-      <w:del w:id="41" w:author="Jojo" w:date="2017-09-18T14:40:00Z">
+      <w:del w:id="170" w:author="Jojo" w:date="2017-09-18T14:40:00Z">
         <w:r>
           <w:delText>ion</w:delText>
         </w:r>
       </w:del>
-      <w:ins w:id="42" w:author="Jojo" w:date="2017-09-18T14:40:00Z">
+      <w:ins w:id="171" w:author="Jojo" w:date="2017-09-18T14:40:00Z">
         <w:r>
           <w:t xml:space="preserve"> code</w:t>
         </w:r>
@@ -1725,7 +2633,7 @@
       <w:r>
         <w:t xml:space="preserve"> out</w:t>
       </w:r>
-      <w:del w:id="43" w:author="Jojo" w:date="2017-09-18T14:45:00Z">
+      <w:del w:id="172" w:author="Jojo" w:date="2017-09-18T14:45:00Z">
         <w:r>
           <w:delText>,</w:delText>
         </w:r>
@@ -1733,12 +2641,12 @@
       <w:r>
         <w:t xml:space="preserve"> </w:t>
       </w:r>
-      <w:del w:id="44" w:author="Jojo" w:date="2017-09-18T14:41:00Z">
+      <w:del w:id="173" w:author="Jojo" w:date="2017-09-18T14:41:00Z">
         <w:r>
           <w:delText>which resulted in the disappearance of</w:delText>
         </w:r>
       </w:del>
-      <w:ins w:id="45" w:author="Jojo" w:date="2017-09-18T14:45:00Z">
+      <w:ins w:id="174" w:author="Jojo" w:date="2017-09-18T14:45:00Z">
         <w:r>
           <w:t>prevents</w:t>
         </w:r>
@@ -1746,7 +2654,7 @@
       <w:r>
         <w:t xml:space="preserve"> the “Cialis”</w:t>
       </w:r>
-      <w:ins w:id="46" w:author="Jojo" w:date="2017-09-18T14:41:00Z">
+      <w:ins w:id="175" w:author="Jojo" w:date="2017-09-18T14:41:00Z">
         <w:r>
           <w:t xml:space="preserve"> messages with</w:t>
         </w:r>
@@ -1754,7 +2662,7 @@
       <w:r>
         <w:t xml:space="preserve"> </w:t>
       </w:r>
-      <w:ins w:id="47" w:author="Jojo" w:date="2017-09-18T14:42:00Z">
+      <w:ins w:id="176" w:author="Jojo" w:date="2017-09-18T14:42:00Z">
         <w:r>
           <w:t>hyper</w:t>
         </w:r>
@@ -1762,12 +2670,12 @@
       <w:r>
         <w:t>links</w:t>
       </w:r>
-      <w:ins w:id="48" w:author="Jojo" w:date="2017-09-18T14:43:00Z">
+      <w:ins w:id="177" w:author="Jojo" w:date="2017-09-18T14:43:00Z">
         <w:r>
           <w:t xml:space="preserve"> </w:t>
         </w:r>
       </w:ins>
-      <w:ins w:id="49" w:author="Jojo" w:date="2017-09-18T14:46:00Z">
+      <w:ins w:id="178" w:author="Jojo" w:date="2017-09-18T14:46:00Z">
         <w:r>
           <w:t>from being displayed</w:t>
         </w:r>
@@ -1787,7 +2695,7 @@
         <w:rPr>
           <w:b/>
         </w:rPr>
-        <w:pPrChange w:id="50" w:author="Jojo" w:date="2017-09-18T15:12:00Z">
+        <w:pPrChange w:id="179" w:author="Jojo" w:date="2017-09-18T15:12:00Z">
           <w:pPr>
             <w:pStyle w:val="ListParagraph"/>
             <w:numPr>
@@ -1798,6 +2706,7 @@
         </w:pPrChange>
       </w:pPr>
       <w:r>
+        <w:lastRenderedPageBreak/>
         <w:t xml:space="preserve">Updating plugins and software to suggested versions found in </w:t>
       </w:r>
       <w:r>
@@ -1821,7 +2730,7 @@
         <w:rPr>
           <w:b/>
         </w:rPr>
-        <w:pPrChange w:id="51" w:author="Jojo" w:date="2017-09-18T15:12:00Z">
+        <w:pPrChange w:id="180" w:author="Jojo" w:date="2017-09-18T15:12:00Z">
           <w:pPr>
             <w:pStyle w:val="ListParagraph"/>
             <w:numPr>
@@ -1855,7 +2764,7 @@
         <w:rPr>
           <w:b/>
         </w:rPr>
-        <w:pPrChange w:id="52" w:author="Jojo" w:date="2017-09-18T15:12:00Z">
+        <w:pPrChange w:id="181" w:author="Jojo" w:date="2017-09-18T15:12:00Z">
           <w:pPr>
             <w:pStyle w:val="ListParagraph"/>
             <w:numPr>
@@ -1866,8 +2775,20 @@
         </w:pPrChange>
       </w:pPr>
       <w:r>
-        <w:t xml:space="preserve">Considering other programming languages that are more robust </w:t>
-      </w:r>
+        <w:t>Considering other programming languages that are more robust</w:t>
+      </w:r>
+      <w:ins w:id="182" w:author="Jojo" w:date="2017-09-19T13:24:00Z">
+        <w:r>
+          <w:t>.  Recommend using Java and JavaScript for rebuilding the site</w:t>
+        </w:r>
+      </w:ins>
+      <w:bookmarkStart w:id="183" w:name="_GoBack"/>
+      <w:bookmarkEnd w:id="183"/>
+      <w:del w:id="184" w:author="Jojo" w:date="2017-09-19T13:24:00Z">
+        <w:r>
+          <w:delText xml:space="preserve"> </w:delText>
+        </w:r>
+      </w:del>
     </w:p>
     <w:p>
       <w:pPr>
@@ -1877,7 +2798,7 @@
           <w:numId w:val="6"/>
         </w:numPr>
         <w:jc w:val="both"/>
-        <w:pPrChange w:id="53" w:author="Jojo" w:date="2017-09-18T15:12:00Z">
+        <w:pPrChange w:id="185" w:author="Jojo" w:date="2017-09-18T15:12:00Z">
           <w:pPr>
             <w:pStyle w:val="ListParagraph"/>
             <w:numPr>
@@ -1907,7 +2828,7 @@
         </w:pBdr>
         <w:spacing w:after="160" w:line="256" w:lineRule="auto"/>
         <w:jc w:val="both"/>
-        <w:pPrChange w:id="54" w:author="Jojo" w:date="2017-09-18T15:12:00Z">
+        <w:pPrChange w:id="186" w:author="Jojo" w:date="2017-09-18T15:12:00Z">
           <w:pPr>
             <w:pStyle w:val="ListParagraph"/>
             <w:numPr>
@@ -1927,15 +2848,7 @@
         </w:pPrChange>
       </w:pPr>
       <w:r>
-        <w:t xml:space="preserve">1&amp;1 </w:t>
-      </w:r>
-      <w:proofErr w:type="spellStart"/>
-      <w:r>
-        <w:t>SiteLock</w:t>
-      </w:r>
-      <w:proofErr w:type="spellEnd"/>
-      <w:r>
-        <w:t xml:space="preserve"> - </w:t>
+        <w:t xml:space="preserve">1&amp;1 SiteLock - </w:t>
       </w:r>
       <w:r>
         <w:fldChar w:fldCharType="begin"/>
@@ -2347,11 +3260,18 @@
       </w:pPr>
     </w:p>
     <w:sectPr>
-      <w:footerReference w:type="default" r:id="rId22"/>
-      <w:pgSz w:w="12240" w:h="15840"/>
-      <w:pgMar w:top="1440" w:right="1440" w:bottom="1440" w:left="1440" w:header="0" w:footer="720" w:gutter="0"/>
+      <w:headerReference w:type="default" r:id="rId9"/>
+      <w:footerReference w:type="default" r:id="rId10"/>
+      <w:pgSz w:w="12240" w:h="15840" w:code="1"/>
+      <w:pgMar w:top="1440" w:right="1440" w:bottom="1440" w:left="1440" w:header="576" w:footer="720" w:gutter="0"/>
       <w:pgNumType w:start="1"/>
       <w:cols w:space="720"/>
+      <w:sectPrChange w:id="198" w:author="Jojo" w:date="2017-09-19T13:18:00Z">
+        <w:sectPr>
+          <w:pgSz w:code="0"/>
+          <w:pgMar w:top="1440" w:right="1440" w:bottom="1440" w:left="1440" w:header="0" w:footer="720" w:gutter="0"/>
+        </w:sectPr>
+      </w:sectPrChange>
     </w:sectPr>
   </w:body>
 </w:document>
@@ -2359,7 +3279,7 @@
 
 <file path=word/comments.xml><?xml version="1.0" encoding="utf-8"?>
 <w:comments xmlns:wpc="http://schemas.microsoft.com/office/word/2010/wordprocessingCanvas" xmlns:mc="http://schemas.openxmlformats.org/markup-compatibility/2006" xmlns:o="urn:schemas-microsoft-com:office:office" xmlns:r="http://schemas.openxmlformats.org/officeDocument/2006/relationships" xmlns:m="http://schemas.openxmlformats.org/officeDocument/2006/math" xmlns:v="urn:schemas-microsoft-com:vml" xmlns:wp14="http://schemas.microsoft.com/office/word/2010/wordprocessingDrawing" xmlns:wp="http://schemas.openxmlformats.org/drawingml/2006/wordprocessingDrawing" xmlns:w10="urn:schemas-microsoft-com:office:word" xmlns:w="http://schemas.openxmlformats.org/wordprocessingml/2006/main" xmlns:w14="http://schemas.microsoft.com/office/word/2010/wordml" xmlns:wpg="http://schemas.microsoft.com/office/word/2010/wordprocessingGroup" xmlns:wpi="http://schemas.microsoft.com/office/word/2010/wordprocessingInk" xmlns:wne="http://schemas.microsoft.com/office/word/2006/wordml" xmlns:wps="http://schemas.microsoft.com/office/word/2010/wordprocessingShape" mc:Ignorable="w14 wp14">
-  <w:comment w:id="11" w:author="Jojo" w:date="2017-09-18T15:10:00Z" w:initials="J">
+  <w:comment w:id="13" w:author="Jojo" w:date="2017-09-19T13:16:00Z" w:initials="J">
     <w:p>
       <w:pPr>
         <w:pStyle w:val="CommentText"/>
@@ -2371,11 +3291,17 @@
         <w:annotationRef/>
       </w:r>
       <w:r>
-        <w:t>Insert User Requirements here….</w:t>
+        <w:t>User Requirements</w:t>
+      </w:r>
+      <w:r>
+        <w:t xml:space="preserve"> were inserted</w:t>
+      </w:r>
+      <w:r>
+        <w:t xml:space="preserve"> here….</w:t>
       </w:r>
     </w:p>
   </w:comment>
-  <w:comment w:id="12" w:author="Jojo" w:date="2017-09-18T15:11:00Z" w:initials="J">
+  <w:comment w:id="128" w:author="Jojo" w:date="2017-09-18T15:11:00Z" w:initials="J">
     <w:p>
       <w:pPr>
         <w:pStyle w:val="CommentText"/>
@@ -2391,7 +3317,7 @@
       </w:r>
     </w:p>
   </w:comment>
-  <w:comment w:id="13" w:author="Jojo" w:date="2017-09-18T14:51:00Z" w:initials="J">
+  <w:comment w:id="141" w:author="Jojo" w:date="2017-09-18T14:51:00Z" w:initials="J">
     <w:p>
       <w:pPr>
         <w:pStyle w:val="CommentText"/>
@@ -2407,7 +3333,7 @@
       </w:r>
     </w:p>
   </w:comment>
-  <w:comment w:id="14" w:author="Jojo" w:date="2017-09-18T14:52:00Z" w:initials="J">
+  <w:comment w:id="142" w:author="Jojo" w:date="2017-09-18T14:52:00Z" w:initials="J">
     <w:p>
       <w:pPr>
         <w:pStyle w:val="CommentText"/>
@@ -2423,7 +3349,7 @@
       </w:r>
     </w:p>
   </w:comment>
-  <w:comment w:id="17" w:author="Jojo" w:date="2017-09-18T14:52:00Z" w:initials="J">
+  <w:comment w:id="145" w:author="Jojo" w:date="2017-09-18T14:52:00Z" w:initials="J">
     <w:p>
       <w:pPr>
         <w:pStyle w:val="CommentText"/>
@@ -2439,7 +3365,7 @@
       </w:r>
     </w:p>
   </w:comment>
-  <w:comment w:id="18" w:author="Jojo" w:date="2017-09-18T14:52:00Z" w:initials="J">
+  <w:comment w:id="146" w:author="Jojo" w:date="2017-09-18T14:52:00Z" w:initials="J">
     <w:p>
       <w:pPr>
         <w:pStyle w:val="CommentText"/>
@@ -2485,7 +3411,7 @@
 
 <file path=word/footer1.xml><?xml version="1.0" encoding="utf-8"?>
 <w:ftr xmlns:wpc="http://schemas.microsoft.com/office/word/2010/wordprocessingCanvas" xmlns:mc="http://schemas.openxmlformats.org/markup-compatibility/2006" xmlns:o="urn:schemas-microsoft-com:office:office" xmlns:r="http://schemas.openxmlformats.org/officeDocument/2006/relationships" xmlns:m="http://schemas.openxmlformats.org/officeDocument/2006/math" xmlns:v="urn:schemas-microsoft-com:vml" xmlns:wp14="http://schemas.microsoft.com/office/word/2010/wordprocessingDrawing" xmlns:wp="http://schemas.openxmlformats.org/drawingml/2006/wordprocessingDrawing" xmlns:w10="urn:schemas-microsoft-com:office:word" xmlns:w="http://schemas.openxmlformats.org/wordprocessingml/2006/main" xmlns:w14="http://schemas.microsoft.com/office/word/2010/wordml" xmlns:wpg="http://schemas.microsoft.com/office/word/2010/wordprocessingGroup" xmlns:wpi="http://schemas.microsoft.com/office/word/2010/wordprocessingInk" xmlns:wne="http://schemas.microsoft.com/office/word/2006/wordml" xmlns:wps="http://schemas.microsoft.com/office/word/2010/wordprocessingShape" mc:Ignorable="w14 wp14">
-  <w:customXmlInsRangeStart w:id="55" w:author="Jojo" w:date="2017-09-18T15:12:00Z"/>
+  <w:customXmlInsRangeStart w:id="190" w:author="Jojo" w:date="2017-09-18T15:12:00Z"/>
   <w:sdt>
     <w:sdtPr>
       <w:id w:val="-1635089946"/>
@@ -2496,8 +3422,8 @@
     </w:sdtPr>
     <w:sdtEndPr/>
     <w:sdtContent>
-      <w:customXmlInsRangeEnd w:id="55"/>
-      <w:customXmlInsRangeStart w:id="56" w:author="Jojo" w:date="2017-09-18T15:12:00Z"/>
+      <w:customXmlInsRangeEnd w:id="190"/>
+      <w:customXmlInsRangeStart w:id="191" w:author="Jojo" w:date="2017-09-18T15:12:00Z"/>
       <w:sdt>
         <w:sdtPr>
           <w:id w:val="860082579"/>
@@ -2508,16 +3434,16 @@
         </w:sdtPr>
         <w:sdtEndPr/>
         <w:sdtContent>
-          <w:customXmlInsRangeEnd w:id="56"/>
+          <w:customXmlInsRangeEnd w:id="191"/>
           <w:p>
             <w:pPr>
               <w:pStyle w:val="Footer"/>
               <w:jc w:val="right"/>
               <w:rPr>
-                <w:ins w:id="57" w:author="Jojo" w:date="2017-09-18T15:12:00Z"/>
+                <w:ins w:id="192" w:author="Jojo" w:date="2017-09-18T15:12:00Z"/>
               </w:rPr>
             </w:pPr>
-            <w:ins w:id="58" w:author="Jojo" w:date="2017-09-18T15:12:00Z">
+            <w:ins w:id="193" w:author="Jojo" w:date="2017-09-18T15:12:00Z">
               <w:r>
                 <w:t xml:space="preserve">Page </w:t>
               </w:r>
@@ -2555,7 +3481,7 @@
               </w:rPr>
               <w:t>2</w:t>
             </w:r>
-            <w:ins w:id="59" w:author="Jojo" w:date="2017-09-18T15:12:00Z">
+            <w:ins w:id="194" w:author="Jojo" w:date="2017-09-18T15:12:00Z">
               <w:r>
                 <w:rPr>
                   <w:b/>
@@ -2600,9 +3526,9 @@
                 <w:bCs/>
                 <w:noProof/>
               </w:rPr>
-              <w:t>3</w:t>
+              <w:t>4</w:t>
             </w:r>
-            <w:ins w:id="60" w:author="Jojo" w:date="2017-09-18T15:12:00Z">
+            <w:ins w:id="195" w:author="Jojo" w:date="2017-09-18T15:12:00Z">
               <w:r>
                 <w:rPr>
                   <w:b/>
@@ -2614,14 +3540,14 @@
               </w:r>
             </w:ins>
           </w:p>
-          <w:customXmlInsRangeStart w:id="61" w:author="Jojo" w:date="2017-09-18T15:12:00Z"/>
+          <w:customXmlInsRangeStart w:id="196" w:author="Jojo" w:date="2017-09-18T15:12:00Z"/>
         </w:sdtContent>
       </w:sdt>
-      <w:customXmlInsRangeEnd w:id="61"/>
-      <w:customXmlInsRangeStart w:id="62" w:author="Jojo" w:date="2017-09-18T15:12:00Z"/>
+      <w:customXmlInsRangeEnd w:id="196"/>
+      <w:customXmlInsRangeStart w:id="197" w:author="Jojo" w:date="2017-09-18T15:12:00Z"/>
     </w:sdtContent>
   </w:sdt>
-  <w:customXmlInsRangeEnd w:id="62"/>
+  <w:customXmlInsRangeEnd w:id="197"/>
   <w:p>
     <w:pPr>
       <w:pStyle w:val="Footer"/>
@@ -2653,6 +3579,34 @@
     </w:p>
   </w:footnote>
 </w:footnotes>
+</file>
+
+<file path=word/header1.xml><?xml version="1.0" encoding="utf-8"?>
+<w:hdr xmlns:wpc="http://schemas.microsoft.com/office/word/2010/wordprocessingCanvas" xmlns:mc="http://schemas.openxmlformats.org/markup-compatibility/2006" xmlns:o="urn:schemas-microsoft-com:office:office" xmlns:r="http://schemas.openxmlformats.org/officeDocument/2006/relationships" xmlns:m="http://schemas.openxmlformats.org/officeDocument/2006/math" xmlns:v="urn:schemas-microsoft-com:vml" xmlns:wp14="http://schemas.microsoft.com/office/word/2010/wordprocessingDrawing" xmlns:wp="http://schemas.openxmlformats.org/drawingml/2006/wordprocessingDrawing" xmlns:w10="urn:schemas-microsoft-com:office:word" xmlns:w="http://schemas.openxmlformats.org/wordprocessingml/2006/main" xmlns:w14="http://schemas.microsoft.com/office/word/2010/wordml" xmlns:wpg="http://schemas.microsoft.com/office/word/2010/wordprocessingGroup" xmlns:wpi="http://schemas.microsoft.com/office/word/2010/wordprocessingInk" xmlns:wne="http://schemas.microsoft.com/office/word/2006/wordml" xmlns:wps="http://schemas.microsoft.com/office/word/2010/wordprocessingShape" mc:Ignorable="w14 wp14">
+  <w:p>
+    <w:pPr>
+      <w:pStyle w:val="Header"/>
+      <w:rPr>
+        <w:ins w:id="187" w:author="Jojo" w:date="2017-09-19T13:20:00Z"/>
+      </w:rPr>
+    </w:pPr>
+    <w:ins w:id="188" w:author="Jojo" w:date="2017-09-19T13:19:00Z">
+      <w:r>
+        <w:t>Team:  Woodland Rangers</w:t>
+      </w:r>
+    </w:ins>
+  </w:p>
+  <w:p>
+    <w:pPr>
+      <w:pStyle w:val="Header"/>
+    </w:pPr>
+    <w:ins w:id="189" w:author="Jojo" w:date="2017-09-19T13:20:00Z">
+      <w:r>
+        <w:t>Last Edited:  Sep 19, 2017</w:t>
+      </w:r>
+    </w:ins>
+  </w:p>
+</w:hdr>
 </file>
 
 <file path=word/numbering.xml><?xml version="1.0" encoding="utf-8"?>

</xml_diff>

<commit_message>
Added Desktop & Mobile Mockups
</commit_message>
<xml_diff>
--- a/Smithgall Woods Project Breakdown Plan.docx
+++ b/Smithgall Woods Project Breakdown Plan.docx
@@ -1089,7 +1089,7 @@
       <w:pPr>
         <w:ind w:left="360"/>
         <w:rPr>
-          <w:ins w:id="120" w:author="Jojo" w:date="2017-09-19T12:52:00Z"/>
+          <w:ins w:id="120" w:author="Jojo" w:date="2017-09-19T21:20:00Z"/>
         </w:rPr>
       </w:pPr>
       <w:ins w:id="121" w:author="Jojo" w:date="2017-09-19T12:52:00Z">
@@ -1113,7 +1113,15 @@
       </w:ins>
       <w:ins w:id="124" w:author="Jojo" w:date="2017-09-19T12:58:00Z">
         <w:r>
-          <w:t>Smithgall Woods application shall be capable of setting up user access to Report Generator for designated individuals only.</w:t>
+          <w:t xml:space="preserve">Smithgall </w:t>
+        </w:r>
+        <w:proofErr w:type="gramStart"/>
+        <w:r>
+          <w:t>Woods</w:t>
+        </w:r>
+        <w:proofErr w:type="gramEnd"/>
+        <w:r>
+          <w:t xml:space="preserve"> application shall be capable of setting up user access to Report Generator for designated individuals only.</w:t>
         </w:r>
       </w:ins>
     </w:p>
@@ -1121,10 +1129,286 @@
       <w:pPr>
         <w:ind w:left="360"/>
         <w:rPr>
-          <w:del w:id="125" w:author="Jojo" w:date="2017-09-19T12:52:00Z"/>
-        </w:rPr>
-      </w:pPr>
-      <w:ins w:id="126" w:author="Jojo" w:date="2017-09-19T12:52:00Z">
+          <w:ins w:id="125" w:author="Jojo" w:date="2017-09-19T21:20:00Z"/>
+        </w:rPr>
+      </w:pPr>
+    </w:p>
+    <w:p>
+      <w:pPr>
+        <w:ind w:left="360"/>
+        <w:rPr>
+          <w:ins w:id="126" w:author="Jojo" w:date="2017-09-19T21:20:00Z"/>
+          <w:u w:val="single"/>
+          <w:rPrChange w:id="127" w:author="Jojo" w:date="2017-09-19T21:26:00Z">
+            <w:rPr>
+              <w:ins w:id="128" w:author="Jojo" w:date="2017-09-19T21:20:00Z"/>
+            </w:rPr>
+          </w:rPrChange>
+        </w:rPr>
+      </w:pPr>
+      <w:ins w:id="129" w:author="Jojo" w:date="2017-09-19T21:20:00Z">
+        <w:r>
+          <w:rPr>
+            <w:u w:val="single"/>
+            <w:rPrChange w:id="130" w:author="Jojo" w:date="2017-09-19T21:26:00Z">
+              <w:rPr/>
+            </w:rPrChange>
+          </w:rPr>
+          <w:t>Home Page Mockup</w:t>
+        </w:r>
+      </w:ins>
+      <w:ins w:id="131" w:author="Jojo" w:date="2017-09-19T21:30:00Z">
+        <w:r>
+          <w:rPr>
+            <w:u w:val="single"/>
+          </w:rPr>
+          <w:t xml:space="preserve"> (Desktop Version)</w:t>
+        </w:r>
+      </w:ins>
+    </w:p>
+    <w:p>
+      <w:pPr>
+        <w:ind w:left="360"/>
+        <w:rPr>
+          <w:ins w:id="132" w:author="Jojo" w:date="2017-09-19T21:21:00Z"/>
+        </w:rPr>
+      </w:pPr>
+    </w:p>
+    <w:p>
+      <w:pPr>
+        <w:ind w:left="360"/>
+        <w:jc w:val="center"/>
+        <w:rPr>
+          <w:ins w:id="133" w:author="Jojo" w:date="2017-09-19T21:31:00Z"/>
+        </w:rPr>
+        <w:pPrChange w:id="134" w:author="Jojo" w:date="2017-09-19T21:23:00Z">
+          <w:pPr>
+            <w:ind w:left="360"/>
+          </w:pPr>
+        </w:pPrChange>
+      </w:pPr>
+      <w:ins w:id="135" w:author="Jojo" w:date="2017-09-19T21:23:00Z">
+        <w:r>
+          <w:rPr>
+            <w:noProof/>
+            <w:lang w:val="en-US"/>
+          </w:rPr>
+          <w:drawing>
+            <wp:inline distT="0" distB="0" distL="0" distR="0">
+              <wp:extent cx="2798635" cy="3287499"/>
+              <wp:effectExtent l="0" t="0" r="1905" b="8255"/>
+              <wp:docPr id="2" name="Picture 2"/>
+              <wp:cNvGraphicFramePr>
+                <a:graphicFrameLocks xmlns:a="http://schemas.openxmlformats.org/drawingml/2006/main" noChangeAspect="1"/>
+              </wp:cNvGraphicFramePr>
+              <a:graphic xmlns:a="http://schemas.openxmlformats.org/drawingml/2006/main">
+                <a:graphicData uri="http://schemas.openxmlformats.org/drawingml/2006/picture">
+                  <pic:pic xmlns:pic="http://schemas.openxmlformats.org/drawingml/2006/picture">
+                    <pic:nvPicPr>
+                      <pic:cNvPr id="0" name="Picture 2"/>
+                      <pic:cNvPicPr>
+                        <a:picLocks noChangeAspect="1" noChangeArrowheads="1"/>
+                      </pic:cNvPicPr>
+                    </pic:nvPicPr>
+                    <pic:blipFill>
+                      <a:blip r:embed="rId9">
+                        <a:extLst>
+                          <a:ext uri="{28A0092B-C50C-407E-A947-70E740481C1C}">
+                            <a14:useLocalDpi xmlns:a14="http://schemas.microsoft.com/office/drawing/2010/main" val="0"/>
+                          </a:ext>
+                        </a:extLst>
+                      </a:blip>
+                      <a:srcRect/>
+                      <a:stretch>
+                        <a:fillRect/>
+                      </a:stretch>
+                    </pic:blipFill>
+                    <pic:spPr bwMode="auto">
+                      <a:xfrm>
+                        <a:off x="0" y="0"/>
+                        <a:ext cx="2798635" cy="3287499"/>
+                      </a:xfrm>
+                      <a:prstGeom prst="rect">
+                        <a:avLst/>
+                      </a:prstGeom>
+                      <a:noFill/>
+                      <a:ln>
+                        <a:noFill/>
+                      </a:ln>
+                    </pic:spPr>
+                  </pic:pic>
+                </a:graphicData>
+              </a:graphic>
+            </wp:inline>
+          </w:drawing>
+        </w:r>
+      </w:ins>
+    </w:p>
+    <w:p>
+      <w:pPr>
+        <w:ind w:left="360"/>
+        <w:jc w:val="center"/>
+        <w:rPr>
+          <w:ins w:id="136" w:author="Jojo" w:date="2017-09-19T21:26:00Z"/>
+        </w:rPr>
+        <w:pPrChange w:id="137" w:author="Jojo" w:date="2017-09-19T21:23:00Z">
+          <w:pPr>
+            <w:ind w:left="360"/>
+          </w:pPr>
+        </w:pPrChange>
+      </w:pPr>
+    </w:p>
+    <w:p>
+      <w:pPr>
+        <w:ind w:left="360"/>
+        <w:rPr>
+          <w:ins w:id="138" w:author="Jojo" w:date="2017-09-19T21:30:00Z"/>
+          <w:u w:val="single"/>
+          <w:rPrChange w:id="139" w:author="Jojo" w:date="2017-09-19T21:31:00Z">
+            <w:rPr>
+              <w:ins w:id="140" w:author="Jojo" w:date="2017-09-19T21:30:00Z"/>
+            </w:rPr>
+          </w:rPrChange>
+        </w:rPr>
+        <w:pPrChange w:id="141" w:author="Jojo" w:date="2017-09-19T21:26:00Z">
+          <w:pPr>
+            <w:ind w:left="360"/>
+          </w:pPr>
+        </w:pPrChange>
+      </w:pPr>
+      <w:ins w:id="142" w:author="Jojo" w:date="2017-09-19T21:30:00Z">
+        <w:r>
+          <w:rPr>
+            <w:u w:val="single"/>
+            <w:rPrChange w:id="143" w:author="Jojo" w:date="2017-09-19T21:31:00Z">
+              <w:rPr/>
+            </w:rPrChange>
+          </w:rPr>
+          <w:t>Home Page Mockup (Mobile Version)</w:t>
+        </w:r>
+      </w:ins>
+    </w:p>
+    <w:p>
+      <w:pPr>
+        <w:ind w:left="360"/>
+        <w:rPr>
+          <w:ins w:id="144" w:author="Jojo" w:date="2017-09-19T21:31:00Z"/>
+        </w:rPr>
+        <w:pPrChange w:id="145" w:author="Jojo" w:date="2017-09-19T21:26:00Z">
+          <w:pPr>
+            <w:ind w:left="360"/>
+          </w:pPr>
+        </w:pPrChange>
+      </w:pPr>
+    </w:p>
+    <w:p>
+      <w:pPr>
+        <w:ind w:left="360"/>
+        <w:jc w:val="center"/>
+        <w:rPr>
+          <w:ins w:id="146" w:author="Jojo" w:date="2017-09-19T21:31:00Z"/>
+        </w:rPr>
+        <w:pPrChange w:id="147" w:author="Jojo" w:date="2017-09-19T21:31:00Z">
+          <w:pPr>
+            <w:ind w:left="360"/>
+          </w:pPr>
+        </w:pPrChange>
+      </w:pPr>
+      <w:ins w:id="148" w:author="Jojo" w:date="2017-09-19T21:31:00Z">
+        <w:r>
+          <w:rPr>
+            <w:noProof/>
+            <w:lang w:val="en-US"/>
+          </w:rPr>
+          <w:drawing>
+            <wp:inline distT="0" distB="0" distL="0" distR="0">
+              <wp:extent cx="2436760" cy="6194457"/>
+              <wp:effectExtent l="0" t="0" r="1905" b="0"/>
+              <wp:docPr id="3" name="Picture 3"/>
+              <wp:cNvGraphicFramePr>
+                <a:graphicFrameLocks xmlns:a="http://schemas.openxmlformats.org/drawingml/2006/main" noChangeAspect="1"/>
+              </wp:cNvGraphicFramePr>
+              <a:graphic xmlns:a="http://schemas.openxmlformats.org/drawingml/2006/main">
+                <a:graphicData uri="http://schemas.openxmlformats.org/drawingml/2006/picture">
+                  <pic:pic xmlns:pic="http://schemas.openxmlformats.org/drawingml/2006/picture">
+                    <pic:nvPicPr>
+                      <pic:cNvPr id="0" name="Picture 3"/>
+                      <pic:cNvPicPr>
+                        <a:picLocks noChangeAspect="1" noChangeArrowheads="1"/>
+                      </pic:cNvPicPr>
+                    </pic:nvPicPr>
+                    <pic:blipFill>
+                      <a:blip r:embed="rId10">
+                        <a:extLst>
+                          <a:ext uri="{28A0092B-C50C-407E-A947-70E740481C1C}">
+                            <a14:useLocalDpi xmlns:a14="http://schemas.microsoft.com/office/drawing/2010/main" val="0"/>
+                          </a:ext>
+                        </a:extLst>
+                      </a:blip>
+                      <a:srcRect/>
+                      <a:stretch>
+                        <a:fillRect/>
+                      </a:stretch>
+                    </pic:blipFill>
+                    <pic:spPr bwMode="auto">
+                      <a:xfrm>
+                        <a:off x="0" y="0"/>
+                        <a:ext cx="2436760" cy="6194457"/>
+                      </a:xfrm>
+                      <a:prstGeom prst="rect">
+                        <a:avLst/>
+                      </a:prstGeom>
+                      <a:noFill/>
+                      <a:ln>
+                        <a:noFill/>
+                      </a:ln>
+                    </pic:spPr>
+                  </pic:pic>
+                </a:graphicData>
+              </a:graphic>
+            </wp:inline>
+          </w:drawing>
+        </w:r>
+        <w:bookmarkStart w:id="149" w:name="_GoBack"/>
+        <w:bookmarkEnd w:id="149"/>
+      </w:ins>
+    </w:p>
+    <w:p>
+      <w:pPr>
+        <w:ind w:left="360"/>
+        <w:jc w:val="center"/>
+        <w:rPr>
+          <w:ins w:id="150" w:author="Jojo" w:date="2017-09-19T21:31:00Z"/>
+        </w:rPr>
+        <w:pPrChange w:id="151" w:author="Jojo" w:date="2017-09-19T21:31:00Z">
+          <w:pPr>
+            <w:ind w:left="360"/>
+          </w:pPr>
+        </w:pPrChange>
+      </w:pPr>
+    </w:p>
+    <w:p>
+      <w:pPr>
+        <w:ind w:left="360"/>
+        <w:jc w:val="center"/>
+        <w:rPr>
+          <w:ins w:id="152" w:author="Jojo" w:date="2017-09-19T12:52:00Z"/>
+        </w:rPr>
+        <w:pPrChange w:id="153" w:author="Jojo" w:date="2017-09-19T21:31:00Z">
+          <w:pPr>
+            <w:ind w:left="360"/>
+          </w:pPr>
+        </w:pPrChange>
+      </w:pPr>
+    </w:p>
+    <w:p>
+      <w:pPr>
+        <w:ind w:left="360"/>
+        <w:rPr>
+          <w:del w:id="154" w:author="Jojo" w:date="2017-09-19T12:52:00Z"/>
+        </w:rPr>
+      </w:pPr>
+      <w:ins w:id="155" w:author="Jojo" w:date="2017-09-19T12:52:00Z">
         <w:r>
           <w:tab/>
         </w:r>
@@ -1133,7 +1417,7 @@
     <w:p>
       <w:pPr>
         <w:rPr>
-          <w:del w:id="127" w:author="Jojo" w:date="2017-09-19T12:52:00Z"/>
+          <w:del w:id="156" w:author="Jojo" w:date="2017-09-19T12:52:00Z"/>
         </w:rPr>
       </w:pPr>
     </w:p>
@@ -1147,7 +1431,7 @@
           <w:szCs w:val="28"/>
         </w:rPr>
       </w:pPr>
-      <w:commentRangeStart w:id="128"/>
+      <w:commentRangeStart w:id="157"/>
       <w:r>
         <w:rPr>
           <w:b/>
@@ -1164,12 +1448,12 @@
         </w:rPr>
         <w:t>Functional Specifications</w:t>
       </w:r>
-      <w:commentRangeEnd w:id="128"/>
+      <w:commentRangeEnd w:id="157"/>
       <w:r>
         <w:rPr>
           <w:rStyle w:val="CommentReference"/>
         </w:rPr>
-        <w:commentReference w:id="128"/>
+        <w:commentReference w:id="157"/>
       </w:r>
     </w:p>
     <w:p>
@@ -1187,6 +1471,13 @@
         <w:t>N/A for right now—will add one as we get more detail around requirements</w:t>
       </w:r>
     </w:p>
+    <w:p>
+      <w:pPr>
+        <w:rPr>
+          <w:ins w:id="158" w:author="Jojo" w:date="2017-09-19T21:32:00Z"/>
+        </w:rPr>
+      </w:pPr>
+    </w:p>
     <w:p/>
     <w:p>
       <w:pPr>
@@ -1203,6 +1494,7 @@
           <w:sz w:val="28"/>
           <w:szCs w:val="28"/>
         </w:rPr>
+        <w:lastRenderedPageBreak/>
         <w:t xml:space="preserve">4.0 </w:t>
       </w:r>
       <w:r>
@@ -1232,7 +1524,7 @@
           <w:numId w:val="2"/>
         </w:numPr>
         <w:rPr>
-          <w:ins w:id="129" w:author="Jojo" w:date="2017-09-19T13:07:00Z"/>
+          <w:ins w:id="159" w:author="Jojo" w:date="2017-09-19T13:07:00Z"/>
           <w:b/>
         </w:rPr>
       </w:pPr>
@@ -1254,9 +1546,9 @@
         <w:ind w:left="720"/>
         <w:jc w:val="both"/>
         <w:rPr>
-          <w:ins w:id="130" w:author="Jojo" w:date="2017-09-19T13:13:00Z"/>
-        </w:rPr>
-        <w:pPrChange w:id="131" w:author="Jojo" w:date="2017-09-19T13:13:00Z">
+          <w:ins w:id="160" w:author="Jojo" w:date="2017-09-19T13:13:00Z"/>
+        </w:rPr>
+        <w:pPrChange w:id="161" w:author="Jojo" w:date="2017-09-19T13:13:00Z">
           <w:pPr>
             <w:pStyle w:val="ListParagraph"/>
             <w:numPr>
@@ -1266,11 +1558,11 @@
           </w:pPr>
         </w:pPrChange>
       </w:pPr>
-      <w:ins w:id="132" w:author="Jojo" w:date="2017-09-19T13:08:00Z">
+      <w:ins w:id="162" w:author="Jojo" w:date="2017-09-19T13:08:00Z">
         <w:r>
           <w:rPr>
             <w:b/>
-            <w:rPrChange w:id="133" w:author="Jojo" w:date="2017-09-19T13:13:00Z">
+            <w:rPrChange w:id="163" w:author="Jojo" w:date="2017-09-19T13:13:00Z">
               <w:rPr/>
             </w:rPrChange>
           </w:rPr>
@@ -1280,32 +1572,32 @@
           <w:t xml:space="preserve">:  </w:t>
         </w:r>
       </w:ins>
-      <w:ins w:id="134" w:author="Jojo" w:date="2017-09-19T13:11:00Z">
+      <w:ins w:id="164" w:author="Jojo" w:date="2017-09-19T13:11:00Z">
         <w:r>
           <w:t xml:space="preserve">Since this document is available through GitHub </w:t>
         </w:r>
       </w:ins>
-      <w:ins w:id="135" w:author="Jojo" w:date="2017-09-19T13:12:00Z">
+      <w:ins w:id="165" w:author="Jojo" w:date="2017-09-19T13:12:00Z">
         <w:r>
           <w:t>and visible to the</w:t>
         </w:r>
       </w:ins>
-      <w:ins w:id="136" w:author="Jojo" w:date="2017-09-19T13:11:00Z">
+      <w:ins w:id="166" w:author="Jojo" w:date="2017-09-19T13:11:00Z">
         <w:r>
           <w:t xml:space="preserve"> public</w:t>
         </w:r>
       </w:ins>
-      <w:ins w:id="137" w:author="Jojo" w:date="2017-09-19T13:12:00Z">
+      <w:ins w:id="167" w:author="Jojo" w:date="2017-09-19T13:12:00Z">
         <w:r>
           <w:t>, t</w:t>
         </w:r>
       </w:ins>
-      <w:ins w:id="138" w:author="Jojo" w:date="2017-09-19T13:08:00Z">
+      <w:ins w:id="168" w:author="Jojo" w:date="2017-09-19T13:08:00Z">
         <w:r>
           <w:t>he passwords for the following login accounts were left off from this document for security reasons.  However, these passwords are safely stored in another document</w:t>
         </w:r>
       </w:ins>
-      <w:ins w:id="139" w:author="Jojo" w:date="2017-09-19T13:12:00Z">
+      <w:ins w:id="169" w:author="Jojo" w:date="2017-09-19T13:12:00Z">
         <w:r>
           <w:t xml:space="preserve"> and can be retrieved as needed.</w:t>
         </w:r>
@@ -1315,7 +1607,7 @@
       <w:pPr>
         <w:ind w:left="720"/>
         <w:jc w:val="both"/>
-        <w:pPrChange w:id="140" w:author="Jojo" w:date="2017-09-19T13:13:00Z">
+        <w:pPrChange w:id="170" w:author="Jojo" w:date="2017-09-19T13:13:00Z">
           <w:pPr>
             <w:pStyle w:val="ListParagraph"/>
             <w:numPr>
@@ -1346,7 +1638,7 @@
           <w:szCs w:val="24"/>
         </w:rPr>
       </w:pPr>
-      <w:commentRangeStart w:id="141"/>
+      <w:commentRangeStart w:id="171"/>
       <w:r>
         <w:rPr>
           <w:sz w:val="24"/>
@@ -1354,12 +1646,12 @@
         </w:rPr>
         <w:t>Hosting site</w:t>
       </w:r>
-      <w:commentRangeEnd w:id="141"/>
+      <w:commentRangeEnd w:id="171"/>
       <w:r>
         <w:rPr>
           <w:rStyle w:val="CommentReference"/>
         </w:rPr>
-        <w:commentReference w:id="141"/>
+        <w:commentReference w:id="171"/>
       </w:r>
     </w:p>
     <w:p>
@@ -1406,16 +1698,16 @@
           <w:szCs w:val="24"/>
         </w:rPr>
       </w:pPr>
-      <w:commentRangeStart w:id="142"/>
+      <w:commentRangeStart w:id="172"/>
       <w:r>
         <w:t>Databases</w:t>
       </w:r>
-      <w:commentRangeEnd w:id="142"/>
+      <w:commentRangeEnd w:id="172"/>
       <w:r>
         <w:rPr>
           <w:rStyle w:val="CommentReference"/>
         </w:rPr>
-        <w:commentReference w:id="142"/>
+        <w:commentReference w:id="172"/>
       </w:r>
     </w:p>
     <w:p>
@@ -1497,9 +1789,17 @@
         <w:fldChar w:fldCharType="end"/>
       </w:r>
       <w:r>
-        <w:t xml:space="preserve"> (FSGWData)</w:t>
-      </w:r>
-      <w:ins w:id="143" w:author="Jojo" w:date="2017-09-13T23:01:00Z">
+        <w:t xml:space="preserve"> (</w:t>
+      </w:r>
+      <w:proofErr w:type="spellStart"/>
+      <w:r>
+        <w:t>FSGWData</w:t>
+      </w:r>
+      <w:proofErr w:type="spellEnd"/>
+      <w:r>
+        <w:t>)</w:t>
+      </w:r>
+      <w:ins w:id="173" w:author="Jojo" w:date="2017-09-13T23:01:00Z">
         <w:r>
           <w:t>;  Database for Volunteer Hours</w:t>
         </w:r>
@@ -1522,7 +1822,6 @@
         <w:spacing w:after="160" w:line="256" w:lineRule="auto"/>
       </w:pPr>
       <w:r>
-        <w:lastRenderedPageBreak/>
         <w:fldChar w:fldCharType="begin"/>
       </w:r>
       <w:r>
@@ -1549,7 +1848,7 @@
       <w:r>
         <w:t>all)</w:t>
       </w:r>
-      <w:del w:id="144" w:author="Jojo" w:date="2017-09-18T13:20:00Z">
+      <w:del w:id="174" w:author="Jojo" w:date="2017-09-18T13:20:00Z">
         <w:r>
           <w:delText xml:space="preserve"> </w:delText>
         </w:r>
@@ -1602,7 +1901,15 @@
         <w:t xml:space="preserve"> (login and hours database): We think </w:t>
       </w:r>
       <w:r>
-        <w:t>this is the volunteer hours db.</w:t>
+        <w:t xml:space="preserve">this is the volunteer </w:t>
+      </w:r>
+      <w:proofErr w:type="gramStart"/>
+      <w:r>
+        <w:t>hours</w:t>
+      </w:r>
+      <w:proofErr w:type="gramEnd"/>
+      <w:r>
+        <w:t xml:space="preserve"> db.</w:t>
       </w:r>
     </w:p>
     <w:p>
@@ -1643,7 +1950,15 @@
         <w:fldChar w:fldCharType="end"/>
       </w:r>
       <w:r>
-        <w:t xml:space="preserve"> (calendardb)</w:t>
+        <w:t xml:space="preserve"> (</w:t>
+      </w:r>
+      <w:proofErr w:type="spellStart"/>
+      <w:r>
+        <w:t>calendardb</w:t>
+      </w:r>
+      <w:proofErr w:type="spellEnd"/>
+      <w:r>
+        <w:t>)</w:t>
       </w:r>
     </w:p>
     <w:p>
@@ -1666,7 +1981,7 @@
           <w:szCs w:val="24"/>
         </w:rPr>
       </w:pPr>
-      <w:commentRangeStart w:id="145"/>
+      <w:commentRangeStart w:id="175"/>
       <w:r>
         <w:rPr>
           <w:sz w:val="24"/>
@@ -1674,12 +1989,12 @@
         </w:rPr>
         <w:t>FTP accounts</w:t>
       </w:r>
-      <w:commentRangeEnd w:id="145"/>
+      <w:commentRangeEnd w:id="175"/>
       <w:r>
         <w:rPr>
           <w:rStyle w:val="CommentReference"/>
         </w:rPr>
-        <w:commentReference w:id="145"/>
+        <w:commentReference w:id="175"/>
       </w:r>
     </w:p>
     <w:p>
@@ -1745,12 +2060,14 @@
       <w:r>
         <w:fldChar w:fldCharType="separate"/>
       </w:r>
+      <w:proofErr w:type="gramStart"/>
       <w:r>
         <w:rPr>
           <w:rStyle w:val="Hyperlink"/>
         </w:rPr>
         <w:t>u48922589-drdan</w:t>
       </w:r>
+      <w:proofErr w:type="gramEnd"/>
       <w:r>
         <w:rPr>
           <w:rStyle w:val="Hyperlink"/>
@@ -1863,7 +2180,7 @@
           <w:szCs w:val="24"/>
         </w:rPr>
       </w:pPr>
-      <w:commentRangeStart w:id="146"/>
+      <w:commentRangeStart w:id="176"/>
       <w:r>
         <w:rPr>
           <w:sz w:val="24"/>
@@ -1871,12 +2188,12 @@
         </w:rPr>
         <w:t>WordPress accounts</w:t>
       </w:r>
-      <w:commentRangeEnd w:id="146"/>
+      <w:commentRangeEnd w:id="176"/>
       <w:r>
         <w:rPr>
           <w:rStyle w:val="CommentReference"/>
         </w:rPr>
-        <w:commentReference w:id="146"/>
+        <w:commentReference w:id="176"/>
       </w:r>
     </w:p>
     <w:p>
@@ -1895,8 +2212,13 @@
         </w:pBdr>
         <w:spacing w:after="160" w:line="256" w:lineRule="auto"/>
       </w:pPr>
-      <w:r>
-        <w:t>mhuber (</w:t>
+      <w:proofErr w:type="spellStart"/>
+      <w:r>
+        <w:t>mhuber</w:t>
+      </w:r>
+      <w:proofErr w:type="spellEnd"/>
+      <w:r>
+        <w:t xml:space="preserve"> (</w:t>
       </w:r>
       <w:r>
         <w:fldChar w:fldCharType="begin"/>
@@ -2039,11 +2361,16 @@
         </w:pBdr>
         <w:spacing w:after="160" w:line="256" w:lineRule="auto"/>
         <w:rPr>
-          <w:ins w:id="147" w:author="Jojo" w:date="2017-09-19T13:14:00Z"/>
-        </w:rPr>
-      </w:pPr>
-      <w:r>
-        <w:t>lcompton (</w:t>
+          <w:ins w:id="177" w:author="Jojo" w:date="2017-09-19T13:14:00Z"/>
+        </w:rPr>
+      </w:pPr>
+      <w:proofErr w:type="spellStart"/>
+      <w:r>
+        <w:t>lcompton</w:t>
+      </w:r>
+      <w:proofErr w:type="spellEnd"/>
+      <w:r>
+        <w:t xml:space="preserve"> (</w:t>
       </w:r>
       <w:r>
         <w:fldChar w:fldCharType="begin"/>
@@ -2069,17 +2396,17 @@
       <w:r>
         <w:t xml:space="preserve">) : </w:t>
       </w:r>
-      <w:del w:id="148" w:author="Jojo" w:date="2017-09-18T14:31:00Z">
+      <w:del w:id="178" w:author="Jojo" w:date="2017-09-18T14:31:00Z">
         <w:r>
           <w:delText>Team to determine who this user is</w:delText>
         </w:r>
       </w:del>
-      <w:ins w:id="149" w:author="Jojo" w:date="2017-09-18T14:31:00Z">
+      <w:ins w:id="179" w:author="Jojo" w:date="2017-09-18T14:31:00Z">
         <w:r>
           <w:t xml:space="preserve"> Web Committee </w:t>
         </w:r>
       </w:ins>
-      <w:ins w:id="150" w:author="Jojo" w:date="2017-09-18T15:19:00Z">
+      <w:ins w:id="180" w:author="Jojo" w:date="2017-09-18T15:19:00Z">
         <w:r>
           <w:t>Leader</w:t>
         </w:r>
@@ -2097,7 +2424,7 @@
         </w:pBdr>
         <w:spacing w:after="160" w:line="256" w:lineRule="auto"/>
         <w:ind w:left="2160"/>
-        <w:pPrChange w:id="151" w:author="Jojo" w:date="2017-09-19T13:14:00Z">
+        <w:pPrChange w:id="181" w:author="Jojo" w:date="2017-09-19T13:14:00Z">
           <w:pPr>
             <w:pStyle w:val="ListParagraph"/>
             <w:numPr>
@@ -2364,7 +2691,7 @@
         <w:rPr>
           <w:b/>
         </w:rPr>
-        <w:pPrChange w:id="152" w:author="Jojo" w:date="2017-09-18T15:11:00Z">
+        <w:pPrChange w:id="182" w:author="Jojo" w:date="2017-09-18T15:11:00Z">
           <w:pPr>
             <w:pStyle w:val="ListParagraph"/>
             <w:numPr>
@@ -2392,7 +2719,7 @@
         <w:rPr>
           <w:b/>
         </w:rPr>
-        <w:pPrChange w:id="153" w:author="Jojo" w:date="2017-09-18T15:11:00Z">
+        <w:pPrChange w:id="183" w:author="Jojo" w:date="2017-09-18T15:11:00Z">
           <w:pPr>
             <w:pStyle w:val="ListParagraph"/>
             <w:numPr>
@@ -2404,7 +2731,11 @@
         </w:pPrChange>
       </w:pPr>
       <w:r>
-        <w:t>Hidden link injections in WordPress is when the attacker inserts links into the files of active WordPress themes and are typically wrapped in HTML comments. It is believed that this is what is pointing to the “Cialis” site. This is a common problem in WordPress versions 2.8x and attackers are able to get into the \wp-admin\upload.php file and insert files on the server</w:t>
+        <w:t xml:space="preserve">Hidden link injections in WordPress is when the attacker inserts links into the files of active WordPress themes and are typically wrapped in HTML comments. It is </w:t>
+      </w:r>
+      <w:r>
+        <w:lastRenderedPageBreak/>
+        <w:t>believed that this is what is pointing to the “Cialis” site. This is a common problem in WordPress versions 2.8x and attackers are able to get into the \wp-admin\upload.php file and insert files on the server</w:t>
       </w:r>
     </w:p>
     <w:p>
@@ -2418,7 +2749,7 @@
         <w:rPr>
           <w:b/>
         </w:rPr>
-        <w:pPrChange w:id="154" w:author="Jojo" w:date="2017-09-18T15:11:00Z">
+        <w:pPrChange w:id="184" w:author="Jojo" w:date="2017-09-18T15:11:00Z">
           <w:pPr>
             <w:pStyle w:val="ListParagraph"/>
             <w:numPr>
@@ -2432,7 +2763,7 @@
       <w:r>
         <w:t>A base64_decode on the second line of the \wp-includes\locale.php file was found and identified as</w:t>
       </w:r>
-      <w:ins w:id="155" w:author="Jojo" w:date="2017-09-18T14:33:00Z">
+      <w:ins w:id="185" w:author="Jojo" w:date="2017-09-18T14:33:00Z">
         <w:r>
           <w:t xml:space="preserve"> part of</w:t>
         </w:r>
@@ -2440,7 +2771,7 @@
       <w:r>
         <w:t xml:space="preserve"> the</w:t>
       </w:r>
-      <w:ins w:id="156" w:author="Jojo" w:date="2017-09-18T14:33:00Z">
+      <w:ins w:id="186" w:author="Jojo" w:date="2017-09-18T14:33:00Z">
         <w:r>
           <w:t xml:space="preserve"> injected</w:t>
         </w:r>
@@ -2448,32 +2779,32 @@
       <w:r>
         <w:t xml:space="preserve"> malicious code</w:t>
       </w:r>
-      <w:ins w:id="157" w:author="Jojo" w:date="2017-09-18T14:34:00Z">
+      <w:ins w:id="187" w:author="Jojo" w:date="2017-09-18T14:34:00Z">
         <w:r>
           <w:t xml:space="preserve"> that triggers the “cialis” messages</w:t>
         </w:r>
       </w:ins>
-      <w:ins w:id="158" w:author="Jojo" w:date="2017-09-18T14:35:00Z">
+      <w:ins w:id="188" w:author="Jojo" w:date="2017-09-18T14:35:00Z">
         <w:r>
           <w:t xml:space="preserve"> with external web links</w:t>
         </w:r>
       </w:ins>
-      <w:ins w:id="159" w:author="Jojo" w:date="2017-09-18T14:34:00Z">
+      <w:ins w:id="189" w:author="Jojo" w:date="2017-09-18T14:34:00Z">
         <w:r>
           <w:t xml:space="preserve"> to be displayed in multiple </w:t>
         </w:r>
       </w:ins>
-      <w:ins w:id="160" w:author="Jojo" w:date="2017-09-18T14:35:00Z">
+      <w:ins w:id="190" w:author="Jojo" w:date="2017-09-18T14:35:00Z">
         <w:r>
           <w:t xml:space="preserve">site </w:t>
         </w:r>
       </w:ins>
-      <w:ins w:id="161" w:author="Jojo" w:date="2017-09-18T14:34:00Z">
+      <w:ins w:id="191" w:author="Jojo" w:date="2017-09-18T14:34:00Z">
         <w:r>
           <w:t>pages</w:t>
         </w:r>
       </w:ins>
-      <w:ins w:id="162" w:author="Jojo" w:date="2017-09-18T14:37:00Z">
+      <w:ins w:id="192" w:author="Jojo" w:date="2017-09-18T14:37:00Z">
         <w:r>
           <w:t>.</w:t>
         </w:r>
@@ -2523,7 +2854,7 @@
         </w:rPr>
         <w:t>roposed Solutions</w:t>
       </w:r>
-      <w:ins w:id="163" w:author="Jojo" w:date="2017-09-18T15:07:00Z">
+      <w:ins w:id="193" w:author="Jojo" w:date="2017-09-18T15:07:00Z">
         <w:r>
           <w:rPr>
             <w:b/>
@@ -2555,7 +2886,7 @@
         <w:rPr>
           <w:b/>
         </w:rPr>
-        <w:pPrChange w:id="164" w:author="Jojo" w:date="2017-09-18T15:12:00Z">
+        <w:pPrChange w:id="194" w:author="Jojo" w:date="2017-09-18T15:12:00Z">
           <w:pPr>
             <w:pStyle w:val="ListParagraph"/>
             <w:numPr>
@@ -2580,7 +2911,7 @@
         <w:rPr>
           <w:b/>
         </w:rPr>
-        <w:pPrChange w:id="165" w:author="Jojo" w:date="2017-09-18T15:12:00Z">
+        <w:pPrChange w:id="195" w:author="Jojo" w:date="2017-09-18T15:12:00Z">
           <w:pPr>
             <w:pStyle w:val="ListParagraph"/>
             <w:numPr>
@@ -2594,7 +2925,7 @@
       <w:r>
         <w:t xml:space="preserve">Note: </w:t>
       </w:r>
-      <w:del w:id="166" w:author="Jojo" w:date="2017-09-18T14:40:00Z">
+      <w:del w:id="196" w:author="Jojo" w:date="2017-09-18T14:40:00Z">
         <w:r>
           <w:delText>Team tested</w:delText>
         </w:r>
@@ -2602,12 +2933,12 @@
       <w:r>
         <w:t xml:space="preserve"> </w:t>
       </w:r>
-      <w:del w:id="167" w:author="Jojo" w:date="2017-09-18T14:45:00Z">
+      <w:del w:id="197" w:author="Jojo" w:date="2017-09-18T14:45:00Z">
         <w:r>
           <w:delText>c</w:delText>
         </w:r>
       </w:del>
-      <w:ins w:id="168" w:author="Jojo" w:date="2017-09-18T14:45:00Z">
+      <w:ins w:id="198" w:author="Jojo" w:date="2017-09-18T14:45:00Z">
         <w:r>
           <w:t>C</w:t>
         </w:r>
@@ -2615,17 +2946,17 @@
       <w:r>
         <w:t>ommenting the inject</w:t>
       </w:r>
-      <w:ins w:id="169" w:author="Jojo" w:date="2017-09-18T14:40:00Z">
+      <w:ins w:id="199" w:author="Jojo" w:date="2017-09-18T14:40:00Z">
         <w:r>
           <w:t>ed</w:t>
         </w:r>
       </w:ins>
-      <w:del w:id="170" w:author="Jojo" w:date="2017-09-18T14:40:00Z">
+      <w:del w:id="200" w:author="Jojo" w:date="2017-09-18T14:40:00Z">
         <w:r>
           <w:delText>ion</w:delText>
         </w:r>
       </w:del>
-      <w:ins w:id="171" w:author="Jojo" w:date="2017-09-18T14:40:00Z">
+      <w:ins w:id="201" w:author="Jojo" w:date="2017-09-18T14:40:00Z">
         <w:r>
           <w:t xml:space="preserve"> code</w:t>
         </w:r>
@@ -2633,7 +2964,7 @@
       <w:r>
         <w:t xml:space="preserve"> out</w:t>
       </w:r>
-      <w:del w:id="172" w:author="Jojo" w:date="2017-09-18T14:45:00Z">
+      <w:del w:id="202" w:author="Jojo" w:date="2017-09-18T14:45:00Z">
         <w:r>
           <w:delText>,</w:delText>
         </w:r>
@@ -2641,12 +2972,12 @@
       <w:r>
         <w:t xml:space="preserve"> </w:t>
       </w:r>
-      <w:del w:id="173" w:author="Jojo" w:date="2017-09-18T14:41:00Z">
+      <w:del w:id="203" w:author="Jojo" w:date="2017-09-18T14:41:00Z">
         <w:r>
           <w:delText>which resulted in the disappearance of</w:delText>
         </w:r>
       </w:del>
-      <w:ins w:id="174" w:author="Jojo" w:date="2017-09-18T14:45:00Z">
+      <w:ins w:id="204" w:author="Jojo" w:date="2017-09-18T14:45:00Z">
         <w:r>
           <w:t>prevents</w:t>
         </w:r>
@@ -2654,7 +2985,7 @@
       <w:r>
         <w:t xml:space="preserve"> the “Cialis”</w:t>
       </w:r>
-      <w:ins w:id="175" w:author="Jojo" w:date="2017-09-18T14:41:00Z">
+      <w:ins w:id="205" w:author="Jojo" w:date="2017-09-18T14:41:00Z">
         <w:r>
           <w:t xml:space="preserve"> messages with</w:t>
         </w:r>
@@ -2662,7 +2993,7 @@
       <w:r>
         <w:t xml:space="preserve"> </w:t>
       </w:r>
-      <w:ins w:id="176" w:author="Jojo" w:date="2017-09-18T14:42:00Z">
+      <w:ins w:id="206" w:author="Jojo" w:date="2017-09-18T14:42:00Z">
         <w:r>
           <w:t>hyper</w:t>
         </w:r>
@@ -2670,12 +3001,12 @@
       <w:r>
         <w:t>links</w:t>
       </w:r>
-      <w:ins w:id="177" w:author="Jojo" w:date="2017-09-18T14:43:00Z">
+      <w:ins w:id="207" w:author="Jojo" w:date="2017-09-18T14:43:00Z">
         <w:r>
           <w:t xml:space="preserve"> </w:t>
         </w:r>
       </w:ins>
-      <w:ins w:id="178" w:author="Jojo" w:date="2017-09-18T14:46:00Z">
+      <w:ins w:id="208" w:author="Jojo" w:date="2017-09-18T14:46:00Z">
         <w:r>
           <w:t>from being displayed</w:t>
         </w:r>
@@ -2695,7 +3026,7 @@
         <w:rPr>
           <w:b/>
         </w:rPr>
-        <w:pPrChange w:id="179" w:author="Jojo" w:date="2017-09-18T15:12:00Z">
+        <w:pPrChange w:id="209" w:author="Jojo" w:date="2017-09-18T15:12:00Z">
           <w:pPr>
             <w:pStyle w:val="ListParagraph"/>
             <w:numPr>
@@ -2706,7 +3037,6 @@
         </w:pPrChange>
       </w:pPr>
       <w:r>
-        <w:lastRenderedPageBreak/>
         <w:t xml:space="preserve">Updating plugins and software to suggested versions found in </w:t>
       </w:r>
       <w:r>
@@ -2730,7 +3060,7 @@
         <w:rPr>
           <w:b/>
         </w:rPr>
-        <w:pPrChange w:id="180" w:author="Jojo" w:date="2017-09-18T15:12:00Z">
+        <w:pPrChange w:id="210" w:author="Jojo" w:date="2017-09-18T15:12:00Z">
           <w:pPr>
             <w:pStyle w:val="ListParagraph"/>
             <w:numPr>
@@ -2764,7 +3094,7 @@
         <w:rPr>
           <w:b/>
         </w:rPr>
-        <w:pPrChange w:id="181" w:author="Jojo" w:date="2017-09-18T15:12:00Z">
+        <w:pPrChange w:id="211" w:author="Jojo" w:date="2017-09-18T15:12:00Z">
           <w:pPr>
             <w:pStyle w:val="ListParagraph"/>
             <w:numPr>
@@ -2777,14 +3107,12 @@
       <w:r>
         <w:t>Considering other programming languages that are more robust</w:t>
       </w:r>
-      <w:ins w:id="182" w:author="Jojo" w:date="2017-09-19T13:24:00Z">
+      <w:ins w:id="212" w:author="Jojo" w:date="2017-09-19T13:24:00Z">
         <w:r>
           <w:t>.  Recommend using Java and JavaScript for rebuilding the site</w:t>
         </w:r>
       </w:ins>
-      <w:bookmarkStart w:id="183" w:name="_GoBack"/>
-      <w:bookmarkEnd w:id="183"/>
-      <w:del w:id="184" w:author="Jojo" w:date="2017-09-19T13:24:00Z">
+      <w:del w:id="213" w:author="Jojo" w:date="2017-09-19T13:24:00Z">
         <w:r>
           <w:delText xml:space="preserve"> </w:delText>
         </w:r>
@@ -2798,7 +3126,7 @@
           <w:numId w:val="6"/>
         </w:numPr>
         <w:jc w:val="both"/>
-        <w:pPrChange w:id="185" w:author="Jojo" w:date="2017-09-18T15:12:00Z">
+        <w:pPrChange w:id="214" w:author="Jojo" w:date="2017-09-18T15:12:00Z">
           <w:pPr>
             <w:pStyle w:val="ListParagraph"/>
             <w:numPr>
@@ -2828,7 +3156,7 @@
         </w:pBdr>
         <w:spacing w:after="160" w:line="256" w:lineRule="auto"/>
         <w:jc w:val="both"/>
-        <w:pPrChange w:id="186" w:author="Jojo" w:date="2017-09-18T15:12:00Z">
+        <w:pPrChange w:id="215" w:author="Jojo" w:date="2017-09-18T15:12:00Z">
           <w:pPr>
             <w:pStyle w:val="ListParagraph"/>
             <w:numPr>
@@ -3260,13 +3588,13 @@
       </w:pPr>
     </w:p>
     <w:sectPr>
-      <w:headerReference w:type="default" r:id="rId9"/>
-      <w:footerReference w:type="default" r:id="rId10"/>
+      <w:headerReference w:type="default" r:id="rId11"/>
+      <w:footerReference w:type="default" r:id="rId12"/>
       <w:pgSz w:w="12240" w:h="15840" w:code="1"/>
-      <w:pgMar w:top="1440" w:right="1440" w:bottom="1440" w:left="1440" w:header="576" w:footer="720" w:gutter="0"/>
+      <w:pgMar w:top="1440" w:right="1440" w:bottom="1008" w:left="1440" w:header="576" w:footer="720" w:gutter="0"/>
       <w:pgNumType w:start="1"/>
       <w:cols w:space="720"/>
-      <w:sectPrChange w:id="198" w:author="Jojo" w:date="2017-09-19T13:18:00Z">
+      <w:sectPrChange w:id="227" w:author="Jojo" w:date="2017-09-19T21:25:00Z">
         <w:sectPr>
           <w:pgSz w:code="0"/>
           <w:pgMar w:top="1440" w:right="1440" w:bottom="1440" w:left="1440" w:header="0" w:footer="720" w:gutter="0"/>
@@ -3301,7 +3629,7 @@
       </w:r>
     </w:p>
   </w:comment>
-  <w:comment w:id="128" w:author="Jojo" w:date="2017-09-18T15:11:00Z" w:initials="J">
+  <w:comment w:id="157" w:author="Jojo" w:date="2017-09-18T15:11:00Z" w:initials="J">
     <w:p>
       <w:pPr>
         <w:pStyle w:val="CommentText"/>
@@ -3317,7 +3645,7 @@
       </w:r>
     </w:p>
   </w:comment>
-  <w:comment w:id="141" w:author="Jojo" w:date="2017-09-18T14:51:00Z" w:initials="J">
+  <w:comment w:id="171" w:author="Jojo" w:date="2017-09-18T14:51:00Z" w:initials="J">
     <w:p>
       <w:pPr>
         <w:pStyle w:val="CommentText"/>
@@ -3333,7 +3661,7 @@
       </w:r>
     </w:p>
   </w:comment>
-  <w:comment w:id="142" w:author="Jojo" w:date="2017-09-18T14:52:00Z" w:initials="J">
+  <w:comment w:id="172" w:author="Jojo" w:date="2017-09-18T14:52:00Z" w:initials="J">
     <w:p>
       <w:pPr>
         <w:pStyle w:val="CommentText"/>
@@ -3349,7 +3677,7 @@
       </w:r>
     </w:p>
   </w:comment>
-  <w:comment w:id="145" w:author="Jojo" w:date="2017-09-18T14:52:00Z" w:initials="J">
+  <w:comment w:id="175" w:author="Jojo" w:date="2017-09-18T14:52:00Z" w:initials="J">
     <w:p>
       <w:pPr>
         <w:pStyle w:val="CommentText"/>
@@ -3365,7 +3693,7 @@
       </w:r>
     </w:p>
   </w:comment>
-  <w:comment w:id="146" w:author="Jojo" w:date="2017-09-18T14:52:00Z" w:initials="J">
+  <w:comment w:id="176" w:author="Jojo" w:date="2017-09-18T14:52:00Z" w:initials="J">
     <w:p>
       <w:pPr>
         <w:pStyle w:val="CommentText"/>
@@ -3411,7 +3739,7 @@
 
 <file path=word/footer1.xml><?xml version="1.0" encoding="utf-8"?>
 <w:ftr xmlns:wpc="http://schemas.microsoft.com/office/word/2010/wordprocessingCanvas" xmlns:mc="http://schemas.openxmlformats.org/markup-compatibility/2006" xmlns:o="urn:schemas-microsoft-com:office:office" xmlns:r="http://schemas.openxmlformats.org/officeDocument/2006/relationships" xmlns:m="http://schemas.openxmlformats.org/officeDocument/2006/math" xmlns:v="urn:schemas-microsoft-com:vml" xmlns:wp14="http://schemas.microsoft.com/office/word/2010/wordprocessingDrawing" xmlns:wp="http://schemas.openxmlformats.org/drawingml/2006/wordprocessingDrawing" xmlns:w10="urn:schemas-microsoft-com:office:word" xmlns:w="http://schemas.openxmlformats.org/wordprocessingml/2006/main" xmlns:w14="http://schemas.microsoft.com/office/word/2010/wordml" xmlns:wpg="http://schemas.microsoft.com/office/word/2010/wordprocessingGroup" xmlns:wpi="http://schemas.microsoft.com/office/word/2010/wordprocessingInk" xmlns:wne="http://schemas.microsoft.com/office/word/2006/wordml" xmlns:wps="http://schemas.microsoft.com/office/word/2010/wordprocessingShape" mc:Ignorable="w14 wp14">
-  <w:customXmlInsRangeStart w:id="190" w:author="Jojo" w:date="2017-09-18T15:12:00Z"/>
+  <w:customXmlInsRangeStart w:id="219" w:author="Jojo" w:date="2017-09-18T15:12:00Z"/>
   <w:sdt>
     <w:sdtPr>
       <w:id w:val="-1635089946"/>
@@ -3422,8 +3750,8 @@
     </w:sdtPr>
     <w:sdtEndPr/>
     <w:sdtContent>
-      <w:customXmlInsRangeEnd w:id="190"/>
-      <w:customXmlInsRangeStart w:id="191" w:author="Jojo" w:date="2017-09-18T15:12:00Z"/>
+      <w:customXmlInsRangeEnd w:id="219"/>
+      <w:customXmlInsRangeStart w:id="220" w:author="Jojo" w:date="2017-09-18T15:12:00Z"/>
       <w:sdt>
         <w:sdtPr>
           <w:id w:val="860082579"/>
@@ -3434,16 +3762,16 @@
         </w:sdtPr>
         <w:sdtEndPr/>
         <w:sdtContent>
-          <w:customXmlInsRangeEnd w:id="191"/>
+          <w:customXmlInsRangeEnd w:id="220"/>
           <w:p>
             <w:pPr>
               <w:pStyle w:val="Footer"/>
               <w:jc w:val="right"/>
               <w:rPr>
-                <w:ins w:id="192" w:author="Jojo" w:date="2017-09-18T15:12:00Z"/>
+                <w:ins w:id="221" w:author="Jojo" w:date="2017-09-18T15:12:00Z"/>
               </w:rPr>
             </w:pPr>
-            <w:ins w:id="193" w:author="Jojo" w:date="2017-09-18T15:12:00Z">
+            <w:ins w:id="222" w:author="Jojo" w:date="2017-09-18T15:12:00Z">
               <w:r>
                 <w:t xml:space="preserve">Page </w:t>
               </w:r>
@@ -3479,9 +3807,9 @@
                 <w:bCs/>
                 <w:noProof/>
               </w:rPr>
-              <w:t>2</w:t>
+              <w:t>3</w:t>
             </w:r>
-            <w:ins w:id="194" w:author="Jojo" w:date="2017-09-18T15:12:00Z">
+            <w:ins w:id="223" w:author="Jojo" w:date="2017-09-18T15:12:00Z">
               <w:r>
                 <w:rPr>
                   <w:b/>
@@ -3526,9 +3854,9 @@
                 <w:bCs/>
                 <w:noProof/>
               </w:rPr>
-              <w:t>4</w:t>
+              <w:t>5</w:t>
             </w:r>
-            <w:ins w:id="195" w:author="Jojo" w:date="2017-09-18T15:12:00Z">
+            <w:ins w:id="224" w:author="Jojo" w:date="2017-09-18T15:12:00Z">
               <w:r>
                 <w:rPr>
                   <w:b/>
@@ -3540,14 +3868,14 @@
               </w:r>
             </w:ins>
           </w:p>
-          <w:customXmlInsRangeStart w:id="196" w:author="Jojo" w:date="2017-09-18T15:12:00Z"/>
+          <w:customXmlInsRangeStart w:id="225" w:author="Jojo" w:date="2017-09-18T15:12:00Z"/>
         </w:sdtContent>
       </w:sdt>
-      <w:customXmlInsRangeEnd w:id="196"/>
-      <w:customXmlInsRangeStart w:id="197" w:author="Jojo" w:date="2017-09-18T15:12:00Z"/>
+      <w:customXmlInsRangeEnd w:id="225"/>
+      <w:customXmlInsRangeStart w:id="226" w:author="Jojo" w:date="2017-09-18T15:12:00Z"/>
     </w:sdtContent>
   </w:sdt>
-  <w:customXmlInsRangeEnd w:id="197"/>
+  <w:customXmlInsRangeEnd w:id="226"/>
   <w:p>
     <w:pPr>
       <w:pStyle w:val="Footer"/>
@@ -3587,10 +3915,10 @@
     <w:pPr>
       <w:pStyle w:val="Header"/>
       <w:rPr>
-        <w:ins w:id="187" w:author="Jojo" w:date="2017-09-19T13:20:00Z"/>
+        <w:ins w:id="216" w:author="Jojo" w:date="2017-09-19T13:20:00Z"/>
       </w:rPr>
     </w:pPr>
-    <w:ins w:id="188" w:author="Jojo" w:date="2017-09-19T13:19:00Z">
+    <w:ins w:id="217" w:author="Jojo" w:date="2017-09-19T13:19:00Z">
       <w:r>
         <w:t>Team:  Woodland Rangers</w:t>
       </w:r>
@@ -3600,7 +3928,7 @@
     <w:pPr>
       <w:pStyle w:val="Header"/>
     </w:pPr>
-    <w:ins w:id="189" w:author="Jojo" w:date="2017-09-19T13:20:00Z">
+    <w:ins w:id="218" w:author="Jojo" w:date="2017-09-19T13:20:00Z">
       <w:r>
         <w:t>Last Edited:  Sep 19, 2017</w:t>
       </w:r>
@@ -5688,7 +6016,7 @@
   <a:extraClrSchemeLst/>
   <a:extLst>
     <a:ext uri="{05A4C25C-085E-4340-85A3-A5531E510DB2}">
-      <thm15:themeFamily xmlns:thm15="http://schemas.microsoft.com/office/thememl/2012/main" xmlns="" name="Office Theme" id="{62F939B6-93AF-4DB8-9C6B-D6C7DFDC589F}" vid="{4A3C46E8-61CC-4603-A589-7422A47A8E4A}"/>
+      <thm15:themeFamily xmlns="" xmlns:thm15="http://schemas.microsoft.com/office/thememl/2012/main" name="Office Theme" id="{62F939B6-93AF-4DB8-9C6B-D6C7DFDC589F}" vid="{4A3C46E8-61CC-4603-A589-7422A47A8E4A}"/>
     </a:ext>
   </a:extLst>
 </a:theme>

</xml_diff>

<commit_message>
Added password changes to section 5
Also fixed grammar in various spots.
</commit_message>
<xml_diff>
--- a/Smithgall Woods Project Breakdown Plan.docx
+++ b/Smithgall Woods Project Breakdown Plan.docx
@@ -1,6 +1,6 @@
 
 <file path=word/document.xml><?xml version="1.0" encoding="utf-8"?>
-<w:document xmlns:wpc="http://schemas.microsoft.com/office/word/2010/wordprocessingCanvas" xmlns:mc="http://schemas.openxmlformats.org/markup-compatibility/2006" xmlns:o="urn:schemas-microsoft-com:office:office" xmlns:r="http://schemas.openxmlformats.org/officeDocument/2006/relationships" xmlns:m="http://schemas.openxmlformats.org/officeDocument/2006/math" xmlns:v="urn:schemas-microsoft-com:vml" xmlns:wp14="http://schemas.microsoft.com/office/word/2010/wordprocessingDrawing" xmlns:wp="http://schemas.openxmlformats.org/drawingml/2006/wordprocessingDrawing" xmlns:w10="urn:schemas-microsoft-com:office:word" xmlns:w="http://schemas.openxmlformats.org/wordprocessingml/2006/main" xmlns:w14="http://schemas.microsoft.com/office/word/2010/wordml" xmlns:wpg="http://schemas.microsoft.com/office/word/2010/wordprocessingGroup" xmlns:wpi="http://schemas.microsoft.com/office/word/2010/wordprocessingInk" xmlns:wne="http://schemas.microsoft.com/office/word/2006/wordml" xmlns:wps="http://schemas.microsoft.com/office/word/2010/wordprocessingShape" mc:Ignorable="w14 wp14">
+<w:document xmlns:wpc="http://schemas.microsoft.com/office/word/2010/wordprocessingCanvas" xmlns:cx="http://schemas.microsoft.com/office/drawing/2014/chartex" xmlns:cx1="http://schemas.microsoft.com/office/drawing/2015/9/8/chartex" xmlns:cx2="http://schemas.microsoft.com/office/drawing/2015/10/21/chartex" xmlns:cx3="http://schemas.microsoft.com/office/drawing/2016/5/9/chartex" xmlns:cx4="http://schemas.microsoft.com/office/drawing/2016/5/10/chartex" xmlns:cx5="http://schemas.microsoft.com/office/drawing/2016/5/11/chartex" xmlns:mc="http://schemas.openxmlformats.org/markup-compatibility/2006" xmlns:o="urn:schemas-microsoft-com:office:office" xmlns:r="http://schemas.openxmlformats.org/officeDocument/2006/relationships" xmlns:m="http://schemas.openxmlformats.org/officeDocument/2006/math" xmlns:v="urn:schemas-microsoft-com:vml" xmlns:wp14="http://schemas.microsoft.com/office/word/2010/wordprocessingDrawing" xmlns:wp="http://schemas.openxmlformats.org/drawingml/2006/wordprocessingDrawing" xmlns:w10="urn:schemas-microsoft-com:office:word" xmlns:w="http://schemas.openxmlformats.org/wordprocessingml/2006/main" xmlns:w14="http://schemas.microsoft.com/office/word/2010/wordml" xmlns:w15="http://schemas.microsoft.com/office/word/2012/wordml" xmlns:w16se="http://schemas.microsoft.com/office/word/2015/wordml/symex" xmlns:wpg="http://schemas.microsoft.com/office/word/2010/wordprocessingGroup" xmlns:wpi="http://schemas.microsoft.com/office/word/2010/wordprocessingInk" xmlns:wne="http://schemas.microsoft.com/office/word/2006/wordml" xmlns:wps="http://schemas.microsoft.com/office/word/2010/wordprocessingShape" mc:Ignorable="w14 w15 w16se wp14">
   <w:body>
     <w:p>
       <w:pPr>
@@ -83,14 +83,53 @@
         </w:pPrChange>
       </w:pPr>
       <w:r>
-        <w:t xml:space="preserve">Smithgall Woods is a State Park in Helen, Georgia where attendees of the park can partake in recreational activities such as fishing, hiking, camping, and volunteering. Smithgall Woods obtains return volunteer hours from the state which gives an incentive for friends chapters to volunteer their time so that the park itself can get more state money. The Smithgall Woods site </w:t>
-      </w:r>
-      <w:ins w:id="1" w:author="Jojo" w:date="2017-09-18T14:22:00Z">
+        <w:t xml:space="preserve">Smithgall Woods is a </w:t>
+      </w:r>
+      <w:ins w:id="1" w:author="Jennifer Lazo" w:date="2017-09-20T08:58:00Z">
+        <w:r>
+          <w:t>s</w:t>
+        </w:r>
+      </w:ins>
+      <w:del w:id="2" w:author="Jennifer Lazo" w:date="2017-09-20T08:58:00Z">
+        <w:r>
+          <w:delText>S</w:delText>
+        </w:r>
+      </w:del>
+      <w:r>
+        <w:t xml:space="preserve">tate </w:t>
+      </w:r>
+      <w:ins w:id="3" w:author="Jennifer Lazo" w:date="2017-09-20T08:58:00Z">
+        <w:r>
+          <w:t>p</w:t>
+        </w:r>
+      </w:ins>
+      <w:del w:id="4" w:author="Jennifer Lazo" w:date="2017-09-20T08:58:00Z">
+        <w:r>
+          <w:delText>P</w:delText>
+        </w:r>
+      </w:del>
+      <w:r>
+        <w:t xml:space="preserve">ark in Helen, Georgia where attendees of the park can partake in recreational activities such as fishing, hiking, camping, and volunteering. Smithgall Woods obtains return volunteer hours from the state which gives an incentive for </w:t>
+      </w:r>
+      <w:ins w:id="5" w:author="Jennifer Lazo" w:date="2017-09-20T08:57:00Z">
+        <w:r>
+          <w:t>F</w:t>
+        </w:r>
+      </w:ins>
+      <w:del w:id="6" w:author="Jennifer Lazo" w:date="2017-09-20T08:57:00Z">
+        <w:r>
+          <w:delText>f</w:delText>
+        </w:r>
+      </w:del>
+      <w:r>
+        <w:t xml:space="preserve">riends chapters to volunteer their time so that the park itself can get more state money. The Smithgall Woods site </w:t>
+      </w:r>
+      <w:ins w:id="7" w:author="Jojo" w:date="2017-09-18T14:22:00Z">
         <w:r>
           <w:t>should have the capability</w:t>
         </w:r>
       </w:ins>
-      <w:del w:id="2" w:author="Jojo" w:date="2017-09-18T14:22:00Z">
+      <w:del w:id="8" w:author="Jojo" w:date="2017-09-18T14:22:00Z">
         <w:r>
           <w:delText>would like a way</w:delText>
         </w:r>
@@ -98,12 +137,12 @@
       <w:r>
         <w:t xml:space="preserve"> for volunteers to be able to log their hours in an easy to use interface. Another large concern that the park has is security and maintenance of the site</w:t>
       </w:r>
-      <w:del w:id="3" w:author="Jojo" w:date="2017-09-18T14:27:00Z">
+      <w:del w:id="9" w:author="Jojo" w:date="2017-09-18T14:27:00Z">
         <w:r>
           <w:delText>,</w:delText>
         </w:r>
       </w:del>
-      <w:ins w:id="4" w:author="Jojo" w:date="2017-09-18T14:28:00Z">
+      <w:ins w:id="10" w:author="Jojo" w:date="2017-09-18T14:28:00Z">
         <w:r>
           <w:t xml:space="preserve">. </w:t>
         </w:r>
@@ -111,12 +150,12 @@
       <w:r>
         <w:t xml:space="preserve"> </w:t>
       </w:r>
-      <w:ins w:id="5" w:author="Jojo" w:date="2017-09-18T14:28:00Z">
+      <w:ins w:id="11" w:author="Jojo" w:date="2017-09-18T14:28:00Z">
         <w:r>
           <w:t>H</w:t>
         </w:r>
       </w:ins>
-      <w:del w:id="6" w:author="Jojo" w:date="2017-09-18T14:28:00Z">
+      <w:del w:id="12" w:author="Jojo" w:date="2017-09-18T14:28:00Z">
         <w:r>
           <w:delText>h</w:delText>
         </w:r>
@@ -127,12 +166,12 @@
       <w:r>
         <w:t xml:space="preserve"> Most recently, the site has been </w:t>
       </w:r>
-      <w:ins w:id="7" w:author="Jojo" w:date="2017-09-13T22:51:00Z">
+      <w:ins w:id="13" w:author="Jojo" w:date="2017-09-13T22:51:00Z">
         <w:r>
           <w:t>h</w:t>
         </w:r>
       </w:ins>
-      <w:del w:id="8" w:author="Jojo" w:date="2017-09-13T22:51:00Z">
+      <w:del w:id="14" w:author="Jojo" w:date="2017-09-13T22:51:00Z">
         <w:r>
           <w:delText>b</w:delText>
         </w:r>
@@ -181,7 +220,7 @@
           <w:szCs w:val="28"/>
         </w:rPr>
       </w:pPr>
-      <w:ins w:id="9" w:author="Jojo" w:date="2017-09-18T14:54:00Z">
+      <w:ins w:id="15" w:author="Jojo" w:date="2017-09-18T14:54:00Z">
         <w:r>
           <w:rPr>
             <w:b/>
@@ -233,7 +272,7 @@
           <w:sz w:val="24"/>
           <w:szCs w:val="24"/>
         </w:rPr>
-        <w:pPrChange w:id="10" w:author="Jojo" w:date="2017-09-19T12:50:00Z">
+        <w:pPrChange w:id="16" w:author="Jojo" w:date="2017-09-19T12:50:00Z">
           <w:pPr>
             <w:ind w:left="720"/>
           </w:pPr>
@@ -332,7 +371,7 @@
           <w:numId w:val="1"/>
         </w:numPr>
       </w:pPr>
-      <w:del w:id="11" w:author="Jojo" w:date="2017-09-13T22:52:00Z">
+      <w:del w:id="17" w:author="Jojo" w:date="2017-09-13T22:52:00Z">
         <w:r>
           <w:rPr>
             <w:sz w:val="14"/>
@@ -342,7 +381,36 @@
         </w:r>
       </w:del>
       <w:r>
-        <w:t>Pictures: Smithgall Woods wants to connect to the state site to rent cabins, along with include pictures of cabins and highlight of volunteers</w:t>
+        <w:t>Pictures: Smithgall Woods wants to connect to the state site to rent cabins, along with includ</w:t>
+      </w:r>
+      <w:ins w:id="18" w:author="Jennifer Lazo" w:date="2017-09-20T09:00:00Z">
+        <w:r>
+          <w:t>ing</w:t>
+        </w:r>
+      </w:ins>
+      <w:del w:id="19" w:author="Jennifer Lazo" w:date="2017-09-20T09:00:00Z">
+        <w:r>
+          <w:delText xml:space="preserve">e </w:delText>
+        </w:r>
+      </w:del>
+      <w:r>
+        <w:t>pictures of cabins and highlight</w:t>
+      </w:r>
+      <w:ins w:id="20" w:author="Jennifer Lazo" w:date="2017-09-20T09:00:00Z">
+        <w:r>
+          <w:t>ing</w:t>
+        </w:r>
+      </w:ins>
+      <w:r>
+        <w:t xml:space="preserve"> </w:t>
+      </w:r>
+      <w:del w:id="21" w:author="Jennifer Lazo" w:date="2017-09-20T09:02:00Z">
+        <w:r>
+          <w:delText xml:space="preserve">of </w:delText>
+        </w:r>
+      </w:del>
+      <w:r>
+        <w:t>volunteers</w:t>
       </w:r>
     </w:p>
     <w:p>
@@ -367,13 +435,13 @@
           <w:sz w:val="24"/>
           <w:szCs w:val="24"/>
         </w:rPr>
-        <w:pPrChange w:id="12" w:author="Jojo" w:date="2017-09-19T12:50:00Z">
+        <w:pPrChange w:id="22" w:author="Jojo" w:date="2017-09-19T12:50:00Z">
           <w:pPr>
             <w:pStyle w:val="ListParagraph"/>
           </w:pPr>
         </w:pPrChange>
       </w:pPr>
-      <w:commentRangeStart w:id="13"/>
+      <w:commentRangeStart w:id="23"/>
       <w:r>
         <w:rPr>
           <w:b/>
@@ -382,7 +450,7 @@
         </w:rPr>
         <w:t xml:space="preserve">2.2 </w:t>
       </w:r>
-      <w:ins w:id="14" w:author="Jojo" w:date="2017-09-19T12:50:00Z">
+      <w:ins w:id="24" w:author="Jojo" w:date="2017-09-19T12:50:00Z">
         <w:r>
           <w:rPr>
             <w:b/>
@@ -400,7 +468,7 @@
         </w:rPr>
         <w:t>Requirement</w:t>
       </w:r>
-      <w:ins w:id="15" w:author="Jojo" w:date="2017-09-19T12:50:00Z">
+      <w:ins w:id="25" w:author="Jojo" w:date="2017-09-19T12:50:00Z">
         <w:r>
           <w:rPr>
             <w:b/>
@@ -410,7 +478,7 @@
           <w:t>s</w:t>
         </w:r>
       </w:ins>
-      <w:del w:id="16" w:author="Jojo" w:date="2017-09-19T12:50:00Z">
+      <w:del w:id="26" w:author="Jojo" w:date="2017-09-19T12:50:00Z">
         <w:r>
           <w:rPr>
             <w:b/>
@@ -419,12 +487,12 @@
           </w:rPr>
           <w:delText xml:space="preserve"> Details</w:delText>
         </w:r>
-        <w:commentRangeEnd w:id="13"/>
+        <w:commentRangeEnd w:id="23"/>
         <w:r>
           <w:rPr>
             <w:rStyle w:val="CommentReference"/>
           </w:rPr>
-          <w:commentReference w:id="13"/>
+          <w:commentReference w:id="23"/>
         </w:r>
       </w:del>
     </w:p>
@@ -432,12 +500,12 @@
       <w:pPr>
         <w:ind w:left="360"/>
         <w:rPr>
-          <w:ins w:id="17" w:author="Jojo" w:date="2017-09-19T12:58:00Z"/>
+          <w:ins w:id="27" w:author="Jojo" w:date="2017-09-19T12:58:00Z"/>
           <w:b/>
           <w:sz w:val="24"/>
           <w:szCs w:val="24"/>
         </w:rPr>
-        <w:pPrChange w:id="18" w:author="Jojo" w:date="2017-09-19T12:58:00Z">
+        <w:pPrChange w:id="28" w:author="Jojo" w:date="2017-09-19T12:58:00Z">
           <w:pPr/>
         </w:pPrChange>
       </w:pPr>
@@ -446,48 +514,48 @@
       <w:pPr>
         <w:ind w:left="360"/>
         <w:rPr>
-          <w:ins w:id="19" w:author="Jojo" w:date="2017-09-19T13:04:00Z"/>
-        </w:rPr>
-        <w:pPrChange w:id="20" w:author="Jojo" w:date="2017-09-19T12:58:00Z">
+          <w:ins w:id="29" w:author="Jojo" w:date="2017-09-19T13:04:00Z"/>
+        </w:rPr>
+        <w:pPrChange w:id="30" w:author="Jojo" w:date="2017-09-19T12:58:00Z">
           <w:pPr/>
         </w:pPrChange>
       </w:pPr>
-      <w:ins w:id="21" w:author="Jojo" w:date="2017-09-19T12:58:00Z">
+      <w:ins w:id="31" w:author="Jojo" w:date="2017-09-19T12:58:00Z">
         <w:r>
           <w:t>The</w:t>
         </w:r>
       </w:ins>
-      <w:ins w:id="22" w:author="Jojo" w:date="2017-09-19T12:59:00Z">
+      <w:ins w:id="32" w:author="Jojo" w:date="2017-09-19T12:59:00Z">
         <w:r>
           <w:t xml:space="preserve"> team recommends the</w:t>
         </w:r>
       </w:ins>
-      <w:ins w:id="23" w:author="Jojo" w:date="2017-09-19T12:58:00Z">
+      <w:ins w:id="33" w:author="Jojo" w:date="2017-09-19T12:58:00Z">
         <w:r>
           <w:t xml:space="preserve"> </w:t>
         </w:r>
       </w:ins>
-      <w:ins w:id="24" w:author="Jojo" w:date="2017-09-19T12:59:00Z">
+      <w:ins w:id="34" w:author="Jojo" w:date="2017-09-19T12:59:00Z">
         <w:r>
           <w:t>following user requirements</w:t>
         </w:r>
       </w:ins>
-      <w:ins w:id="25" w:author="Jojo" w:date="2017-09-19T13:00:00Z">
+      <w:ins w:id="35" w:author="Jojo" w:date="2017-09-19T13:00:00Z">
         <w:r>
           <w:t xml:space="preserve"> and will prioritize them from high to low</w:t>
         </w:r>
       </w:ins>
-      <w:ins w:id="26" w:author="Jojo" w:date="2017-09-19T13:05:00Z">
+      <w:ins w:id="36" w:author="Jojo" w:date="2017-09-19T13:05:00Z">
         <w:r>
           <w:t xml:space="preserve"> before defining the system requirements</w:t>
         </w:r>
       </w:ins>
-      <w:ins w:id="27" w:author="Jojo" w:date="2017-09-19T13:00:00Z">
+      <w:ins w:id="37" w:author="Jojo" w:date="2017-09-19T13:00:00Z">
         <w:r>
           <w:t xml:space="preserve">.  The prioritized list of requirements will be described in sufficient details under </w:t>
         </w:r>
       </w:ins>
-      <w:ins w:id="28" w:author="Jojo" w:date="2017-09-19T13:03:00Z">
+      <w:ins w:id="38" w:author="Jojo" w:date="2017-09-19T13:03:00Z">
         <w:r>
           <w:t>Functional Specifications (System Requirements) in Section 3.0.</w:t>
         </w:r>
@@ -497,7 +565,7 @@
       <w:pPr>
         <w:ind w:left="360"/>
         <w:rPr>
-          <w:rPrChange w:id="29" w:author="Jojo" w:date="2017-09-19T12:58:00Z">
+          <w:rPrChange w:id="39" w:author="Jojo" w:date="2017-09-19T12:58:00Z">
             <w:rPr>
               <w:b/>
               <w:sz w:val="24"/>
@@ -505,7 +573,7 @@
             </w:rPr>
           </w:rPrChange>
         </w:rPr>
-        <w:pPrChange w:id="30" w:author="Jojo" w:date="2017-09-19T12:58:00Z">
+        <w:pPrChange w:id="40" w:author="Jojo" w:date="2017-09-19T12:58:00Z">
           <w:pPr/>
         </w:pPrChange>
       </w:pPr>
@@ -514,44 +582,44 @@
       <w:pPr>
         <w:ind w:left="360"/>
         <w:rPr>
-          <w:ins w:id="31" w:author="Jojo" w:date="2017-09-19T12:49:00Z"/>
+          <w:ins w:id="41" w:author="Jojo" w:date="2017-09-19T12:49:00Z"/>
           <w:u w:val="single"/>
-          <w:rPrChange w:id="32" w:author="Jojo" w:date="2017-09-19T13:07:00Z">
+          <w:rPrChange w:id="42" w:author="Jojo" w:date="2017-09-19T13:07:00Z">
             <w:rPr>
-              <w:ins w:id="33" w:author="Jojo" w:date="2017-09-19T12:49:00Z"/>
+              <w:ins w:id="43" w:author="Jojo" w:date="2017-09-19T12:49:00Z"/>
               <w:sz w:val="24"/>
               <w:szCs w:val="24"/>
             </w:rPr>
           </w:rPrChange>
         </w:rPr>
       </w:pPr>
-      <w:ins w:id="34" w:author="Jojo" w:date="2017-09-19T12:51:00Z">
+      <w:ins w:id="44" w:author="Jojo" w:date="2017-09-19T12:51:00Z">
         <w:r>
           <w:rPr>
             <w:u w:val="single"/>
-            <w:rPrChange w:id="35" w:author="Jojo" w:date="2017-09-19T13:07:00Z">
+            <w:rPrChange w:id="45" w:author="Jojo" w:date="2017-09-19T13:07:00Z">
               <w:rPr/>
             </w:rPrChange>
           </w:rPr>
           <w:t xml:space="preserve">A.  </w:t>
         </w:r>
       </w:ins>
-      <w:del w:id="36" w:author="Jojo" w:date="2017-09-19T12:45:00Z">
+      <w:del w:id="46" w:author="Jojo" w:date="2017-09-19T12:45:00Z">
         <w:r>
           <w:rPr>
             <w:u w:val="single"/>
-            <w:rPrChange w:id="37" w:author="Jojo" w:date="2017-09-19T13:07:00Z">
+            <w:rPrChange w:id="47" w:author="Jojo" w:date="2017-09-19T13:07:00Z">
               <w:rPr/>
             </w:rPrChange>
           </w:rPr>
           <w:delText>N/A for right now</w:delText>
         </w:r>
       </w:del>
-      <w:ins w:id="38" w:author="Jojo" w:date="2017-09-19T12:45:00Z">
+      <w:ins w:id="48" w:author="Jojo" w:date="2017-09-19T12:45:00Z">
         <w:r>
           <w:rPr>
             <w:u w:val="single"/>
-            <w:rPrChange w:id="39" w:author="Jojo" w:date="2017-09-19T13:07:00Z">
+            <w:rPrChange w:id="49" w:author="Jojo" w:date="2017-09-19T13:07:00Z">
               <w:rPr>
                 <w:sz w:val="24"/>
                 <w:szCs w:val="24"/>
@@ -561,11 +629,11 @@
           <w:t>Website Pages (</w:t>
         </w:r>
       </w:ins>
-      <w:ins w:id="40" w:author="Jojo" w:date="2017-09-19T12:49:00Z">
+      <w:ins w:id="50" w:author="Jojo" w:date="2017-09-19T12:49:00Z">
         <w:r>
           <w:rPr>
             <w:u w:val="single"/>
-            <w:rPrChange w:id="41" w:author="Jojo" w:date="2017-09-19T13:07:00Z">
+            <w:rPrChange w:id="51" w:author="Jojo" w:date="2017-09-19T13:07:00Z">
               <w:rPr>
                 <w:sz w:val="24"/>
                 <w:szCs w:val="24"/>
@@ -575,11 +643,11 @@
           <w:t>S</w:t>
         </w:r>
       </w:ins>
-      <w:ins w:id="42" w:author="Jojo" w:date="2017-09-19T12:45:00Z">
+      <w:ins w:id="52" w:author="Jojo" w:date="2017-09-19T12:45:00Z">
         <w:r>
           <w:rPr>
             <w:u w:val="single"/>
-            <w:rPrChange w:id="43" w:author="Jojo" w:date="2017-09-19T13:07:00Z">
+            <w:rPrChange w:id="53" w:author="Jojo" w:date="2017-09-19T13:07:00Z">
               <w:rPr>
                 <w:b/>
                 <w:sz w:val="24"/>
@@ -595,14 +663,14 @@
       <w:pPr>
         <w:ind w:left="360"/>
         <w:rPr>
-          <w:ins w:id="44" w:author="Jojo" w:date="2017-09-19T12:51:00Z"/>
-        </w:rPr>
-      </w:pPr>
-      <w:ins w:id="45" w:author="Jojo" w:date="2017-09-19T12:49:00Z">
+          <w:ins w:id="54" w:author="Jojo" w:date="2017-09-19T12:51:00Z"/>
+        </w:rPr>
+      </w:pPr>
+      <w:ins w:id="55" w:author="Jojo" w:date="2017-09-19T12:49:00Z">
         <w:r>
           <w:rPr>
             <w:b/>
-            <w:rPrChange w:id="46" w:author="Jojo" w:date="2017-09-19T12:55:00Z">
+            <w:rPrChange w:id="56" w:author="Jojo" w:date="2017-09-19T12:55:00Z">
               <w:rPr>
                 <w:sz w:val="24"/>
                 <w:szCs w:val="24"/>
@@ -612,11 +680,11 @@
           <w:t>Require</w:t>
         </w:r>
       </w:ins>
-      <w:ins w:id="47" w:author="Jojo" w:date="2017-09-19T12:51:00Z">
+      <w:ins w:id="57" w:author="Jojo" w:date="2017-09-19T12:51:00Z">
         <w:r>
           <w:rPr>
             <w:b/>
-            <w:rPrChange w:id="48" w:author="Jojo" w:date="2017-09-19T12:55:00Z">
+            <w:rPrChange w:id="58" w:author="Jojo" w:date="2017-09-19T12:55:00Z">
               <w:rPr/>
             </w:rPrChange>
           </w:rPr>
@@ -626,7 +694,7 @@
           <w:t>:</w:t>
         </w:r>
       </w:ins>
-      <w:ins w:id="49" w:author="Jojo" w:date="2017-09-19T12:54:00Z">
+      <w:ins w:id="59" w:author="Jojo" w:date="2017-09-19T12:54:00Z">
         <w:r>
           <w:t xml:space="preserve">  </w:t>
         </w:r>
@@ -639,14 +707,14 @@
       <w:pPr>
         <w:ind w:left="360"/>
         <w:rPr>
-          <w:ins w:id="50" w:author="Jojo" w:date="2017-09-19T12:51:00Z"/>
-        </w:rPr>
-      </w:pPr>
-      <w:ins w:id="51" w:author="Jojo" w:date="2017-09-19T12:51:00Z">
+          <w:ins w:id="60" w:author="Jojo" w:date="2017-09-19T12:51:00Z"/>
+        </w:rPr>
+      </w:pPr>
+      <w:ins w:id="61" w:author="Jojo" w:date="2017-09-19T12:51:00Z">
         <w:r>
           <w:rPr>
             <w:b/>
-            <w:rPrChange w:id="52" w:author="Jojo" w:date="2017-09-19T12:55:00Z">
+            <w:rPrChange w:id="62" w:author="Jojo" w:date="2017-09-19T12:55:00Z">
               <w:rPr/>
             </w:rPrChange>
           </w:rPr>
@@ -656,7 +724,7 @@
           <w:t>:</w:t>
         </w:r>
       </w:ins>
-      <w:ins w:id="53" w:author="Jojo" w:date="2017-09-19T12:54:00Z">
+      <w:ins w:id="63" w:author="Jojo" w:date="2017-09-19T12:54:00Z">
         <w:r>
           <w:t xml:space="preserve">  </w:t>
         </w:r>
@@ -669,7 +737,7 @@
       <w:pPr>
         <w:ind w:left="360"/>
         <w:rPr>
-          <w:ins w:id="54" w:author="Jojo" w:date="2017-09-19T12:51:00Z"/>
+          <w:ins w:id="64" w:author="Jojo" w:date="2017-09-19T12:51:00Z"/>
         </w:rPr>
       </w:pPr>
     </w:p>
@@ -677,42 +745,42 @@
       <w:pPr>
         <w:ind w:left="360"/>
         <w:rPr>
-          <w:ins w:id="55" w:author="Jojo" w:date="2017-09-19T12:51:00Z"/>
+          <w:ins w:id="65" w:author="Jojo" w:date="2017-09-19T12:51:00Z"/>
           <w:u w:val="single"/>
-          <w:rPrChange w:id="56" w:author="Jojo" w:date="2017-09-19T13:07:00Z">
+          <w:rPrChange w:id="66" w:author="Jojo" w:date="2017-09-19T13:07:00Z">
             <w:rPr>
-              <w:ins w:id="57" w:author="Jojo" w:date="2017-09-19T12:51:00Z"/>
+              <w:ins w:id="67" w:author="Jojo" w:date="2017-09-19T12:51:00Z"/>
             </w:rPr>
           </w:rPrChange>
         </w:rPr>
       </w:pPr>
-      <w:ins w:id="58" w:author="Jojo" w:date="2017-09-19T12:52:00Z">
+      <w:ins w:id="68" w:author="Jojo" w:date="2017-09-19T12:52:00Z">
         <w:r>
           <w:rPr>
             <w:u w:val="single"/>
-            <w:rPrChange w:id="59" w:author="Jojo" w:date="2017-09-19T13:07:00Z">
+            <w:rPrChange w:id="69" w:author="Jojo" w:date="2017-09-19T13:07:00Z">
               <w:rPr/>
             </w:rPrChange>
           </w:rPr>
           <w:t>B</w:t>
         </w:r>
       </w:ins>
-      <w:ins w:id="60" w:author="Jojo" w:date="2017-09-19T12:51:00Z">
+      <w:ins w:id="70" w:author="Jojo" w:date="2017-09-19T12:51:00Z">
         <w:r>
           <w:rPr>
             <w:u w:val="single"/>
-            <w:rPrChange w:id="61" w:author="Jojo" w:date="2017-09-19T13:07:00Z">
+            <w:rPrChange w:id="71" w:author="Jojo" w:date="2017-09-19T13:07:00Z">
               <w:rPr/>
             </w:rPrChange>
           </w:rPr>
           <w:t xml:space="preserve">.  </w:t>
         </w:r>
       </w:ins>
-      <w:ins w:id="62" w:author="Jojo" w:date="2017-09-19T12:53:00Z">
+      <w:ins w:id="72" w:author="Jojo" w:date="2017-09-19T12:53:00Z">
         <w:r>
           <w:rPr>
             <w:u w:val="single"/>
-            <w:rPrChange w:id="63" w:author="Jojo" w:date="2017-09-19T13:07:00Z">
+            <w:rPrChange w:id="73" w:author="Jojo" w:date="2017-09-19T13:07:00Z">
               <w:rPr/>
             </w:rPrChange>
           </w:rPr>
@@ -724,14 +792,14 @@
       <w:pPr>
         <w:ind w:left="360"/>
         <w:rPr>
-          <w:ins w:id="64" w:author="Jojo" w:date="2017-09-19T12:51:00Z"/>
-        </w:rPr>
-      </w:pPr>
-      <w:ins w:id="65" w:author="Jojo" w:date="2017-09-19T12:51:00Z">
+          <w:ins w:id="74" w:author="Jojo" w:date="2017-09-19T12:51:00Z"/>
+        </w:rPr>
+      </w:pPr>
+      <w:ins w:id="75" w:author="Jojo" w:date="2017-09-19T12:51:00Z">
         <w:r>
           <w:rPr>
             <w:b/>
-            <w:rPrChange w:id="66" w:author="Jojo" w:date="2017-09-19T12:55:00Z">
+            <w:rPrChange w:id="76" w:author="Jojo" w:date="2017-09-19T12:55:00Z">
               <w:rPr/>
             </w:rPrChange>
           </w:rPr>
@@ -741,7 +809,7 @@
           <w:t>:</w:t>
         </w:r>
       </w:ins>
-      <w:ins w:id="67" w:author="Jojo" w:date="2017-09-19T12:56:00Z">
+      <w:ins w:id="77" w:author="Jojo" w:date="2017-09-19T12:56:00Z">
         <w:r>
           <w:t xml:space="preserve">  </w:t>
         </w:r>
@@ -754,14 +822,14 @@
       <w:pPr>
         <w:ind w:left="360"/>
         <w:rPr>
-          <w:ins w:id="68" w:author="Jojo" w:date="2017-09-19T12:51:00Z"/>
-        </w:rPr>
-      </w:pPr>
-      <w:ins w:id="69" w:author="Jojo" w:date="2017-09-19T12:51:00Z">
+          <w:ins w:id="78" w:author="Jojo" w:date="2017-09-19T12:51:00Z"/>
+        </w:rPr>
+      </w:pPr>
+      <w:ins w:id="79" w:author="Jojo" w:date="2017-09-19T12:51:00Z">
         <w:r>
           <w:rPr>
             <w:b/>
-            <w:rPrChange w:id="70" w:author="Jojo" w:date="2017-09-19T12:55:00Z">
+            <w:rPrChange w:id="80" w:author="Jojo" w:date="2017-09-19T12:55:00Z">
               <w:rPr/>
             </w:rPrChange>
           </w:rPr>
@@ -771,7 +839,7 @@
           <w:t>:</w:t>
         </w:r>
       </w:ins>
-      <w:ins w:id="71" w:author="Jojo" w:date="2017-09-19T12:56:00Z">
+      <w:ins w:id="81" w:author="Jojo" w:date="2017-09-19T12:56:00Z">
         <w:r>
           <w:t xml:space="preserve">  </w:t>
         </w:r>
@@ -784,7 +852,7 @@
       <w:pPr>
         <w:ind w:left="360"/>
         <w:rPr>
-          <w:ins w:id="72" w:author="Jojo" w:date="2017-09-19T12:52:00Z"/>
+          <w:ins w:id="82" w:author="Jojo" w:date="2017-09-19T12:52:00Z"/>
         </w:rPr>
       </w:pPr>
     </w:p>
@@ -792,31 +860,31 @@
       <w:pPr>
         <w:ind w:left="360"/>
         <w:rPr>
-          <w:ins w:id="73" w:author="Jojo" w:date="2017-09-19T12:52:00Z"/>
+          <w:ins w:id="83" w:author="Jojo" w:date="2017-09-19T12:52:00Z"/>
           <w:u w:val="single"/>
-          <w:rPrChange w:id="74" w:author="Jojo" w:date="2017-09-19T13:07:00Z">
+          <w:rPrChange w:id="84" w:author="Jojo" w:date="2017-09-19T13:07:00Z">
             <w:rPr>
-              <w:ins w:id="75" w:author="Jojo" w:date="2017-09-19T12:52:00Z"/>
+              <w:ins w:id="85" w:author="Jojo" w:date="2017-09-19T12:52:00Z"/>
             </w:rPr>
           </w:rPrChange>
         </w:rPr>
       </w:pPr>
-      <w:ins w:id="76" w:author="Jojo" w:date="2017-09-19T12:52:00Z">
+      <w:ins w:id="86" w:author="Jojo" w:date="2017-09-19T12:52:00Z">
         <w:r>
           <w:rPr>
             <w:u w:val="single"/>
-            <w:rPrChange w:id="77" w:author="Jojo" w:date="2017-09-19T13:07:00Z">
+            <w:rPrChange w:id="87" w:author="Jojo" w:date="2017-09-19T13:07:00Z">
               <w:rPr/>
             </w:rPrChange>
           </w:rPr>
           <w:t xml:space="preserve">C.  </w:t>
         </w:r>
       </w:ins>
-      <w:ins w:id="78" w:author="Jojo" w:date="2017-09-19T12:53:00Z">
+      <w:ins w:id="88" w:author="Jojo" w:date="2017-09-19T12:53:00Z">
         <w:r>
           <w:rPr>
             <w:u w:val="single"/>
-            <w:rPrChange w:id="79" w:author="Jojo" w:date="2017-09-19T13:07:00Z">
+            <w:rPrChange w:id="89" w:author="Jojo" w:date="2017-09-19T13:07:00Z">
               <w:rPr/>
             </w:rPrChange>
           </w:rPr>
@@ -828,14 +896,14 @@
       <w:pPr>
         <w:ind w:left="360"/>
         <w:rPr>
-          <w:ins w:id="80" w:author="Jojo" w:date="2017-09-19T12:52:00Z"/>
-        </w:rPr>
-      </w:pPr>
-      <w:ins w:id="81" w:author="Jojo" w:date="2017-09-19T12:52:00Z">
+          <w:ins w:id="90" w:author="Jojo" w:date="2017-09-19T12:52:00Z"/>
+        </w:rPr>
+      </w:pPr>
+      <w:ins w:id="91" w:author="Jojo" w:date="2017-09-19T12:52:00Z">
         <w:r>
           <w:rPr>
             <w:b/>
-            <w:rPrChange w:id="82" w:author="Jojo" w:date="2017-09-19T12:55:00Z">
+            <w:rPrChange w:id="92" w:author="Jojo" w:date="2017-09-19T12:55:00Z">
               <w:rPr/>
             </w:rPrChange>
           </w:rPr>
@@ -845,7 +913,7 @@
           <w:t>:</w:t>
         </w:r>
       </w:ins>
-      <w:ins w:id="83" w:author="Jojo" w:date="2017-09-19T12:56:00Z">
+      <w:ins w:id="93" w:author="Jojo" w:date="2017-09-19T12:56:00Z">
         <w:r>
           <w:t xml:space="preserve">  </w:t>
         </w:r>
@@ -858,14 +926,14 @@
       <w:pPr>
         <w:ind w:left="360"/>
         <w:rPr>
-          <w:ins w:id="84" w:author="Jojo" w:date="2017-09-19T12:52:00Z"/>
-        </w:rPr>
-      </w:pPr>
-      <w:ins w:id="85" w:author="Jojo" w:date="2017-09-19T12:52:00Z">
+          <w:ins w:id="94" w:author="Jojo" w:date="2017-09-19T12:52:00Z"/>
+        </w:rPr>
+      </w:pPr>
+      <w:ins w:id="95" w:author="Jojo" w:date="2017-09-19T12:52:00Z">
         <w:r>
           <w:rPr>
             <w:b/>
-            <w:rPrChange w:id="86" w:author="Jojo" w:date="2017-09-19T12:55:00Z">
+            <w:rPrChange w:id="96" w:author="Jojo" w:date="2017-09-19T12:55:00Z">
               <w:rPr/>
             </w:rPrChange>
           </w:rPr>
@@ -875,12 +943,12 @@
           <w:t>:</w:t>
         </w:r>
       </w:ins>
-      <w:ins w:id="87" w:author="Jojo" w:date="2017-09-19T12:56:00Z">
+      <w:ins w:id="97" w:author="Jojo" w:date="2017-09-19T12:56:00Z">
         <w:r>
           <w:t xml:space="preserve">  </w:t>
         </w:r>
       </w:ins>
-      <w:ins w:id="88" w:author="Jojo" w:date="2017-09-19T12:57:00Z">
+      <w:ins w:id="98" w:author="Jojo" w:date="2017-09-19T12:57:00Z">
         <w:r>
           <w:t>Smithgall Woods cottage accommodations page shall be renamed to Reservations and list group (pioneer) camping and picnic shelter information, which are reserved through the same link.</w:t>
         </w:r>
@@ -890,7 +958,7 @@
       <w:pPr>
         <w:ind w:left="360"/>
         <w:rPr>
-          <w:ins w:id="89" w:author="Jojo" w:date="2017-09-19T12:52:00Z"/>
+          <w:ins w:id="99" w:author="Jojo" w:date="2017-09-19T12:52:00Z"/>
         </w:rPr>
       </w:pPr>
     </w:p>
@@ -898,31 +966,31 @@
       <w:pPr>
         <w:ind w:left="360"/>
         <w:rPr>
-          <w:ins w:id="90" w:author="Jojo" w:date="2017-09-19T12:52:00Z"/>
+          <w:ins w:id="100" w:author="Jojo" w:date="2017-09-19T12:52:00Z"/>
           <w:u w:val="single"/>
-          <w:rPrChange w:id="91" w:author="Jojo" w:date="2017-09-19T13:07:00Z">
+          <w:rPrChange w:id="101" w:author="Jojo" w:date="2017-09-19T13:07:00Z">
             <w:rPr>
-              <w:ins w:id="92" w:author="Jojo" w:date="2017-09-19T12:52:00Z"/>
+              <w:ins w:id="102" w:author="Jojo" w:date="2017-09-19T12:52:00Z"/>
             </w:rPr>
           </w:rPrChange>
         </w:rPr>
       </w:pPr>
-      <w:ins w:id="93" w:author="Jojo" w:date="2017-09-19T12:52:00Z">
+      <w:ins w:id="103" w:author="Jojo" w:date="2017-09-19T12:52:00Z">
         <w:r>
           <w:rPr>
             <w:u w:val="single"/>
-            <w:rPrChange w:id="94" w:author="Jojo" w:date="2017-09-19T13:07:00Z">
+            <w:rPrChange w:id="104" w:author="Jojo" w:date="2017-09-19T13:07:00Z">
               <w:rPr/>
             </w:rPrChange>
           </w:rPr>
           <w:t xml:space="preserve">D.  </w:t>
         </w:r>
       </w:ins>
-      <w:ins w:id="95" w:author="Jojo" w:date="2017-09-19T12:53:00Z">
+      <w:ins w:id="105" w:author="Jojo" w:date="2017-09-19T12:53:00Z">
         <w:r>
           <w:rPr>
             <w:u w:val="single"/>
-            <w:rPrChange w:id="96" w:author="Jojo" w:date="2017-09-19T13:07:00Z">
+            <w:rPrChange w:id="106" w:author="Jojo" w:date="2017-09-19T13:07:00Z">
               <w:rPr/>
             </w:rPrChange>
           </w:rPr>
@@ -934,14 +1002,14 @@
       <w:pPr>
         <w:ind w:left="360"/>
         <w:rPr>
-          <w:ins w:id="97" w:author="Jojo" w:date="2017-09-19T12:52:00Z"/>
-        </w:rPr>
-      </w:pPr>
-      <w:ins w:id="98" w:author="Jojo" w:date="2017-09-19T12:52:00Z">
+          <w:ins w:id="107" w:author="Jojo" w:date="2017-09-19T12:52:00Z"/>
+        </w:rPr>
+      </w:pPr>
+      <w:ins w:id="108" w:author="Jojo" w:date="2017-09-19T12:52:00Z">
         <w:r>
           <w:rPr>
             <w:b/>
-            <w:rPrChange w:id="99" w:author="Jojo" w:date="2017-09-19T12:55:00Z">
+            <w:rPrChange w:id="109" w:author="Jojo" w:date="2017-09-19T12:55:00Z">
               <w:rPr/>
             </w:rPrChange>
           </w:rPr>
@@ -951,12 +1019,12 @@
           <w:t>:</w:t>
         </w:r>
       </w:ins>
-      <w:ins w:id="100" w:author="Jojo" w:date="2017-09-19T12:56:00Z">
+      <w:ins w:id="110" w:author="Jojo" w:date="2017-09-19T12:56:00Z">
         <w:r>
           <w:t xml:space="preserve">  </w:t>
         </w:r>
       </w:ins>
-      <w:ins w:id="101" w:author="Jojo" w:date="2017-09-19T12:57:00Z">
+      <w:ins w:id="111" w:author="Jojo" w:date="2017-09-19T12:57:00Z">
         <w:r>
           <w:t>Smithgall Woods application shall validate volunteers, jobs and hours by authentication process</w:t>
         </w:r>
@@ -969,14 +1037,14 @@
       <w:pPr>
         <w:ind w:left="360"/>
         <w:rPr>
-          <w:ins w:id="102" w:author="Jojo" w:date="2017-09-19T12:52:00Z"/>
-        </w:rPr>
-      </w:pPr>
-      <w:ins w:id="103" w:author="Jojo" w:date="2017-09-19T12:52:00Z">
+          <w:ins w:id="112" w:author="Jojo" w:date="2017-09-19T12:52:00Z"/>
+        </w:rPr>
+      </w:pPr>
+      <w:ins w:id="113" w:author="Jojo" w:date="2017-09-19T12:52:00Z">
         <w:r>
           <w:rPr>
             <w:b/>
-            <w:rPrChange w:id="104" w:author="Jojo" w:date="2017-09-19T12:55:00Z">
+            <w:rPrChange w:id="114" w:author="Jojo" w:date="2017-09-19T12:55:00Z">
               <w:rPr/>
             </w:rPrChange>
           </w:rPr>
@@ -986,18 +1054,23 @@
           <w:t>:</w:t>
         </w:r>
       </w:ins>
-      <w:ins w:id="105" w:author="Jojo" w:date="2017-09-19T12:56:00Z">
+      <w:ins w:id="115" w:author="Jojo" w:date="2017-09-19T12:56:00Z">
         <w:r>
           <w:t xml:space="preserve">  </w:t>
         </w:r>
       </w:ins>
-      <w:ins w:id="106" w:author="Jojo" w:date="2017-09-19T12:57:00Z">
+      <w:ins w:id="116" w:author="Jojo" w:date="2017-09-19T12:57:00Z">
         <w:r>
           <w:t xml:space="preserve">Smithgall Woods application shall be formatted with mobile devices in mind so that </w:t>
         </w:r>
         <w:r>
-          <w:t>logging data via mobile is user-</w:t>
-        </w:r>
+          <w:t>logging data via mobile is user</w:t>
+        </w:r>
+        <w:del w:id="117" w:author="Jennifer Lazo" w:date="2017-09-20T09:02:00Z">
+          <w:r>
+            <w:delText>-</w:delText>
+          </w:r>
+        </w:del>
         <w:r>
           <w:t>friendly</w:t>
         </w:r>
@@ -1010,7 +1083,7 @@
       <w:pPr>
         <w:ind w:left="360"/>
         <w:rPr>
-          <w:ins w:id="107" w:author="Jojo" w:date="2017-09-19T12:52:00Z"/>
+          <w:ins w:id="118" w:author="Jojo" w:date="2017-09-19T12:52:00Z"/>
         </w:rPr>
       </w:pPr>
     </w:p>
@@ -1018,31 +1091,31 @@
       <w:pPr>
         <w:ind w:left="360"/>
         <w:rPr>
-          <w:ins w:id="108" w:author="Jojo" w:date="2017-09-19T12:52:00Z"/>
+          <w:ins w:id="119" w:author="Jojo" w:date="2017-09-19T12:52:00Z"/>
           <w:u w:val="single"/>
-          <w:rPrChange w:id="109" w:author="Jojo" w:date="2017-09-19T13:07:00Z">
+          <w:rPrChange w:id="120" w:author="Jojo" w:date="2017-09-19T13:07:00Z">
             <w:rPr>
-              <w:ins w:id="110" w:author="Jojo" w:date="2017-09-19T12:52:00Z"/>
+              <w:ins w:id="121" w:author="Jojo" w:date="2017-09-19T12:52:00Z"/>
             </w:rPr>
           </w:rPrChange>
         </w:rPr>
       </w:pPr>
-      <w:ins w:id="111" w:author="Jojo" w:date="2017-09-19T12:52:00Z">
+      <w:ins w:id="122" w:author="Jojo" w:date="2017-09-19T12:52:00Z">
         <w:r>
           <w:rPr>
             <w:u w:val="single"/>
-            <w:rPrChange w:id="112" w:author="Jojo" w:date="2017-09-19T13:07:00Z">
+            <w:rPrChange w:id="123" w:author="Jojo" w:date="2017-09-19T13:07:00Z">
               <w:rPr/>
             </w:rPrChange>
           </w:rPr>
           <w:t xml:space="preserve">E.  </w:t>
         </w:r>
       </w:ins>
-      <w:ins w:id="113" w:author="Jojo" w:date="2017-09-19T12:53:00Z">
+      <w:ins w:id="124" w:author="Jojo" w:date="2017-09-19T12:53:00Z">
         <w:r>
           <w:rPr>
             <w:u w:val="single"/>
-            <w:rPrChange w:id="114" w:author="Jojo" w:date="2017-09-19T13:07:00Z">
+            <w:rPrChange w:id="125" w:author="Jojo" w:date="2017-09-19T13:07:00Z">
               <w:rPr/>
             </w:rPrChange>
           </w:rPr>
@@ -1054,14 +1127,14 @@
       <w:pPr>
         <w:ind w:left="360"/>
         <w:rPr>
-          <w:ins w:id="115" w:author="Jojo" w:date="2017-09-19T12:52:00Z"/>
-        </w:rPr>
-      </w:pPr>
-      <w:ins w:id="116" w:author="Jojo" w:date="2017-09-19T12:52:00Z">
+          <w:ins w:id="126" w:author="Jojo" w:date="2017-09-19T12:52:00Z"/>
+        </w:rPr>
+      </w:pPr>
+      <w:ins w:id="127" w:author="Jojo" w:date="2017-09-19T12:52:00Z">
         <w:r>
           <w:rPr>
             <w:b/>
-            <w:rPrChange w:id="117" w:author="Jojo" w:date="2017-09-19T12:56:00Z">
+            <w:rPrChange w:id="128" w:author="Jojo" w:date="2017-09-19T12:56:00Z">
               <w:rPr/>
             </w:rPrChange>
           </w:rPr>
@@ -1071,12 +1144,12 @@
           <w:t>:</w:t>
         </w:r>
       </w:ins>
-      <w:ins w:id="118" w:author="Jojo" w:date="2017-09-19T12:56:00Z">
+      <w:ins w:id="129" w:author="Jojo" w:date="2017-09-19T12:56:00Z">
         <w:r>
           <w:t xml:space="preserve">  </w:t>
         </w:r>
       </w:ins>
-      <w:ins w:id="119" w:author="Jojo" w:date="2017-09-19T12:57:00Z">
+      <w:ins w:id="130" w:author="Jojo" w:date="2017-09-19T12:57:00Z">
         <w:r>
           <w:t>Smithgall Woods application shall generate volunteer reports showing the number of volunteer hours</w:t>
         </w:r>
@@ -1089,14 +1162,14 @@
       <w:pPr>
         <w:ind w:left="360"/>
         <w:rPr>
-          <w:ins w:id="120" w:author="Jojo" w:date="2017-09-19T21:20:00Z"/>
-        </w:rPr>
-      </w:pPr>
-      <w:ins w:id="121" w:author="Jojo" w:date="2017-09-19T12:52:00Z">
+          <w:ins w:id="131" w:author="Jojo" w:date="2017-09-19T21:20:00Z"/>
+        </w:rPr>
+      </w:pPr>
+      <w:ins w:id="132" w:author="Jojo" w:date="2017-09-19T12:52:00Z">
         <w:r>
           <w:rPr>
             <w:b/>
-            <w:rPrChange w:id="122" w:author="Jojo" w:date="2017-09-19T12:56:00Z">
+            <w:rPrChange w:id="133" w:author="Jojo" w:date="2017-09-19T12:56:00Z">
               <w:rPr/>
             </w:rPrChange>
           </w:rPr>
@@ -1106,22 +1179,14 @@
           <w:t>:</w:t>
         </w:r>
       </w:ins>
-      <w:ins w:id="123" w:author="Jojo" w:date="2017-09-19T12:56:00Z">
+      <w:ins w:id="134" w:author="Jojo" w:date="2017-09-19T12:56:00Z">
         <w:r>
           <w:t xml:space="preserve">  </w:t>
         </w:r>
       </w:ins>
-      <w:ins w:id="124" w:author="Jojo" w:date="2017-09-19T12:58:00Z">
-        <w:r>
-          <w:t xml:space="preserve">Smithgall </w:t>
-        </w:r>
-        <w:proofErr w:type="gramStart"/>
-        <w:r>
-          <w:t>Woods</w:t>
-        </w:r>
-        <w:proofErr w:type="gramEnd"/>
-        <w:r>
-          <w:t xml:space="preserve"> application shall be capable of setting up user access to Report Generator for designated individuals only.</w:t>
+      <w:ins w:id="135" w:author="Jojo" w:date="2017-09-19T12:58:00Z">
+        <w:r>
+          <w:t>Smithgall Woods application shall be capable of setting up user access to Report Generator for designated individuals only.</w:t>
         </w:r>
       </w:ins>
     </w:p>
@@ -1129,7 +1194,7 @@
       <w:pPr>
         <w:ind w:left="360"/>
         <w:rPr>
-          <w:ins w:id="125" w:author="Jojo" w:date="2017-09-19T21:20:00Z"/>
+          <w:ins w:id="136" w:author="Jojo" w:date="2017-09-19T21:20:00Z"/>
         </w:rPr>
       </w:pPr>
     </w:p>
@@ -1137,27 +1202,27 @@
       <w:pPr>
         <w:ind w:left="360"/>
         <w:rPr>
-          <w:ins w:id="126" w:author="Jojo" w:date="2017-09-19T21:20:00Z"/>
+          <w:ins w:id="137" w:author="Jojo" w:date="2017-09-19T21:20:00Z"/>
           <w:u w:val="single"/>
-          <w:rPrChange w:id="127" w:author="Jojo" w:date="2017-09-19T21:26:00Z">
+          <w:rPrChange w:id="138" w:author="Jojo" w:date="2017-09-19T21:26:00Z">
             <w:rPr>
-              <w:ins w:id="128" w:author="Jojo" w:date="2017-09-19T21:20:00Z"/>
+              <w:ins w:id="139" w:author="Jojo" w:date="2017-09-19T21:20:00Z"/>
             </w:rPr>
           </w:rPrChange>
         </w:rPr>
       </w:pPr>
-      <w:ins w:id="129" w:author="Jojo" w:date="2017-09-19T21:20:00Z">
+      <w:ins w:id="140" w:author="Jojo" w:date="2017-09-19T21:20:00Z">
         <w:r>
           <w:rPr>
             <w:u w:val="single"/>
-            <w:rPrChange w:id="130" w:author="Jojo" w:date="2017-09-19T21:26:00Z">
+            <w:rPrChange w:id="141" w:author="Jojo" w:date="2017-09-19T21:26:00Z">
               <w:rPr/>
             </w:rPrChange>
           </w:rPr>
           <w:t>Home Page Mockup</w:t>
         </w:r>
       </w:ins>
-      <w:ins w:id="131" w:author="Jojo" w:date="2017-09-19T21:30:00Z">
+      <w:ins w:id="142" w:author="Jojo" w:date="2017-09-19T21:30:00Z">
         <w:r>
           <w:rPr>
             <w:u w:val="single"/>
@@ -1170,7 +1235,7 @@
       <w:pPr>
         <w:ind w:left="360"/>
         <w:rPr>
-          <w:ins w:id="132" w:author="Jojo" w:date="2017-09-19T21:21:00Z"/>
+          <w:ins w:id="143" w:author="Jojo" w:date="2017-09-19T21:21:00Z"/>
         </w:rPr>
       </w:pPr>
     </w:p>
@@ -1179,22 +1244,22 @@
         <w:ind w:left="360"/>
         <w:jc w:val="center"/>
         <w:rPr>
-          <w:ins w:id="133" w:author="Jojo" w:date="2017-09-19T21:31:00Z"/>
-        </w:rPr>
-        <w:pPrChange w:id="134" w:author="Jojo" w:date="2017-09-19T21:23:00Z">
+          <w:ins w:id="144" w:author="Jojo" w:date="2017-09-19T21:31:00Z"/>
+        </w:rPr>
+        <w:pPrChange w:id="145" w:author="Jojo" w:date="2017-09-19T21:23:00Z">
           <w:pPr>
             <w:ind w:left="360"/>
           </w:pPr>
         </w:pPrChange>
       </w:pPr>
-      <w:ins w:id="135" w:author="Jojo" w:date="2017-09-19T21:23:00Z">
+      <w:ins w:id="146" w:author="Jojo" w:date="2017-09-19T21:23:00Z">
         <w:r>
           <w:rPr>
             <w:noProof/>
             <w:lang w:val="en-US"/>
           </w:rPr>
           <w:drawing>
-            <wp:inline distT="0" distB="0" distL="0" distR="0">
+            <wp:inline distT="0" distB="0" distL="0" distR="0" wp14:anchorId="1AACA333" wp14:editId="6BFD9944">
               <wp:extent cx="2798635" cy="3287499"/>
               <wp:effectExtent l="0" t="0" r="1905" b="8255"/>
               <wp:docPr id="2" name="Picture 2"/>
@@ -1249,9 +1314,9 @@
         <w:ind w:left="360"/>
         <w:jc w:val="center"/>
         <w:rPr>
-          <w:ins w:id="136" w:author="Jojo" w:date="2017-09-19T21:26:00Z"/>
-        </w:rPr>
-        <w:pPrChange w:id="137" w:author="Jojo" w:date="2017-09-19T21:23:00Z">
+          <w:ins w:id="147" w:author="Jojo" w:date="2017-09-19T21:26:00Z"/>
+        </w:rPr>
+        <w:pPrChange w:id="148" w:author="Jojo" w:date="2017-09-19T21:23:00Z">
           <w:pPr>
             <w:ind w:left="360"/>
           </w:pPr>
@@ -1262,66 +1327,56 @@
       <w:pPr>
         <w:ind w:left="360"/>
         <w:rPr>
-          <w:ins w:id="138" w:author="Jojo" w:date="2017-09-19T21:30:00Z"/>
+          <w:ins w:id="149" w:author="Jojo" w:date="2017-09-19T21:30:00Z"/>
           <w:u w:val="single"/>
-          <w:rPrChange w:id="139" w:author="Jojo" w:date="2017-09-19T21:31:00Z">
+          <w:rPrChange w:id="150" w:author="Jojo" w:date="2017-09-19T21:31:00Z">
             <w:rPr>
-              <w:ins w:id="140" w:author="Jojo" w:date="2017-09-19T21:30:00Z"/>
+              <w:ins w:id="151" w:author="Jojo" w:date="2017-09-19T21:30:00Z"/>
             </w:rPr>
           </w:rPrChange>
         </w:rPr>
-        <w:pPrChange w:id="141" w:author="Jojo" w:date="2017-09-19T21:26:00Z">
+      </w:pPr>
+      <w:ins w:id="152" w:author="Jojo" w:date="2017-09-19T21:30:00Z">
+        <w:r>
+          <w:rPr>
+            <w:u w:val="single"/>
+            <w:rPrChange w:id="153" w:author="Jojo" w:date="2017-09-19T21:31:00Z">
+              <w:rPr/>
+            </w:rPrChange>
+          </w:rPr>
+          <w:t>Home Page Mockup (Mobile Version)</w:t>
+        </w:r>
+      </w:ins>
+    </w:p>
+    <w:p>
+      <w:pPr>
+        <w:ind w:left="360"/>
+        <w:rPr>
+          <w:ins w:id="154" w:author="Jojo" w:date="2017-09-19T21:31:00Z"/>
+        </w:rPr>
+      </w:pPr>
+    </w:p>
+    <w:p>
+      <w:pPr>
+        <w:ind w:left="360"/>
+        <w:jc w:val="center"/>
+        <w:rPr>
+          <w:ins w:id="155" w:author="Jojo" w:date="2017-09-19T21:31:00Z"/>
+        </w:rPr>
+        <w:pPrChange w:id="156" w:author="Jojo" w:date="2017-09-19T21:31:00Z">
           <w:pPr>
             <w:ind w:left="360"/>
           </w:pPr>
         </w:pPrChange>
       </w:pPr>
-      <w:ins w:id="142" w:author="Jojo" w:date="2017-09-19T21:30:00Z">
-        <w:r>
-          <w:rPr>
-            <w:u w:val="single"/>
-            <w:rPrChange w:id="143" w:author="Jojo" w:date="2017-09-19T21:31:00Z">
-              <w:rPr/>
-            </w:rPrChange>
-          </w:rPr>
-          <w:t>Home Page Mockup (Mobile Version)</w:t>
-        </w:r>
-      </w:ins>
-    </w:p>
-    <w:p>
-      <w:pPr>
-        <w:ind w:left="360"/>
-        <w:rPr>
-          <w:ins w:id="144" w:author="Jojo" w:date="2017-09-19T21:31:00Z"/>
-        </w:rPr>
-        <w:pPrChange w:id="145" w:author="Jojo" w:date="2017-09-19T21:26:00Z">
-          <w:pPr>
-            <w:ind w:left="360"/>
-          </w:pPr>
-        </w:pPrChange>
-      </w:pPr>
-    </w:p>
-    <w:p>
-      <w:pPr>
-        <w:ind w:left="360"/>
-        <w:jc w:val="center"/>
-        <w:rPr>
-          <w:ins w:id="146" w:author="Jojo" w:date="2017-09-19T21:31:00Z"/>
-        </w:rPr>
-        <w:pPrChange w:id="147" w:author="Jojo" w:date="2017-09-19T21:31:00Z">
-          <w:pPr>
-            <w:ind w:left="360"/>
-          </w:pPr>
-        </w:pPrChange>
-      </w:pPr>
-      <w:ins w:id="148" w:author="Jojo" w:date="2017-09-19T21:31:00Z">
+      <w:ins w:id="157" w:author="Jojo" w:date="2017-09-19T21:31:00Z">
         <w:r>
           <w:rPr>
             <w:noProof/>
             <w:lang w:val="en-US"/>
           </w:rPr>
           <w:drawing>
-            <wp:inline distT="0" distB="0" distL="0" distR="0">
+            <wp:inline distT="0" distB="0" distL="0" distR="0" wp14:anchorId="7AEDB950" wp14:editId="0CEB3CC2">
               <wp:extent cx="2436760" cy="6194457"/>
               <wp:effectExtent l="0" t="0" r="1905" b="0"/>
               <wp:docPr id="3" name="Picture 3"/>
@@ -1369,8 +1424,6 @@
             </wp:inline>
           </w:drawing>
         </w:r>
-        <w:bookmarkStart w:id="149" w:name="_GoBack"/>
-        <w:bookmarkEnd w:id="149"/>
       </w:ins>
     </w:p>
     <w:p>
@@ -1378,9 +1431,9 @@
         <w:ind w:left="360"/>
         <w:jc w:val="center"/>
         <w:rPr>
-          <w:ins w:id="150" w:author="Jojo" w:date="2017-09-19T21:31:00Z"/>
-        </w:rPr>
-        <w:pPrChange w:id="151" w:author="Jojo" w:date="2017-09-19T21:31:00Z">
+          <w:ins w:id="158" w:author="Jojo" w:date="2017-09-19T21:31:00Z"/>
+        </w:rPr>
+        <w:pPrChange w:id="159" w:author="Jojo" w:date="2017-09-19T21:31:00Z">
           <w:pPr>
             <w:ind w:left="360"/>
           </w:pPr>
@@ -1392,9 +1445,9 @@
         <w:ind w:left="360"/>
         <w:jc w:val="center"/>
         <w:rPr>
-          <w:ins w:id="152" w:author="Jojo" w:date="2017-09-19T12:52:00Z"/>
-        </w:rPr>
-        <w:pPrChange w:id="153" w:author="Jojo" w:date="2017-09-19T21:31:00Z">
+          <w:ins w:id="160" w:author="Jojo" w:date="2017-09-19T12:52:00Z"/>
+        </w:rPr>
+        <w:pPrChange w:id="161" w:author="Jojo" w:date="2017-09-19T21:31:00Z">
           <w:pPr>
             <w:ind w:left="360"/>
           </w:pPr>
@@ -1405,10 +1458,10 @@
       <w:pPr>
         <w:ind w:left="360"/>
         <w:rPr>
-          <w:del w:id="154" w:author="Jojo" w:date="2017-09-19T12:52:00Z"/>
-        </w:rPr>
-      </w:pPr>
-      <w:ins w:id="155" w:author="Jojo" w:date="2017-09-19T12:52:00Z">
+          <w:del w:id="162" w:author="Jojo" w:date="2017-09-19T12:52:00Z"/>
+        </w:rPr>
+      </w:pPr>
+      <w:ins w:id="163" w:author="Jojo" w:date="2017-09-19T12:52:00Z">
         <w:r>
           <w:tab/>
         </w:r>
@@ -1417,7 +1470,7 @@
     <w:p>
       <w:pPr>
         <w:rPr>
-          <w:del w:id="156" w:author="Jojo" w:date="2017-09-19T12:52:00Z"/>
+          <w:del w:id="164" w:author="Jojo" w:date="2017-09-19T12:52:00Z"/>
         </w:rPr>
       </w:pPr>
     </w:p>
@@ -1431,7 +1484,7 @@
           <w:szCs w:val="28"/>
         </w:rPr>
       </w:pPr>
-      <w:commentRangeStart w:id="157"/>
+      <w:commentRangeStart w:id="165"/>
       <w:r>
         <w:rPr>
           <w:b/>
@@ -1448,12 +1501,12 @@
         </w:rPr>
         <w:t>Functional Specifications</w:t>
       </w:r>
-      <w:commentRangeEnd w:id="157"/>
+      <w:commentRangeEnd w:id="165"/>
       <w:r>
         <w:rPr>
           <w:rStyle w:val="CommentReference"/>
         </w:rPr>
-        <w:commentReference w:id="157"/>
+        <w:commentReference w:id="165"/>
       </w:r>
     </w:p>
     <w:p>
@@ -1474,7 +1527,7 @@
     <w:p>
       <w:pPr>
         <w:rPr>
-          <w:ins w:id="158" w:author="Jojo" w:date="2017-09-19T21:32:00Z"/>
+          <w:ins w:id="166" w:author="Jojo" w:date="2017-09-19T21:32:00Z"/>
         </w:rPr>
       </w:pPr>
     </w:p>
@@ -1494,7 +1547,6 @@
           <w:sz w:val="28"/>
           <w:szCs w:val="28"/>
         </w:rPr>
-        <w:lastRenderedPageBreak/>
         <w:t xml:space="preserve">4.0 </w:t>
       </w:r>
       <w:r>
@@ -1524,7 +1576,7 @@
           <w:numId w:val="2"/>
         </w:numPr>
         <w:rPr>
-          <w:ins w:id="159" w:author="Jojo" w:date="2017-09-19T13:07:00Z"/>
+          <w:ins w:id="167" w:author="Jojo" w:date="2017-09-19T13:07:00Z"/>
           <w:b/>
         </w:rPr>
       </w:pPr>
@@ -1540,73 +1592,22 @@
         </w:rPr>
         <w:t xml:space="preserve"> of unnecessary accounts</w:t>
       </w:r>
+      <w:ins w:id="168" w:author="Jennifer Lazo" w:date="2017-09-20T09:03:00Z">
+        <w:r>
+          <w:rPr>
+            <w:b/>
+          </w:rPr>
+          <w:t>:  Some of the following accounts may be able to be removed if the Friends of Smithgall Woods agree they are unnecessary.</w:t>
+        </w:r>
+      </w:ins>
     </w:p>
     <w:p>
       <w:pPr>
         <w:ind w:left="720"/>
         <w:jc w:val="both"/>
         <w:rPr>
-          <w:ins w:id="160" w:author="Jojo" w:date="2017-09-19T13:13:00Z"/>
-        </w:rPr>
-        <w:pPrChange w:id="161" w:author="Jojo" w:date="2017-09-19T13:13:00Z">
-          <w:pPr>
-            <w:pStyle w:val="ListParagraph"/>
-            <w:numPr>
-              <w:numId w:val="2"/>
-            </w:numPr>
-            <w:ind w:hanging="360"/>
-          </w:pPr>
-        </w:pPrChange>
-      </w:pPr>
-      <w:ins w:id="162" w:author="Jojo" w:date="2017-09-19T13:08:00Z">
-        <w:r>
-          <w:rPr>
-            <w:b/>
-            <w:rPrChange w:id="163" w:author="Jojo" w:date="2017-09-19T13:13:00Z">
-              <w:rPr/>
-            </w:rPrChange>
-          </w:rPr>
-          <w:t>Note</w:t>
-        </w:r>
-        <w:r>
-          <w:t xml:space="preserve">:  </w:t>
-        </w:r>
-      </w:ins>
-      <w:ins w:id="164" w:author="Jojo" w:date="2017-09-19T13:11:00Z">
-        <w:r>
-          <w:t xml:space="preserve">Since this document is available through GitHub </w:t>
-        </w:r>
-      </w:ins>
-      <w:ins w:id="165" w:author="Jojo" w:date="2017-09-19T13:12:00Z">
-        <w:r>
-          <w:t>and visible to the</w:t>
-        </w:r>
-      </w:ins>
-      <w:ins w:id="166" w:author="Jojo" w:date="2017-09-19T13:11:00Z">
-        <w:r>
-          <w:t xml:space="preserve"> public</w:t>
-        </w:r>
-      </w:ins>
-      <w:ins w:id="167" w:author="Jojo" w:date="2017-09-19T13:12:00Z">
-        <w:r>
-          <w:t>, t</w:t>
-        </w:r>
-      </w:ins>
-      <w:ins w:id="168" w:author="Jojo" w:date="2017-09-19T13:08:00Z">
-        <w:r>
-          <w:t>he passwords for the following login accounts were left off from this document for security reasons.  However, these passwords are safely stored in another document</w:t>
-        </w:r>
-      </w:ins>
-      <w:ins w:id="169" w:author="Jojo" w:date="2017-09-19T13:12:00Z">
-        <w:r>
-          <w:t xml:space="preserve"> and can be retrieved as needed.</w:t>
-        </w:r>
-      </w:ins>
-    </w:p>
-    <w:p>
-      <w:pPr>
-        <w:ind w:left="720"/>
-        <w:jc w:val="both"/>
+          <w:ins w:id="169" w:author="Jojo" w:date="2017-09-19T13:13:00Z"/>
+        </w:rPr>
         <w:pPrChange w:id="170" w:author="Jojo" w:date="2017-09-19T13:13:00Z">
           <w:pPr>
             <w:pStyle w:val="ListParagraph"/>
@@ -1617,6 +1618,65 @@
           </w:pPr>
         </w:pPrChange>
       </w:pPr>
+      <w:ins w:id="171" w:author="Jojo" w:date="2017-09-19T13:08:00Z">
+        <w:r>
+          <w:rPr>
+            <w:b/>
+            <w:rPrChange w:id="172" w:author="Jojo" w:date="2017-09-19T13:13:00Z">
+              <w:rPr/>
+            </w:rPrChange>
+          </w:rPr>
+          <w:t>Note</w:t>
+        </w:r>
+        <w:r>
+          <w:t xml:space="preserve">:  </w:t>
+        </w:r>
+      </w:ins>
+      <w:ins w:id="173" w:author="Jojo" w:date="2017-09-19T13:11:00Z">
+        <w:r>
+          <w:t xml:space="preserve">Since this document is available through GitHub </w:t>
+        </w:r>
+      </w:ins>
+      <w:ins w:id="174" w:author="Jojo" w:date="2017-09-19T13:12:00Z">
+        <w:r>
+          <w:t>and visible to the</w:t>
+        </w:r>
+      </w:ins>
+      <w:ins w:id="175" w:author="Jojo" w:date="2017-09-19T13:11:00Z">
+        <w:r>
+          <w:t xml:space="preserve"> public</w:t>
+        </w:r>
+      </w:ins>
+      <w:ins w:id="176" w:author="Jojo" w:date="2017-09-19T13:12:00Z">
+        <w:r>
+          <w:t>, t</w:t>
+        </w:r>
+      </w:ins>
+      <w:ins w:id="177" w:author="Jojo" w:date="2017-09-19T13:08:00Z">
+        <w:r>
+          <w:t>he passwords for the following login accounts were left off from this document for security reasons.  However, these passwords are safely stored in another document</w:t>
+        </w:r>
+      </w:ins>
+      <w:ins w:id="178" w:author="Jojo" w:date="2017-09-19T13:12:00Z">
+        <w:r>
+          <w:t xml:space="preserve"> and can be retrieved as needed.</w:t>
+        </w:r>
+      </w:ins>
+    </w:p>
+    <w:p>
+      <w:pPr>
+        <w:ind w:left="720"/>
+        <w:jc w:val="both"/>
+        <w:pPrChange w:id="179" w:author="Jojo" w:date="2017-09-19T13:13:00Z">
+          <w:pPr>
+            <w:pStyle w:val="ListParagraph"/>
+            <w:numPr>
+              <w:numId w:val="2"/>
+            </w:numPr>
+            <w:ind w:hanging="360"/>
+          </w:pPr>
+        </w:pPrChange>
+      </w:pPr>
     </w:p>
     <w:p>
       <w:pPr>
@@ -1638,7 +1698,7 @@
           <w:szCs w:val="24"/>
         </w:rPr>
       </w:pPr>
-      <w:commentRangeStart w:id="171"/>
+      <w:commentRangeStart w:id="180"/>
       <w:r>
         <w:rPr>
           <w:sz w:val="24"/>
@@ -1646,12 +1706,12 @@
         </w:rPr>
         <w:t>Hosting site</w:t>
       </w:r>
-      <w:commentRangeEnd w:id="171"/>
+      <w:commentRangeEnd w:id="180"/>
       <w:r>
         <w:rPr>
           <w:rStyle w:val="CommentReference"/>
         </w:rPr>
-        <w:commentReference w:id="171"/>
+        <w:commentReference w:id="180"/>
       </w:r>
     </w:p>
     <w:p>
@@ -1698,16 +1758,16 @@
           <w:szCs w:val="24"/>
         </w:rPr>
       </w:pPr>
-      <w:commentRangeStart w:id="172"/>
+      <w:commentRangeStart w:id="181"/>
       <w:r>
         <w:t>Databases</w:t>
       </w:r>
-      <w:commentRangeEnd w:id="172"/>
+      <w:commentRangeEnd w:id="181"/>
       <w:r>
         <w:rPr>
           <w:rStyle w:val="CommentReference"/>
         </w:rPr>
-        <w:commentReference w:id="172"/>
+        <w:commentReference w:id="181"/>
       </w:r>
     </w:p>
     <w:p>
@@ -1789,17 +1849,9 @@
         <w:fldChar w:fldCharType="end"/>
       </w:r>
       <w:r>
-        <w:t xml:space="preserve"> (</w:t>
-      </w:r>
-      <w:proofErr w:type="spellStart"/>
-      <w:r>
-        <w:t>FSGWData</w:t>
-      </w:r>
-      <w:proofErr w:type="spellEnd"/>
-      <w:r>
-        <w:t>)</w:t>
-      </w:r>
-      <w:ins w:id="173" w:author="Jojo" w:date="2017-09-13T23:01:00Z">
+        <w:t xml:space="preserve"> (FSGWData)</w:t>
+      </w:r>
+      <w:ins w:id="182" w:author="Jojo" w:date="2017-09-13T23:01:00Z">
         <w:r>
           <w:t>;  Database for Volunteer Hours</w:t>
         </w:r>
@@ -1848,7 +1900,7 @@
       <w:r>
         <w:t>all)</w:t>
       </w:r>
-      <w:del w:id="174" w:author="Jojo" w:date="2017-09-18T13:20:00Z">
+      <w:del w:id="183" w:author="Jojo" w:date="2017-09-18T13:20:00Z">
         <w:r>
           <w:delText xml:space="preserve"> </w:delText>
         </w:r>
@@ -1901,15 +1953,7 @@
         <w:t xml:space="preserve"> (login and hours database): We think </w:t>
       </w:r>
       <w:r>
-        <w:t xml:space="preserve">this is the volunteer </w:t>
-      </w:r>
-      <w:proofErr w:type="gramStart"/>
-      <w:r>
-        <w:t>hours</w:t>
-      </w:r>
-      <w:proofErr w:type="gramEnd"/>
-      <w:r>
-        <w:t xml:space="preserve"> db.</w:t>
+        <w:t>this is the volunteer hours db.</w:t>
       </w:r>
     </w:p>
     <w:p>
@@ -1950,15 +1994,7 @@
         <w:fldChar w:fldCharType="end"/>
       </w:r>
       <w:r>
-        <w:t xml:space="preserve"> (</w:t>
-      </w:r>
-      <w:proofErr w:type="spellStart"/>
-      <w:r>
-        <w:t>calendardb</w:t>
-      </w:r>
-      <w:proofErr w:type="spellEnd"/>
-      <w:r>
-        <w:t>)</w:t>
+        <w:t xml:space="preserve"> (calendardb)</w:t>
       </w:r>
     </w:p>
     <w:p>
@@ -1981,7 +2017,7 @@
           <w:szCs w:val="24"/>
         </w:rPr>
       </w:pPr>
-      <w:commentRangeStart w:id="175"/>
+      <w:commentRangeStart w:id="184"/>
       <w:r>
         <w:rPr>
           <w:sz w:val="24"/>
@@ -1989,12 +2025,12 @@
         </w:rPr>
         <w:t>FTP accounts</w:t>
       </w:r>
-      <w:commentRangeEnd w:id="175"/>
+      <w:commentRangeEnd w:id="184"/>
       <w:r>
         <w:rPr>
           <w:rStyle w:val="CommentReference"/>
         </w:rPr>
-        <w:commentReference w:id="175"/>
+        <w:commentReference w:id="184"/>
       </w:r>
     </w:p>
     <w:p>
@@ -2060,14 +2096,12 @@
       <w:r>
         <w:fldChar w:fldCharType="separate"/>
       </w:r>
-      <w:proofErr w:type="gramStart"/>
       <w:r>
         <w:rPr>
           <w:rStyle w:val="Hyperlink"/>
         </w:rPr>
         <w:t>u48922589-drdan</w:t>
       </w:r>
-      <w:proofErr w:type="gramEnd"/>
       <w:r>
         <w:rPr>
           <w:rStyle w:val="Hyperlink"/>
@@ -2180,7 +2214,7 @@
           <w:szCs w:val="24"/>
         </w:rPr>
       </w:pPr>
-      <w:commentRangeStart w:id="176"/>
+      <w:commentRangeStart w:id="185"/>
       <w:r>
         <w:rPr>
           <w:sz w:val="24"/>
@@ -2188,12 +2222,12 @@
         </w:rPr>
         <w:t>WordPress accounts</w:t>
       </w:r>
-      <w:commentRangeEnd w:id="176"/>
+      <w:commentRangeEnd w:id="185"/>
       <w:r>
         <w:rPr>
           <w:rStyle w:val="CommentReference"/>
         </w:rPr>
-        <w:commentReference w:id="176"/>
+        <w:commentReference w:id="185"/>
       </w:r>
     </w:p>
     <w:p>
@@ -2212,13 +2246,8 @@
         </w:pBdr>
         <w:spacing w:after="160" w:line="256" w:lineRule="auto"/>
       </w:pPr>
-      <w:proofErr w:type="spellStart"/>
-      <w:r>
-        <w:t>mhuber</w:t>
-      </w:r>
-      <w:proofErr w:type="spellEnd"/>
-      <w:r>
-        <w:t xml:space="preserve"> (</w:t>
+      <w:r>
+        <w:t>mhuber (</w:t>
       </w:r>
       <w:r>
         <w:fldChar w:fldCharType="begin"/>
@@ -2361,16 +2390,11 @@
         </w:pBdr>
         <w:spacing w:after="160" w:line="256" w:lineRule="auto"/>
         <w:rPr>
-          <w:ins w:id="177" w:author="Jojo" w:date="2017-09-19T13:14:00Z"/>
-        </w:rPr>
-      </w:pPr>
-      <w:proofErr w:type="spellStart"/>
-      <w:r>
-        <w:t>lcompton</w:t>
-      </w:r>
-      <w:proofErr w:type="spellEnd"/>
-      <w:r>
-        <w:t xml:space="preserve"> (</w:t>
+          <w:ins w:id="186" w:author="Jojo" w:date="2017-09-19T13:14:00Z"/>
+        </w:rPr>
+      </w:pPr>
+      <w:r>
+        <w:t>lcompton (</w:t>
       </w:r>
       <w:r>
         <w:fldChar w:fldCharType="begin"/>
@@ -2396,17 +2420,17 @@
       <w:r>
         <w:t xml:space="preserve">) : </w:t>
       </w:r>
-      <w:del w:id="178" w:author="Jojo" w:date="2017-09-18T14:31:00Z">
+      <w:del w:id="187" w:author="Jojo" w:date="2017-09-18T14:31:00Z">
         <w:r>
           <w:delText>Team to determine who this user is</w:delText>
         </w:r>
       </w:del>
-      <w:ins w:id="179" w:author="Jojo" w:date="2017-09-18T14:31:00Z">
+      <w:ins w:id="188" w:author="Jojo" w:date="2017-09-18T14:31:00Z">
         <w:r>
           <w:t xml:space="preserve"> Web Committee </w:t>
         </w:r>
       </w:ins>
-      <w:ins w:id="180" w:author="Jojo" w:date="2017-09-18T15:19:00Z">
+      <w:ins w:id="189" w:author="Jojo" w:date="2017-09-18T15:19:00Z">
         <w:r>
           <w:t>Leader</w:t>
         </w:r>
@@ -2424,7 +2448,7 @@
         </w:pBdr>
         <w:spacing w:after="160" w:line="256" w:lineRule="auto"/>
         <w:ind w:left="2160"/>
-        <w:pPrChange w:id="181" w:author="Jojo" w:date="2017-09-19T13:14:00Z">
+        <w:pPrChange w:id="190" w:author="Jojo" w:date="2017-09-19T13:14:00Z">
           <w:pPr>
             <w:pStyle w:val="ListParagraph"/>
             <w:numPr>
@@ -2691,7 +2715,7 @@
         <w:rPr>
           <w:b/>
         </w:rPr>
-        <w:pPrChange w:id="182" w:author="Jojo" w:date="2017-09-18T15:11:00Z">
+        <w:pPrChange w:id="191" w:author="Jojo" w:date="2017-09-18T15:11:00Z">
           <w:pPr>
             <w:pStyle w:val="ListParagraph"/>
             <w:numPr>
@@ -2719,7 +2743,7 @@
         <w:rPr>
           <w:b/>
         </w:rPr>
-        <w:pPrChange w:id="183" w:author="Jojo" w:date="2017-09-18T15:11:00Z">
+        <w:pPrChange w:id="192" w:author="Jojo" w:date="2017-09-18T15:11:00Z">
           <w:pPr>
             <w:pStyle w:val="ListParagraph"/>
             <w:numPr>
@@ -2730,12 +2754,31 @@
           </w:pPr>
         </w:pPrChange>
       </w:pPr>
-      <w:r>
-        <w:t xml:space="preserve">Hidden link injections in WordPress is when the attacker inserts links into the files of active WordPress themes and are typically wrapped in HTML comments. It is </w:t>
-      </w:r>
-      <w:r>
-        <w:lastRenderedPageBreak/>
-        <w:t>believed that this is what is pointing to the “Cialis” site. This is a common problem in WordPress versions 2.8x and attackers are able to get into the \wp-admin\upload.php file and insert files on the server</w:t>
+      <w:ins w:id="193" w:author="Jennifer Lazo" w:date="2017-09-20T09:05:00Z">
+        <w:r>
+          <w:t xml:space="preserve">A </w:t>
+        </w:r>
+      </w:ins>
+      <w:del w:id="194" w:author="Jennifer Lazo" w:date="2017-09-20T09:05:00Z">
+        <w:r>
+          <w:delText>H</w:delText>
+        </w:r>
+      </w:del>
+      <w:ins w:id="195" w:author="Jennifer Lazo" w:date="2017-09-20T09:05:00Z">
+        <w:r>
+          <w:t>h</w:t>
+        </w:r>
+      </w:ins>
+      <w:r>
+        <w:t>idden link injection</w:t>
+      </w:r>
+      <w:del w:id="196" w:author="Jennifer Lazo" w:date="2017-09-20T09:05:00Z">
+        <w:r>
+          <w:delText>s</w:delText>
+        </w:r>
+      </w:del>
+      <w:r>
+        <w:t xml:space="preserve"> in WordPress is when the attacker inserts links into the files of active WordPress themes and are typically wrapped in HTML comments. It is believed that this is what is pointing to the “Cialis” site. This is a common problem in WordPress versions 2.8x and attackers are able to get into the \wp-admin\upload.php file and insert files on the server</w:t>
       </w:r>
     </w:p>
     <w:p>
@@ -2749,7 +2792,7 @@
         <w:rPr>
           <w:b/>
         </w:rPr>
-        <w:pPrChange w:id="184" w:author="Jojo" w:date="2017-09-18T15:11:00Z">
+        <w:pPrChange w:id="197" w:author="Jojo" w:date="2017-09-18T15:11:00Z">
           <w:pPr>
             <w:pStyle w:val="ListParagraph"/>
             <w:numPr>
@@ -2763,7 +2806,7 @@
       <w:r>
         <w:t>A base64_decode on the second line of the \wp-includes\locale.php file was found and identified as</w:t>
       </w:r>
-      <w:ins w:id="185" w:author="Jojo" w:date="2017-09-18T14:33:00Z">
+      <w:ins w:id="198" w:author="Jojo" w:date="2017-09-18T14:33:00Z">
         <w:r>
           <w:t xml:space="preserve"> part of</w:t>
         </w:r>
@@ -2771,7 +2814,7 @@
       <w:r>
         <w:t xml:space="preserve"> the</w:t>
       </w:r>
-      <w:ins w:id="186" w:author="Jojo" w:date="2017-09-18T14:33:00Z">
+      <w:ins w:id="199" w:author="Jojo" w:date="2017-09-18T14:33:00Z">
         <w:r>
           <w:t xml:space="preserve"> injected</w:t>
         </w:r>
@@ -2779,32 +2822,32 @@
       <w:r>
         <w:t xml:space="preserve"> malicious code</w:t>
       </w:r>
-      <w:ins w:id="187" w:author="Jojo" w:date="2017-09-18T14:34:00Z">
+      <w:ins w:id="200" w:author="Jojo" w:date="2017-09-18T14:34:00Z">
         <w:r>
           <w:t xml:space="preserve"> that triggers the “cialis” messages</w:t>
         </w:r>
       </w:ins>
-      <w:ins w:id="188" w:author="Jojo" w:date="2017-09-18T14:35:00Z">
+      <w:ins w:id="201" w:author="Jojo" w:date="2017-09-18T14:35:00Z">
         <w:r>
           <w:t xml:space="preserve"> with external web links</w:t>
         </w:r>
       </w:ins>
-      <w:ins w:id="189" w:author="Jojo" w:date="2017-09-18T14:34:00Z">
+      <w:ins w:id="202" w:author="Jojo" w:date="2017-09-18T14:34:00Z">
         <w:r>
           <w:t xml:space="preserve"> to be displayed in multiple </w:t>
         </w:r>
       </w:ins>
-      <w:ins w:id="190" w:author="Jojo" w:date="2017-09-18T14:35:00Z">
+      <w:ins w:id="203" w:author="Jojo" w:date="2017-09-18T14:35:00Z">
         <w:r>
           <w:t xml:space="preserve">site </w:t>
         </w:r>
       </w:ins>
-      <w:ins w:id="191" w:author="Jojo" w:date="2017-09-18T14:34:00Z">
+      <w:ins w:id="204" w:author="Jojo" w:date="2017-09-18T14:34:00Z">
         <w:r>
           <w:t>pages</w:t>
         </w:r>
       </w:ins>
-      <w:ins w:id="192" w:author="Jojo" w:date="2017-09-18T14:37:00Z">
+      <w:ins w:id="205" w:author="Jojo" w:date="2017-09-18T14:37:00Z">
         <w:r>
           <w:t>.</w:t>
         </w:r>
@@ -2854,7 +2897,7 @@
         </w:rPr>
         <w:t>roposed Solutions</w:t>
       </w:r>
-      <w:ins w:id="193" w:author="Jojo" w:date="2017-09-18T15:07:00Z">
+      <w:ins w:id="206" w:author="Jojo" w:date="2017-09-18T15:07:00Z">
         <w:r>
           <w:rPr>
             <w:b/>
@@ -2886,7 +2929,7 @@
         <w:rPr>
           <w:b/>
         </w:rPr>
-        <w:pPrChange w:id="194" w:author="Jojo" w:date="2017-09-18T15:12:00Z">
+        <w:pPrChange w:id="207" w:author="Jojo" w:date="2017-09-18T15:12:00Z">
           <w:pPr>
             <w:pStyle w:val="ListParagraph"/>
             <w:numPr>
@@ -2911,7 +2954,7 @@
         <w:rPr>
           <w:b/>
         </w:rPr>
-        <w:pPrChange w:id="195" w:author="Jojo" w:date="2017-09-18T15:12:00Z">
+        <w:pPrChange w:id="208" w:author="Jojo" w:date="2017-09-18T15:12:00Z">
           <w:pPr>
             <w:pStyle w:val="ListParagraph"/>
             <w:numPr>
@@ -2925,7 +2968,7 @@
       <w:r>
         <w:t xml:space="preserve">Note: </w:t>
       </w:r>
-      <w:del w:id="196" w:author="Jojo" w:date="2017-09-18T14:40:00Z">
+      <w:del w:id="209" w:author="Jojo" w:date="2017-09-18T14:40:00Z">
         <w:r>
           <w:delText>Team tested</w:delText>
         </w:r>
@@ -2933,12 +2976,12 @@
       <w:r>
         <w:t xml:space="preserve"> </w:t>
       </w:r>
-      <w:del w:id="197" w:author="Jojo" w:date="2017-09-18T14:45:00Z">
+      <w:del w:id="210" w:author="Jojo" w:date="2017-09-18T14:45:00Z">
         <w:r>
           <w:delText>c</w:delText>
         </w:r>
       </w:del>
-      <w:ins w:id="198" w:author="Jojo" w:date="2017-09-18T14:45:00Z">
+      <w:ins w:id="211" w:author="Jojo" w:date="2017-09-18T14:45:00Z">
         <w:r>
           <w:t>C</w:t>
         </w:r>
@@ -2946,17 +2989,17 @@
       <w:r>
         <w:t>ommenting the inject</w:t>
       </w:r>
-      <w:ins w:id="199" w:author="Jojo" w:date="2017-09-18T14:40:00Z">
+      <w:ins w:id="212" w:author="Jojo" w:date="2017-09-18T14:40:00Z">
         <w:r>
           <w:t>ed</w:t>
         </w:r>
       </w:ins>
-      <w:del w:id="200" w:author="Jojo" w:date="2017-09-18T14:40:00Z">
+      <w:del w:id="213" w:author="Jojo" w:date="2017-09-18T14:40:00Z">
         <w:r>
           <w:delText>ion</w:delText>
         </w:r>
       </w:del>
-      <w:ins w:id="201" w:author="Jojo" w:date="2017-09-18T14:40:00Z">
+      <w:ins w:id="214" w:author="Jojo" w:date="2017-09-18T14:40:00Z">
         <w:r>
           <w:t xml:space="preserve"> code</w:t>
         </w:r>
@@ -2964,7 +3007,7 @@
       <w:r>
         <w:t xml:space="preserve"> out</w:t>
       </w:r>
-      <w:del w:id="202" w:author="Jojo" w:date="2017-09-18T14:45:00Z">
+      <w:del w:id="215" w:author="Jojo" w:date="2017-09-18T14:45:00Z">
         <w:r>
           <w:delText>,</w:delText>
         </w:r>
@@ -2972,12 +3015,12 @@
       <w:r>
         <w:t xml:space="preserve"> </w:t>
       </w:r>
-      <w:del w:id="203" w:author="Jojo" w:date="2017-09-18T14:41:00Z">
+      <w:del w:id="216" w:author="Jojo" w:date="2017-09-18T14:41:00Z">
         <w:r>
           <w:delText>which resulted in the disappearance of</w:delText>
         </w:r>
       </w:del>
-      <w:ins w:id="204" w:author="Jojo" w:date="2017-09-18T14:45:00Z">
+      <w:ins w:id="217" w:author="Jojo" w:date="2017-09-18T14:45:00Z">
         <w:r>
           <w:t>prevents</w:t>
         </w:r>
@@ -2985,7 +3028,7 @@
       <w:r>
         <w:t xml:space="preserve"> the “Cialis”</w:t>
       </w:r>
-      <w:ins w:id="205" w:author="Jojo" w:date="2017-09-18T14:41:00Z">
+      <w:ins w:id="218" w:author="Jojo" w:date="2017-09-18T14:41:00Z">
         <w:r>
           <w:t xml:space="preserve"> messages with</w:t>
         </w:r>
@@ -2993,7 +3036,7 @@
       <w:r>
         <w:t xml:space="preserve"> </w:t>
       </w:r>
-      <w:ins w:id="206" w:author="Jojo" w:date="2017-09-18T14:42:00Z">
+      <w:ins w:id="219" w:author="Jojo" w:date="2017-09-18T14:42:00Z">
         <w:r>
           <w:t>hyper</w:t>
         </w:r>
@@ -3001,12 +3044,12 @@
       <w:r>
         <w:t>links</w:t>
       </w:r>
-      <w:ins w:id="207" w:author="Jojo" w:date="2017-09-18T14:43:00Z">
+      <w:ins w:id="220" w:author="Jojo" w:date="2017-09-18T14:43:00Z">
         <w:r>
           <w:t xml:space="preserve"> </w:t>
         </w:r>
       </w:ins>
-      <w:ins w:id="208" w:author="Jojo" w:date="2017-09-18T14:46:00Z">
+      <w:ins w:id="221" w:author="Jojo" w:date="2017-09-18T14:46:00Z">
         <w:r>
           <w:t>from being displayed</w:t>
         </w:r>
@@ -3026,7 +3069,7 @@
         <w:rPr>
           <w:b/>
         </w:rPr>
-        <w:pPrChange w:id="209" w:author="Jojo" w:date="2017-09-18T15:12:00Z">
+        <w:pPrChange w:id="222" w:author="Jojo" w:date="2017-09-18T15:12:00Z">
           <w:pPr>
             <w:pStyle w:val="ListParagraph"/>
             <w:numPr>
@@ -3058,9 +3101,15 @@
         </w:numPr>
         <w:jc w:val="both"/>
         <w:rPr>
+          <w:ins w:id="223" w:author="Jennifer Lazo" w:date="2017-09-20T09:06:00Z"/>
           <w:b/>
-        </w:rPr>
-        <w:pPrChange w:id="210" w:author="Jojo" w:date="2017-09-18T15:12:00Z">
+          <w:rPrChange w:id="224" w:author="Jennifer Lazo" w:date="2017-09-20T09:06:00Z">
+            <w:rPr>
+              <w:ins w:id="225" w:author="Jennifer Lazo" w:date="2017-09-20T09:06:00Z"/>
+            </w:rPr>
+          </w:rPrChange>
+        </w:rPr>
+        <w:pPrChange w:id="226" w:author="Jojo" w:date="2017-09-18T15:12:00Z">
           <w:pPr>
             <w:pStyle w:val="ListParagraph"/>
             <w:numPr>
@@ -3094,7 +3143,7 @@
         <w:rPr>
           <w:b/>
         </w:rPr>
-        <w:pPrChange w:id="211" w:author="Jojo" w:date="2017-09-18T15:12:00Z">
+        <w:pPrChange w:id="227" w:author="Jojo" w:date="2017-09-18T15:12:00Z">
           <w:pPr>
             <w:pStyle w:val="ListParagraph"/>
             <w:numPr>
@@ -3104,19 +3153,13 @@
           </w:pPr>
         </w:pPrChange>
       </w:pPr>
-      <w:r>
-        <w:t>Considering other programming languages that are more robust</w:t>
-      </w:r>
-      <w:ins w:id="212" w:author="Jojo" w:date="2017-09-19T13:24:00Z">
-        <w:r>
-          <w:t>.  Recommend using Java and JavaScript for rebuilding the site</w:t>
-        </w:r>
-      </w:ins>
-      <w:del w:id="213" w:author="Jojo" w:date="2017-09-19T13:24:00Z">
-        <w:r>
-          <w:delText xml:space="preserve"> </w:delText>
-        </w:r>
-      </w:del>
+      <w:ins w:id="228" w:author="Jennifer Lazo" w:date="2017-09-20T09:06:00Z">
+        <w:r>
+          <w:t>Changing the passwords for all remaining accounts.</w:t>
+        </w:r>
+      </w:ins>
+      <w:bookmarkStart w:id="229" w:name="_GoBack"/>
+      <w:bookmarkEnd w:id="229"/>
     </w:p>
     <w:p>
       <w:pPr>
@@ -3126,7 +3169,42 @@
           <w:numId w:val="6"/>
         </w:numPr>
         <w:jc w:val="both"/>
-        <w:pPrChange w:id="214" w:author="Jojo" w:date="2017-09-18T15:12:00Z">
+        <w:rPr>
+          <w:b/>
+        </w:rPr>
+        <w:pPrChange w:id="230" w:author="Jojo" w:date="2017-09-18T15:12:00Z">
+          <w:pPr>
+            <w:pStyle w:val="ListParagraph"/>
+            <w:numPr>
+              <w:numId w:val="6"/>
+            </w:numPr>
+            <w:ind w:hanging="360"/>
+          </w:pPr>
+        </w:pPrChange>
+      </w:pPr>
+      <w:r>
+        <w:t>Considering other programming languages that are more robust</w:t>
+      </w:r>
+      <w:ins w:id="231" w:author="Jojo" w:date="2017-09-19T13:24:00Z">
+        <w:r>
+          <w:t>.  Recommend using Java and JavaScript for rebuilding the site</w:t>
+        </w:r>
+      </w:ins>
+      <w:del w:id="232" w:author="Jojo" w:date="2017-09-19T13:24:00Z">
+        <w:r>
+          <w:delText xml:space="preserve"> </w:delText>
+        </w:r>
+      </w:del>
+    </w:p>
+    <w:p>
+      <w:pPr>
+        <w:pStyle w:val="ListParagraph"/>
+        <w:numPr>
+          <w:ilvl w:val="0"/>
+          <w:numId w:val="6"/>
+        </w:numPr>
+        <w:jc w:val="both"/>
+        <w:pPrChange w:id="233" w:author="Jojo" w:date="2017-09-18T15:12:00Z">
           <w:pPr>
             <w:pStyle w:val="ListParagraph"/>
             <w:numPr>
@@ -3156,7 +3234,7 @@
         </w:pBdr>
         <w:spacing w:after="160" w:line="256" w:lineRule="auto"/>
         <w:jc w:val="both"/>
-        <w:pPrChange w:id="215" w:author="Jojo" w:date="2017-09-18T15:12:00Z">
+        <w:pPrChange w:id="234" w:author="Jojo" w:date="2017-09-18T15:12:00Z">
           <w:pPr>
             <w:pStyle w:val="ListParagraph"/>
             <w:numPr>
@@ -3594,7 +3672,7 @@
       <w:pgMar w:top="1440" w:right="1440" w:bottom="1008" w:left="1440" w:header="576" w:footer="720" w:gutter="0"/>
       <w:pgNumType w:start="1"/>
       <w:cols w:space="720"/>
-      <w:sectPrChange w:id="227" w:author="Jojo" w:date="2017-09-19T21:25:00Z">
+      <w:sectPrChange w:id="246" w:author="Jojo" w:date="2017-09-19T21:25:00Z">
         <w:sectPr>
           <w:pgSz w:code="0"/>
           <w:pgMar w:top="1440" w:right="1440" w:bottom="1440" w:left="1440" w:header="0" w:footer="720" w:gutter="0"/>
@@ -3606,8 +3684,8 @@
 </file>
 
 <file path=word/comments.xml><?xml version="1.0" encoding="utf-8"?>
-<w:comments xmlns:wpc="http://schemas.microsoft.com/office/word/2010/wordprocessingCanvas" xmlns:mc="http://schemas.openxmlformats.org/markup-compatibility/2006" xmlns:o="urn:schemas-microsoft-com:office:office" xmlns:r="http://schemas.openxmlformats.org/officeDocument/2006/relationships" xmlns:m="http://schemas.openxmlformats.org/officeDocument/2006/math" xmlns:v="urn:schemas-microsoft-com:vml" xmlns:wp14="http://schemas.microsoft.com/office/word/2010/wordprocessingDrawing" xmlns:wp="http://schemas.openxmlformats.org/drawingml/2006/wordprocessingDrawing" xmlns:w10="urn:schemas-microsoft-com:office:word" xmlns:w="http://schemas.openxmlformats.org/wordprocessingml/2006/main" xmlns:w14="http://schemas.microsoft.com/office/word/2010/wordml" xmlns:wpg="http://schemas.microsoft.com/office/word/2010/wordprocessingGroup" xmlns:wpi="http://schemas.microsoft.com/office/word/2010/wordprocessingInk" xmlns:wne="http://schemas.microsoft.com/office/word/2006/wordml" xmlns:wps="http://schemas.microsoft.com/office/word/2010/wordprocessingShape" mc:Ignorable="w14 wp14">
-  <w:comment w:id="13" w:author="Jojo" w:date="2017-09-19T13:16:00Z" w:initials="J">
+<w:comments xmlns:wpc="http://schemas.microsoft.com/office/word/2010/wordprocessingCanvas" xmlns:cx="http://schemas.microsoft.com/office/drawing/2014/chartex" xmlns:cx1="http://schemas.microsoft.com/office/drawing/2015/9/8/chartex" xmlns:cx2="http://schemas.microsoft.com/office/drawing/2015/10/21/chartex" xmlns:cx3="http://schemas.microsoft.com/office/drawing/2016/5/9/chartex" xmlns:cx4="http://schemas.microsoft.com/office/drawing/2016/5/10/chartex" xmlns:cx5="http://schemas.microsoft.com/office/drawing/2016/5/11/chartex" xmlns:mc="http://schemas.openxmlformats.org/markup-compatibility/2006" xmlns:o="urn:schemas-microsoft-com:office:office" xmlns:r="http://schemas.openxmlformats.org/officeDocument/2006/relationships" xmlns:m="http://schemas.openxmlformats.org/officeDocument/2006/math" xmlns:v="urn:schemas-microsoft-com:vml" xmlns:wp14="http://schemas.microsoft.com/office/word/2010/wordprocessingDrawing" xmlns:wp="http://schemas.openxmlformats.org/drawingml/2006/wordprocessingDrawing" xmlns:w10="urn:schemas-microsoft-com:office:word" xmlns:w="http://schemas.openxmlformats.org/wordprocessingml/2006/main" xmlns:w14="http://schemas.microsoft.com/office/word/2010/wordml" xmlns:w15="http://schemas.microsoft.com/office/word/2012/wordml" xmlns:w16se="http://schemas.microsoft.com/office/word/2015/wordml/symex" xmlns:wpg="http://schemas.microsoft.com/office/word/2010/wordprocessingGroup" xmlns:wpi="http://schemas.microsoft.com/office/word/2010/wordprocessingInk" xmlns:wne="http://schemas.microsoft.com/office/word/2006/wordml" xmlns:wps="http://schemas.microsoft.com/office/word/2010/wordprocessingShape" mc:Ignorable="w14 w15 w16se wp14">
+  <w:comment w:id="23" w:author="Jojo" w:date="2017-09-19T13:16:00Z" w:initials="J">
     <w:p>
       <w:pPr>
         <w:pStyle w:val="CommentText"/>
@@ -3629,7 +3707,7 @@
       </w:r>
     </w:p>
   </w:comment>
-  <w:comment w:id="157" w:author="Jojo" w:date="2017-09-18T15:11:00Z" w:initials="J">
+  <w:comment w:id="165" w:author="Jojo" w:date="2017-09-18T15:11:00Z" w:initials="J">
     <w:p>
       <w:pPr>
         <w:pStyle w:val="CommentText"/>
@@ -3645,7 +3723,7 @@
       </w:r>
     </w:p>
   </w:comment>
-  <w:comment w:id="171" w:author="Jojo" w:date="2017-09-18T14:51:00Z" w:initials="J">
+  <w:comment w:id="180" w:author="Jojo" w:date="2017-09-18T14:51:00Z" w:initials="J">
     <w:p>
       <w:pPr>
         <w:pStyle w:val="CommentText"/>
@@ -3661,7 +3739,7 @@
       </w:r>
     </w:p>
   </w:comment>
-  <w:comment w:id="172" w:author="Jojo" w:date="2017-09-18T14:52:00Z" w:initials="J">
+  <w:comment w:id="181" w:author="Jojo" w:date="2017-09-18T14:52:00Z" w:initials="J">
     <w:p>
       <w:pPr>
         <w:pStyle w:val="CommentText"/>
@@ -3677,7 +3755,7 @@
       </w:r>
     </w:p>
   </w:comment>
-  <w:comment w:id="175" w:author="Jojo" w:date="2017-09-18T14:52:00Z" w:initials="J">
+  <w:comment w:id="184" w:author="Jojo" w:date="2017-09-18T14:52:00Z" w:initials="J">
     <w:p>
       <w:pPr>
         <w:pStyle w:val="CommentText"/>
@@ -3693,7 +3771,7 @@
       </w:r>
     </w:p>
   </w:comment>
-  <w:comment w:id="176" w:author="Jojo" w:date="2017-09-18T14:52:00Z" w:initials="J">
+  <w:comment w:id="185" w:author="Jojo" w:date="2017-09-18T14:52:00Z" w:initials="J">
     <w:p>
       <w:pPr>
         <w:pStyle w:val="CommentText"/>
@@ -3712,8 +3790,19 @@
 </w:comments>
 </file>
 
+<file path=word/commentsExtended.xml><?xml version="1.0" encoding="utf-8"?>
+<w15:commentsEx xmlns:wpc="http://schemas.microsoft.com/office/word/2010/wordprocessingCanvas" xmlns:cx="http://schemas.microsoft.com/office/drawing/2014/chartex" xmlns:cx1="http://schemas.microsoft.com/office/drawing/2015/9/8/chartex" xmlns:cx2="http://schemas.microsoft.com/office/drawing/2015/10/21/chartex" xmlns:cx3="http://schemas.microsoft.com/office/drawing/2016/5/9/chartex" xmlns:cx4="http://schemas.microsoft.com/office/drawing/2016/5/10/chartex" xmlns:cx5="http://schemas.microsoft.com/office/drawing/2016/5/11/chartex" xmlns:mc="http://schemas.openxmlformats.org/markup-compatibility/2006" xmlns:o="urn:schemas-microsoft-com:office:office" xmlns:r="http://schemas.openxmlformats.org/officeDocument/2006/relationships" xmlns:m="http://schemas.openxmlformats.org/officeDocument/2006/math" xmlns:v="urn:schemas-microsoft-com:vml" xmlns:wp14="http://schemas.microsoft.com/office/word/2010/wordprocessingDrawing" xmlns:wp="http://schemas.openxmlformats.org/drawingml/2006/wordprocessingDrawing" xmlns:w10="urn:schemas-microsoft-com:office:word" xmlns:w="http://schemas.openxmlformats.org/wordprocessingml/2006/main" xmlns:w14="http://schemas.microsoft.com/office/word/2010/wordml" xmlns:w15="http://schemas.microsoft.com/office/word/2012/wordml" xmlns:w16se="http://schemas.microsoft.com/office/word/2015/wordml/symex" xmlns:wpg="http://schemas.microsoft.com/office/word/2010/wordprocessingGroup" xmlns:wpi="http://schemas.microsoft.com/office/word/2010/wordprocessingInk" xmlns:wne="http://schemas.microsoft.com/office/word/2006/wordml" xmlns:wps="http://schemas.microsoft.com/office/word/2010/wordprocessingShape" mc:Ignorable="w14 w15 w16se wp14">
+  <w15:commentEx w15:paraId="30189D35" w15:done="0"/>
+  <w15:commentEx w15:paraId="3B53CC14" w15:done="0"/>
+  <w15:commentEx w15:paraId="18C8DC3B" w15:done="0"/>
+  <w15:commentEx w15:paraId="6CB5896A" w15:done="0"/>
+  <w15:commentEx w15:paraId="0B659A60" w15:done="0"/>
+  <w15:commentEx w15:paraId="53E019E2" w15:done="0"/>
+</w15:commentsEx>
+</file>
+
 <file path=word/endnotes.xml><?xml version="1.0" encoding="utf-8"?>
-<w:endnotes xmlns:wpc="http://schemas.microsoft.com/office/word/2010/wordprocessingCanvas" xmlns:mc="http://schemas.openxmlformats.org/markup-compatibility/2006" xmlns:o="urn:schemas-microsoft-com:office:office" xmlns:r="http://schemas.openxmlformats.org/officeDocument/2006/relationships" xmlns:m="http://schemas.openxmlformats.org/officeDocument/2006/math" xmlns:v="urn:schemas-microsoft-com:vml" xmlns:wp14="http://schemas.microsoft.com/office/word/2010/wordprocessingDrawing" xmlns:wp="http://schemas.openxmlformats.org/drawingml/2006/wordprocessingDrawing" xmlns:w10="urn:schemas-microsoft-com:office:word" xmlns:w="http://schemas.openxmlformats.org/wordprocessingml/2006/main" xmlns:w14="http://schemas.microsoft.com/office/word/2010/wordml" xmlns:wpg="http://schemas.microsoft.com/office/word/2010/wordprocessingGroup" xmlns:wpi="http://schemas.microsoft.com/office/word/2010/wordprocessingInk" xmlns:wne="http://schemas.microsoft.com/office/word/2006/wordml" xmlns:wps="http://schemas.microsoft.com/office/word/2010/wordprocessingShape" mc:Ignorable="w14 wp14">
+<w:endnotes xmlns:wpc="http://schemas.microsoft.com/office/word/2010/wordprocessingCanvas" xmlns:cx="http://schemas.microsoft.com/office/drawing/2014/chartex" xmlns:cx1="http://schemas.microsoft.com/office/drawing/2015/9/8/chartex" xmlns:cx2="http://schemas.microsoft.com/office/drawing/2015/10/21/chartex" xmlns:cx3="http://schemas.microsoft.com/office/drawing/2016/5/9/chartex" xmlns:cx4="http://schemas.microsoft.com/office/drawing/2016/5/10/chartex" xmlns:cx5="http://schemas.microsoft.com/office/drawing/2016/5/11/chartex" xmlns:mc="http://schemas.openxmlformats.org/markup-compatibility/2006" xmlns:o="urn:schemas-microsoft-com:office:office" xmlns:r="http://schemas.openxmlformats.org/officeDocument/2006/relationships" xmlns:m="http://schemas.openxmlformats.org/officeDocument/2006/math" xmlns:v="urn:schemas-microsoft-com:vml" xmlns:wp14="http://schemas.microsoft.com/office/word/2010/wordprocessingDrawing" xmlns:wp="http://schemas.openxmlformats.org/drawingml/2006/wordprocessingDrawing" xmlns:w10="urn:schemas-microsoft-com:office:word" xmlns:w="http://schemas.openxmlformats.org/wordprocessingml/2006/main" xmlns:w14="http://schemas.microsoft.com/office/word/2010/wordml" xmlns:w15="http://schemas.microsoft.com/office/word/2012/wordml" xmlns:w16se="http://schemas.microsoft.com/office/word/2015/wordml/symex" xmlns:wpg="http://schemas.microsoft.com/office/word/2010/wordprocessingGroup" xmlns:wpi="http://schemas.microsoft.com/office/word/2010/wordprocessingInk" xmlns:wne="http://schemas.microsoft.com/office/word/2006/wordml" xmlns:wps="http://schemas.microsoft.com/office/word/2010/wordprocessingShape" mc:Ignorable="w14 w15 w16se wp14">
   <w:endnote w:type="separator" w:id="-1">
     <w:p>
       <w:pPr>
@@ -3738,8 +3827,8 @@
 </file>
 
 <file path=word/footer1.xml><?xml version="1.0" encoding="utf-8"?>
-<w:ftr xmlns:wpc="http://schemas.microsoft.com/office/word/2010/wordprocessingCanvas" xmlns:mc="http://schemas.openxmlformats.org/markup-compatibility/2006" xmlns:o="urn:schemas-microsoft-com:office:office" xmlns:r="http://schemas.openxmlformats.org/officeDocument/2006/relationships" xmlns:m="http://schemas.openxmlformats.org/officeDocument/2006/math" xmlns:v="urn:schemas-microsoft-com:vml" xmlns:wp14="http://schemas.microsoft.com/office/word/2010/wordprocessingDrawing" xmlns:wp="http://schemas.openxmlformats.org/drawingml/2006/wordprocessingDrawing" xmlns:w10="urn:schemas-microsoft-com:office:word" xmlns:w="http://schemas.openxmlformats.org/wordprocessingml/2006/main" xmlns:w14="http://schemas.microsoft.com/office/word/2010/wordml" xmlns:wpg="http://schemas.microsoft.com/office/word/2010/wordprocessingGroup" xmlns:wpi="http://schemas.microsoft.com/office/word/2010/wordprocessingInk" xmlns:wne="http://schemas.microsoft.com/office/word/2006/wordml" xmlns:wps="http://schemas.microsoft.com/office/word/2010/wordprocessingShape" mc:Ignorable="w14 wp14">
-  <w:customXmlInsRangeStart w:id="219" w:author="Jojo" w:date="2017-09-18T15:12:00Z"/>
+<w:ftr xmlns:wpc="http://schemas.microsoft.com/office/word/2010/wordprocessingCanvas" xmlns:cx="http://schemas.microsoft.com/office/drawing/2014/chartex" xmlns:cx1="http://schemas.microsoft.com/office/drawing/2015/9/8/chartex" xmlns:cx2="http://schemas.microsoft.com/office/drawing/2015/10/21/chartex" xmlns:cx3="http://schemas.microsoft.com/office/drawing/2016/5/9/chartex" xmlns:cx4="http://schemas.microsoft.com/office/drawing/2016/5/10/chartex" xmlns:cx5="http://schemas.microsoft.com/office/drawing/2016/5/11/chartex" xmlns:mc="http://schemas.openxmlformats.org/markup-compatibility/2006" xmlns:o="urn:schemas-microsoft-com:office:office" xmlns:r="http://schemas.openxmlformats.org/officeDocument/2006/relationships" xmlns:m="http://schemas.openxmlformats.org/officeDocument/2006/math" xmlns:v="urn:schemas-microsoft-com:vml" xmlns:wp14="http://schemas.microsoft.com/office/word/2010/wordprocessingDrawing" xmlns:wp="http://schemas.openxmlformats.org/drawingml/2006/wordprocessingDrawing" xmlns:w10="urn:schemas-microsoft-com:office:word" xmlns:w="http://schemas.openxmlformats.org/wordprocessingml/2006/main" xmlns:w14="http://schemas.microsoft.com/office/word/2010/wordml" xmlns:w15="http://schemas.microsoft.com/office/word/2012/wordml" xmlns:w16se="http://schemas.microsoft.com/office/word/2015/wordml/symex" xmlns:wpg="http://schemas.microsoft.com/office/word/2010/wordprocessingGroup" xmlns:wpi="http://schemas.microsoft.com/office/word/2010/wordprocessingInk" xmlns:wne="http://schemas.microsoft.com/office/word/2006/wordml" xmlns:wps="http://schemas.microsoft.com/office/word/2010/wordprocessingShape" mc:Ignorable="w14 w15 w16se wp14">
+  <w:customXmlInsRangeStart w:id="238" w:author="Jojo" w:date="2017-09-18T15:12:00Z"/>
   <w:sdt>
     <w:sdtPr>
       <w:id w:val="-1635089946"/>
@@ -3750,8 +3839,8 @@
     </w:sdtPr>
     <w:sdtEndPr/>
     <w:sdtContent>
-      <w:customXmlInsRangeEnd w:id="219"/>
-      <w:customXmlInsRangeStart w:id="220" w:author="Jojo" w:date="2017-09-18T15:12:00Z"/>
+      <w:customXmlInsRangeEnd w:id="238"/>
+      <w:customXmlInsRangeStart w:id="239" w:author="Jojo" w:date="2017-09-18T15:12:00Z"/>
       <w:sdt>
         <w:sdtPr>
           <w:id w:val="860082579"/>
@@ -3762,16 +3851,16 @@
         </w:sdtPr>
         <w:sdtEndPr/>
         <w:sdtContent>
-          <w:customXmlInsRangeEnd w:id="220"/>
+          <w:customXmlInsRangeEnd w:id="239"/>
           <w:p>
             <w:pPr>
               <w:pStyle w:val="Footer"/>
               <w:jc w:val="right"/>
               <w:rPr>
-                <w:ins w:id="221" w:author="Jojo" w:date="2017-09-18T15:12:00Z"/>
+                <w:ins w:id="240" w:author="Jojo" w:date="2017-09-18T15:12:00Z"/>
               </w:rPr>
             </w:pPr>
-            <w:ins w:id="222" w:author="Jojo" w:date="2017-09-18T15:12:00Z">
+            <w:ins w:id="241" w:author="Jojo" w:date="2017-09-18T15:12:00Z">
               <w:r>
                 <w:t xml:space="preserve">Page </w:t>
               </w:r>
@@ -3807,9 +3896,9 @@
                 <w:bCs/>
                 <w:noProof/>
               </w:rPr>
-              <w:t>3</w:t>
+              <w:t>5</w:t>
             </w:r>
-            <w:ins w:id="223" w:author="Jojo" w:date="2017-09-18T15:12:00Z">
+            <w:ins w:id="242" w:author="Jojo" w:date="2017-09-18T15:12:00Z">
               <w:r>
                 <w:rPr>
                   <w:b/>
@@ -3854,9 +3943,9 @@
                 <w:bCs/>
                 <w:noProof/>
               </w:rPr>
-              <w:t>5</w:t>
+              <w:t>6</w:t>
             </w:r>
-            <w:ins w:id="224" w:author="Jojo" w:date="2017-09-18T15:12:00Z">
+            <w:ins w:id="243" w:author="Jojo" w:date="2017-09-18T15:12:00Z">
               <w:r>
                 <w:rPr>
                   <w:b/>
@@ -3868,14 +3957,14 @@
               </w:r>
             </w:ins>
           </w:p>
-          <w:customXmlInsRangeStart w:id="225" w:author="Jojo" w:date="2017-09-18T15:12:00Z"/>
+          <w:customXmlInsRangeStart w:id="244" w:author="Jojo" w:date="2017-09-18T15:12:00Z"/>
         </w:sdtContent>
       </w:sdt>
-      <w:customXmlInsRangeEnd w:id="225"/>
-      <w:customXmlInsRangeStart w:id="226" w:author="Jojo" w:date="2017-09-18T15:12:00Z"/>
+      <w:customXmlInsRangeEnd w:id="244"/>
+      <w:customXmlInsRangeStart w:id="245" w:author="Jojo" w:date="2017-09-18T15:12:00Z"/>
     </w:sdtContent>
   </w:sdt>
-  <w:customXmlInsRangeEnd w:id="226"/>
+  <w:customXmlInsRangeEnd w:id="245"/>
   <w:p>
     <w:pPr>
       <w:pStyle w:val="Footer"/>
@@ -3885,7 +3974,7 @@
 </file>
 
 <file path=word/footnotes.xml><?xml version="1.0" encoding="utf-8"?>
-<w:footnotes xmlns:wpc="http://schemas.microsoft.com/office/word/2010/wordprocessingCanvas" xmlns:mc="http://schemas.openxmlformats.org/markup-compatibility/2006" xmlns:o="urn:schemas-microsoft-com:office:office" xmlns:r="http://schemas.openxmlformats.org/officeDocument/2006/relationships" xmlns:m="http://schemas.openxmlformats.org/officeDocument/2006/math" xmlns:v="urn:schemas-microsoft-com:vml" xmlns:wp14="http://schemas.microsoft.com/office/word/2010/wordprocessingDrawing" xmlns:wp="http://schemas.openxmlformats.org/drawingml/2006/wordprocessingDrawing" xmlns:w10="urn:schemas-microsoft-com:office:word" xmlns:w="http://schemas.openxmlformats.org/wordprocessingml/2006/main" xmlns:w14="http://schemas.microsoft.com/office/word/2010/wordml" xmlns:wpg="http://schemas.microsoft.com/office/word/2010/wordprocessingGroup" xmlns:wpi="http://schemas.microsoft.com/office/word/2010/wordprocessingInk" xmlns:wne="http://schemas.microsoft.com/office/word/2006/wordml" xmlns:wps="http://schemas.microsoft.com/office/word/2010/wordprocessingShape" mc:Ignorable="w14 wp14">
+<w:footnotes xmlns:wpc="http://schemas.microsoft.com/office/word/2010/wordprocessingCanvas" xmlns:cx="http://schemas.microsoft.com/office/drawing/2014/chartex" xmlns:cx1="http://schemas.microsoft.com/office/drawing/2015/9/8/chartex" xmlns:cx2="http://schemas.microsoft.com/office/drawing/2015/10/21/chartex" xmlns:cx3="http://schemas.microsoft.com/office/drawing/2016/5/9/chartex" xmlns:cx4="http://schemas.microsoft.com/office/drawing/2016/5/10/chartex" xmlns:cx5="http://schemas.microsoft.com/office/drawing/2016/5/11/chartex" xmlns:mc="http://schemas.openxmlformats.org/markup-compatibility/2006" xmlns:o="urn:schemas-microsoft-com:office:office" xmlns:r="http://schemas.openxmlformats.org/officeDocument/2006/relationships" xmlns:m="http://schemas.openxmlformats.org/officeDocument/2006/math" xmlns:v="urn:schemas-microsoft-com:vml" xmlns:wp14="http://schemas.microsoft.com/office/word/2010/wordprocessingDrawing" xmlns:wp="http://schemas.openxmlformats.org/drawingml/2006/wordprocessingDrawing" xmlns:w10="urn:schemas-microsoft-com:office:word" xmlns:w="http://schemas.openxmlformats.org/wordprocessingml/2006/main" xmlns:w14="http://schemas.microsoft.com/office/word/2010/wordml" xmlns:w15="http://schemas.microsoft.com/office/word/2012/wordml" xmlns:w16se="http://schemas.microsoft.com/office/word/2015/wordml/symex" xmlns:wpg="http://schemas.microsoft.com/office/word/2010/wordprocessingGroup" xmlns:wpi="http://schemas.microsoft.com/office/word/2010/wordprocessingInk" xmlns:wne="http://schemas.microsoft.com/office/word/2006/wordml" xmlns:wps="http://schemas.microsoft.com/office/word/2010/wordprocessingShape" mc:Ignorable="w14 w15 w16se wp14">
   <w:footnote w:type="separator" w:id="-1">
     <w:p>
       <w:pPr>
@@ -3910,15 +3999,15 @@
 </file>
 
 <file path=word/header1.xml><?xml version="1.0" encoding="utf-8"?>
-<w:hdr xmlns:wpc="http://schemas.microsoft.com/office/word/2010/wordprocessingCanvas" xmlns:mc="http://schemas.openxmlformats.org/markup-compatibility/2006" xmlns:o="urn:schemas-microsoft-com:office:office" xmlns:r="http://schemas.openxmlformats.org/officeDocument/2006/relationships" xmlns:m="http://schemas.openxmlformats.org/officeDocument/2006/math" xmlns:v="urn:schemas-microsoft-com:vml" xmlns:wp14="http://schemas.microsoft.com/office/word/2010/wordprocessingDrawing" xmlns:wp="http://schemas.openxmlformats.org/drawingml/2006/wordprocessingDrawing" xmlns:w10="urn:schemas-microsoft-com:office:word" xmlns:w="http://schemas.openxmlformats.org/wordprocessingml/2006/main" xmlns:w14="http://schemas.microsoft.com/office/word/2010/wordml" xmlns:wpg="http://schemas.microsoft.com/office/word/2010/wordprocessingGroup" xmlns:wpi="http://schemas.microsoft.com/office/word/2010/wordprocessingInk" xmlns:wne="http://schemas.microsoft.com/office/word/2006/wordml" xmlns:wps="http://schemas.microsoft.com/office/word/2010/wordprocessingShape" mc:Ignorable="w14 wp14">
+<w:hdr xmlns:wpc="http://schemas.microsoft.com/office/word/2010/wordprocessingCanvas" xmlns:cx="http://schemas.microsoft.com/office/drawing/2014/chartex" xmlns:cx1="http://schemas.microsoft.com/office/drawing/2015/9/8/chartex" xmlns:cx2="http://schemas.microsoft.com/office/drawing/2015/10/21/chartex" xmlns:cx3="http://schemas.microsoft.com/office/drawing/2016/5/9/chartex" xmlns:cx4="http://schemas.microsoft.com/office/drawing/2016/5/10/chartex" xmlns:cx5="http://schemas.microsoft.com/office/drawing/2016/5/11/chartex" xmlns:mc="http://schemas.openxmlformats.org/markup-compatibility/2006" xmlns:o="urn:schemas-microsoft-com:office:office" xmlns:r="http://schemas.openxmlformats.org/officeDocument/2006/relationships" xmlns:m="http://schemas.openxmlformats.org/officeDocument/2006/math" xmlns:v="urn:schemas-microsoft-com:vml" xmlns:wp14="http://schemas.microsoft.com/office/word/2010/wordprocessingDrawing" xmlns:wp="http://schemas.openxmlformats.org/drawingml/2006/wordprocessingDrawing" xmlns:w10="urn:schemas-microsoft-com:office:word" xmlns:w="http://schemas.openxmlformats.org/wordprocessingml/2006/main" xmlns:w14="http://schemas.microsoft.com/office/word/2010/wordml" xmlns:w15="http://schemas.microsoft.com/office/word/2012/wordml" xmlns:w16se="http://schemas.microsoft.com/office/word/2015/wordml/symex" xmlns:wpg="http://schemas.microsoft.com/office/word/2010/wordprocessingGroup" xmlns:wpi="http://schemas.microsoft.com/office/word/2010/wordprocessingInk" xmlns:wne="http://schemas.microsoft.com/office/word/2006/wordml" xmlns:wps="http://schemas.microsoft.com/office/word/2010/wordprocessingShape" mc:Ignorable="w14 w15 w16se wp14">
   <w:p>
     <w:pPr>
       <w:pStyle w:val="Header"/>
       <w:rPr>
-        <w:ins w:id="216" w:author="Jojo" w:date="2017-09-19T13:20:00Z"/>
+        <w:ins w:id="235" w:author="Jojo" w:date="2017-09-19T13:20:00Z"/>
       </w:rPr>
     </w:pPr>
-    <w:ins w:id="217" w:author="Jojo" w:date="2017-09-19T13:19:00Z">
+    <w:ins w:id="236" w:author="Jojo" w:date="2017-09-19T13:19:00Z">
       <w:r>
         <w:t>Team:  Woodland Rangers</w:t>
       </w:r>
@@ -3928,7 +4017,7 @@
     <w:pPr>
       <w:pStyle w:val="Header"/>
     </w:pPr>
-    <w:ins w:id="218" w:author="Jojo" w:date="2017-09-19T13:20:00Z">
+    <w:ins w:id="237" w:author="Jojo" w:date="2017-09-19T13:20:00Z">
       <w:r>
         <w:t>Last Edited:  Sep 19, 2017</w:t>
       </w:r>
@@ -3938,8 +4027,8 @@
 </file>
 
 <file path=word/numbering.xml><?xml version="1.0" encoding="utf-8"?>
-<w:numbering xmlns:wpc="http://schemas.microsoft.com/office/word/2010/wordprocessingCanvas" xmlns:mc="http://schemas.openxmlformats.org/markup-compatibility/2006" xmlns:o="urn:schemas-microsoft-com:office:office" xmlns:r="http://schemas.openxmlformats.org/officeDocument/2006/relationships" xmlns:m="http://schemas.openxmlformats.org/officeDocument/2006/math" xmlns:v="urn:schemas-microsoft-com:vml" xmlns:wp14="http://schemas.microsoft.com/office/word/2010/wordprocessingDrawing" xmlns:wp="http://schemas.openxmlformats.org/drawingml/2006/wordprocessingDrawing" xmlns:w10="urn:schemas-microsoft-com:office:word" xmlns:w="http://schemas.openxmlformats.org/wordprocessingml/2006/main" xmlns:w14="http://schemas.microsoft.com/office/word/2010/wordml" xmlns:wpg="http://schemas.microsoft.com/office/word/2010/wordprocessingGroup" xmlns:wpi="http://schemas.microsoft.com/office/word/2010/wordprocessingInk" xmlns:wne="http://schemas.microsoft.com/office/word/2006/wordml" xmlns:wps="http://schemas.microsoft.com/office/word/2010/wordprocessingShape" mc:Ignorable="w14 wp14">
-  <w:abstractNum w:abstractNumId="0">
+<w:numbering xmlns:wpc="http://schemas.microsoft.com/office/word/2010/wordprocessingCanvas" xmlns:cx="http://schemas.microsoft.com/office/drawing/2014/chartex" xmlns:cx1="http://schemas.microsoft.com/office/drawing/2015/9/8/chartex" xmlns:cx2="http://schemas.microsoft.com/office/drawing/2015/10/21/chartex" xmlns:cx3="http://schemas.microsoft.com/office/drawing/2016/5/9/chartex" xmlns:cx4="http://schemas.microsoft.com/office/drawing/2016/5/10/chartex" xmlns:cx5="http://schemas.microsoft.com/office/drawing/2016/5/11/chartex" xmlns:mc="http://schemas.openxmlformats.org/markup-compatibility/2006" xmlns:o="urn:schemas-microsoft-com:office:office" xmlns:r="http://schemas.openxmlformats.org/officeDocument/2006/relationships" xmlns:m="http://schemas.openxmlformats.org/officeDocument/2006/math" xmlns:v="urn:schemas-microsoft-com:vml" xmlns:wp14="http://schemas.microsoft.com/office/word/2010/wordprocessingDrawing" xmlns:wp="http://schemas.openxmlformats.org/drawingml/2006/wordprocessingDrawing" xmlns:w10="urn:schemas-microsoft-com:office:word" xmlns:w="http://schemas.openxmlformats.org/wordprocessingml/2006/main" xmlns:w14="http://schemas.microsoft.com/office/word/2010/wordml" xmlns:w15="http://schemas.microsoft.com/office/word/2012/wordml" xmlns:w16se="http://schemas.microsoft.com/office/word/2015/wordml/symex" xmlns:wpg="http://schemas.microsoft.com/office/word/2010/wordprocessingGroup" xmlns:wpi="http://schemas.microsoft.com/office/word/2010/wordprocessingInk" xmlns:wne="http://schemas.microsoft.com/office/word/2006/wordml" xmlns:wps="http://schemas.microsoft.com/office/word/2010/wordprocessingShape" mc:Ignorable="w14 w15 w16se wp14">
+  <w:abstractNum w:abstractNumId="0" w15:restartNumberingAfterBreak="0">
     <w:nsid w:val="2399553D"/>
     <w:multiLevelType w:val="hybridMultilevel"/>
     <w:tmpl w:val="BDA29E16"/>
@@ -4052,7 +4141,7 @@
       </w:rPr>
     </w:lvl>
   </w:abstractNum>
-  <w:abstractNum w:abstractNumId="1">
+  <w:abstractNum w:abstractNumId="1" w15:restartNumberingAfterBreak="0">
     <w:nsid w:val="26802B5D"/>
     <w:multiLevelType w:val="multilevel"/>
     <w:tmpl w:val="A46AE9D8"/>
@@ -4165,7 +4254,7 @@
       </w:rPr>
     </w:lvl>
   </w:abstractNum>
-  <w:abstractNum w:abstractNumId="2">
+  <w:abstractNum w:abstractNumId="2" w15:restartNumberingAfterBreak="0">
     <w:nsid w:val="3BF140E1"/>
     <w:multiLevelType w:val="hybridMultilevel"/>
     <w:tmpl w:val="FB8CC158"/>
@@ -4278,7 +4367,7 @@
       </w:rPr>
     </w:lvl>
   </w:abstractNum>
-  <w:abstractNum w:abstractNumId="3">
+  <w:abstractNum w:abstractNumId="3" w15:restartNumberingAfterBreak="0">
     <w:nsid w:val="501332FF"/>
     <w:multiLevelType w:val="hybridMultilevel"/>
     <w:tmpl w:val="30521308"/>
@@ -4364,7 +4453,7 @@
       </w:pPr>
     </w:lvl>
   </w:abstractNum>
-  <w:abstractNum w:abstractNumId="4">
+  <w:abstractNum w:abstractNumId="4" w15:restartNumberingAfterBreak="0">
     <w:nsid w:val="64F3155F"/>
     <w:multiLevelType w:val="hybridMultilevel"/>
     <w:tmpl w:val="063EBC1A"/>
@@ -4477,7 +4566,7 @@
       </w:rPr>
     </w:lvl>
   </w:abstractNum>
-  <w:abstractNum w:abstractNumId="5">
+  <w:abstractNum w:abstractNumId="5" w15:restartNumberingAfterBreak="0">
     <w:nsid w:val="721B3F66"/>
     <w:multiLevelType w:val="hybridMultilevel"/>
     <w:tmpl w:val="2C2AD6EC"/>
@@ -4590,7 +4679,7 @@
       </w:rPr>
     </w:lvl>
   </w:abstractNum>
-  <w:abstractNum w:abstractNumId="6">
+  <w:abstractNum w:abstractNumId="6" w15:restartNumberingAfterBreak="0">
     <w:nsid w:val="7D23723A"/>
     <w:multiLevelType w:val="multilevel"/>
     <w:tmpl w:val="DE48EF7C"/>
@@ -4757,8 +4846,16 @@
 </w:numbering>
 </file>
 
+<file path=word/people.xml><?xml version="1.0" encoding="utf-8"?>
+<w15:people xmlns:wpc="http://schemas.microsoft.com/office/word/2010/wordprocessingCanvas" xmlns:cx="http://schemas.microsoft.com/office/drawing/2014/chartex" xmlns:cx1="http://schemas.microsoft.com/office/drawing/2015/9/8/chartex" xmlns:cx2="http://schemas.microsoft.com/office/drawing/2015/10/21/chartex" xmlns:cx3="http://schemas.microsoft.com/office/drawing/2016/5/9/chartex" xmlns:cx4="http://schemas.microsoft.com/office/drawing/2016/5/10/chartex" xmlns:cx5="http://schemas.microsoft.com/office/drawing/2016/5/11/chartex" xmlns:mc="http://schemas.openxmlformats.org/markup-compatibility/2006" xmlns:o="urn:schemas-microsoft-com:office:office" xmlns:r="http://schemas.openxmlformats.org/officeDocument/2006/relationships" xmlns:m="http://schemas.openxmlformats.org/officeDocument/2006/math" xmlns:v="urn:schemas-microsoft-com:vml" xmlns:wp14="http://schemas.microsoft.com/office/word/2010/wordprocessingDrawing" xmlns:wp="http://schemas.openxmlformats.org/drawingml/2006/wordprocessingDrawing" xmlns:w10="urn:schemas-microsoft-com:office:word" xmlns:w="http://schemas.openxmlformats.org/wordprocessingml/2006/main" xmlns:w14="http://schemas.microsoft.com/office/word/2010/wordml" xmlns:w15="http://schemas.microsoft.com/office/word/2012/wordml" xmlns:w16se="http://schemas.microsoft.com/office/word/2015/wordml/symex" xmlns:wpg="http://schemas.microsoft.com/office/word/2010/wordprocessingGroup" xmlns:wpi="http://schemas.microsoft.com/office/word/2010/wordprocessingInk" xmlns:wne="http://schemas.microsoft.com/office/word/2006/wordml" xmlns:wps="http://schemas.microsoft.com/office/word/2010/wordprocessingShape" mc:Ignorable="w14 w15 w16se wp14">
+  <w15:person w15:author="Jennifer Lazo">
+    <w15:presenceInfo w15:providerId="AD" w15:userId="S-1-5-21-1379256483-1747903074-2057407929-45317"/>
+  </w15:person>
+</w15:people>
+</file>
+
 <file path=word/styles.xml><?xml version="1.0" encoding="utf-8"?>
-<w:styles xmlns:mc="http://schemas.openxmlformats.org/markup-compatibility/2006" xmlns:r="http://schemas.openxmlformats.org/officeDocument/2006/relationships" xmlns:w="http://schemas.openxmlformats.org/wordprocessingml/2006/main" xmlns:w14="http://schemas.microsoft.com/office/word/2010/wordml" mc:Ignorable="w14">
+<w:styles xmlns:mc="http://schemas.openxmlformats.org/markup-compatibility/2006" xmlns:r="http://schemas.openxmlformats.org/officeDocument/2006/relationships" xmlns:w="http://schemas.openxmlformats.org/wordprocessingml/2006/main" xmlns:w14="http://schemas.microsoft.com/office/word/2010/wordml" xmlns:w15="http://schemas.microsoft.com/office/word/2012/wordml" xmlns:w16se="http://schemas.microsoft.com/office/word/2015/wordml/symex" mc:Ignorable="w14 w15 w16se">
   <w:docDefaults>
     <w:rPrDefault>
       <w:rPr>
@@ -4782,632 +4879,381 @@
       </w:pPr>
     </w:pPrDefault>
   </w:docDefaults>
-  <w:latentStyles w:defLockedState="0" w:defUIPriority="99" w:defSemiHidden="1" w:defUnhideWhenUsed="1" w:defQFormat="0" w:count="267">
-    <w:lsdException w:name="Normal" w:semiHidden="0" w:uiPriority="0" w:unhideWhenUsed="0" w:qFormat="1"/>
-    <w:lsdException w:name="heading 1" w:semiHidden="0" w:uiPriority="9" w:unhideWhenUsed="0" w:qFormat="1"/>
-    <w:lsdException w:name="heading 2" w:uiPriority="9" w:qFormat="1"/>
-    <w:lsdException w:name="heading 3" w:uiPriority="9" w:qFormat="1"/>
-    <w:lsdException w:name="heading 4" w:uiPriority="9" w:qFormat="1"/>
-    <w:lsdException w:name="heading 5" w:uiPriority="9" w:qFormat="1"/>
-    <w:lsdException w:name="heading 6" w:uiPriority="9" w:qFormat="1"/>
-    <w:lsdException w:name="heading 7" w:uiPriority="9" w:qFormat="1"/>
-    <w:lsdException w:name="heading 8" w:uiPriority="9" w:qFormat="1"/>
-    <w:lsdException w:name="heading 9" w:uiPriority="9" w:qFormat="1"/>
-    <w:lsdException w:name="toc 1" w:uiPriority="39"/>
-    <w:lsdException w:name="toc 2" w:uiPriority="39"/>
-    <w:lsdException w:name="toc 3" w:uiPriority="39"/>
-    <w:lsdException w:name="toc 4" w:uiPriority="39"/>
-    <w:lsdException w:name="toc 5" w:uiPriority="39"/>
-    <w:lsdException w:name="toc 6" w:uiPriority="39"/>
-    <w:lsdException w:name="toc 7" w:uiPriority="39"/>
-    <w:lsdException w:name="toc 8" w:uiPriority="39"/>
-    <w:lsdException w:name="toc 9" w:uiPriority="39"/>
-    <w:lsdException w:name="caption" w:uiPriority="35" w:qFormat="1"/>
-    <w:lsdException w:name="Title" w:semiHidden="0" w:uiPriority="10" w:unhideWhenUsed="0" w:qFormat="1"/>
-    <w:lsdException w:name="Default Paragraph Font" w:uiPriority="1"/>
-    <w:lsdException w:name="Subtitle" w:semiHidden="0" w:uiPriority="11" w:unhideWhenUsed="0" w:qFormat="1"/>
-    <w:lsdException w:name="Strong" w:semiHidden="0" w:uiPriority="22" w:unhideWhenUsed="0" w:qFormat="1"/>
-    <w:lsdException w:name="Emphasis" w:semiHidden="0" w:uiPriority="20" w:unhideWhenUsed="0" w:qFormat="1"/>
-    <w:lsdException w:name="Normal Table" w:semiHidden="0" w:unhideWhenUsed="0"/>
-    <w:lsdException w:name="Table Web 3" w:semiHidden="0" w:unhideWhenUsed="0"/>
-    <w:lsdException w:name="Table Grid" w:semiHidden="0" w:uiPriority="39" w:unhideWhenUsed="0"/>
-    <w:lsdException w:name="Table Theme" w:semiHidden="0" w:unhideWhenUsed="0"/>
-    <w:lsdException w:name="Placeholder Text" w:unhideWhenUsed="0"/>
-    <w:lsdException w:name="No Spacing" w:semiHidden="0" w:uiPriority="1" w:unhideWhenUsed="0" w:qFormat="1"/>
-    <w:lsdException w:name="Light Shading" w:semiHidden="0" w:uiPriority="60" w:unhideWhenUsed="0"/>
-    <w:lsdException w:name="Light List" w:semiHidden="0" w:uiPriority="61" w:unhideWhenUsed="0"/>
-    <w:lsdException w:name="Light Grid" w:semiHidden="0" w:uiPriority="62" w:unhideWhenUsed="0"/>
-    <w:lsdException w:name="Medium Shading 1" w:semiHidden="0" w:uiPriority="63" w:unhideWhenUsed="0"/>
-    <w:lsdException w:name="Medium Shading 2" w:semiHidden="0" w:uiPriority="64" w:unhideWhenUsed="0"/>
-    <w:lsdException w:name="Medium List 1" w:semiHidden="0" w:uiPriority="65" w:unhideWhenUsed="0"/>
-    <w:lsdException w:name="Medium List 2" w:semiHidden="0" w:uiPriority="66" w:unhideWhenUsed="0"/>
-    <w:lsdException w:name="Medium Grid 1" w:semiHidden="0" w:uiPriority="67" w:unhideWhenUsed="0"/>
-    <w:lsdException w:name="Medium Grid 2" w:semiHidden="0" w:uiPriority="68" w:unhideWhenUsed="0"/>
-    <w:lsdException w:name="Medium Grid 3" w:semiHidden="0" w:uiPriority="69" w:unhideWhenUsed="0"/>
-    <w:lsdException w:name="Dark List" w:semiHidden="0" w:uiPriority="70" w:unhideWhenUsed="0"/>
-    <w:lsdException w:name="Colorful Shading" w:semiHidden="0" w:uiPriority="71" w:unhideWhenUsed="0"/>
-    <w:lsdException w:name="Colorful List" w:semiHidden="0" w:uiPriority="72" w:unhideWhenUsed="0"/>
-    <w:lsdException w:name="Colorful Grid" w:semiHidden="0" w:uiPriority="73" w:unhideWhenUsed="0"/>
-    <w:lsdException w:name="Light Shading Accent 1" w:semiHidden="0" w:uiPriority="60" w:unhideWhenUsed="0"/>
-    <w:lsdException w:name="Light List Accent 1" w:semiHidden="0" w:uiPriority="61" w:unhideWhenUsed="0"/>
-    <w:lsdException w:name="Light Grid Accent 1" w:semiHidden="0" w:uiPriority="62" w:unhideWhenUsed="0"/>
-    <w:lsdException w:name="Medium Shading 1 Accent 1" w:semiHidden="0" w:uiPriority="63" w:unhideWhenUsed="0"/>
-    <w:lsdException w:name="Medium Shading 2 Accent 1" w:semiHidden="0" w:uiPriority="64" w:unhideWhenUsed="0"/>
-    <w:lsdException w:name="Medium List 1 Accent 1" w:semiHidden="0" w:uiPriority="65" w:unhideWhenUsed="0"/>
-    <w:lsdException w:name="Revision" w:unhideWhenUsed="0"/>
-    <w:lsdException w:name="List Paragraph" w:semiHidden="0" w:uiPriority="34" w:unhideWhenUsed="0" w:qFormat="1"/>
-    <w:lsdException w:name="Quote" w:semiHidden="0" w:uiPriority="29" w:unhideWhenUsed="0" w:qFormat="1"/>
-    <w:lsdException w:name="Intense Quote" w:semiHidden="0" w:uiPriority="30" w:unhideWhenUsed="0" w:qFormat="1"/>
-    <w:lsdException w:name="Medium List 2 Accent 1" w:semiHidden="0" w:uiPriority="66" w:unhideWhenUsed="0"/>
-    <w:lsdException w:name="Medium Grid 1 Accent 1" w:semiHidden="0" w:uiPriority="67" w:unhideWhenUsed="0"/>
-    <w:lsdException w:name="Medium Grid 2 Accent 1" w:semiHidden="0" w:uiPriority="68" w:unhideWhenUsed="0"/>
-    <w:lsdException w:name="Medium Grid 3 Accent 1" w:semiHidden="0" w:uiPriority="69" w:unhideWhenUsed="0"/>
-    <w:lsdException w:name="Dark List Accent 1" w:semiHidden="0" w:uiPriority="70" w:unhideWhenUsed="0"/>
-    <w:lsdException w:name="Colorful Shading Accent 1" w:semiHidden="0" w:uiPriority="71" w:unhideWhenUsed="0"/>
-    <w:lsdException w:name="Colorful List Accent 1" w:semiHidden="0" w:uiPriority="72" w:unhideWhenUsed="0"/>
-    <w:lsdException w:name="Colorful Grid Accent 1" w:semiHidden="0" w:uiPriority="73" w:unhideWhenUsed="0"/>
-    <w:lsdException w:name="Light Shading Accent 2" w:semiHidden="0" w:uiPriority="60" w:unhideWhenUsed="0"/>
-    <w:lsdException w:name="Light List Accent 2" w:semiHidden="0" w:uiPriority="61" w:unhideWhenUsed="0"/>
-    <w:lsdException w:name="Light Grid Accent 2" w:semiHidden="0" w:uiPriority="62" w:unhideWhenUsed="0"/>
-    <w:lsdException w:name="Medium Shading 1 Accent 2" w:semiHidden="0" w:uiPriority="63" w:unhideWhenUsed="0"/>
-    <w:lsdException w:name="Medium Shading 2 Accent 2" w:semiHidden="0" w:uiPriority="64" w:unhideWhenUsed="0"/>
-    <w:lsdException w:name="Medium List 1 Accent 2" w:semiHidden="0" w:uiPriority="65" w:unhideWhenUsed="0"/>
-    <w:lsdException w:name="Medium List 2 Accent 2" w:semiHidden="0" w:uiPriority="66" w:unhideWhenUsed="0"/>
-    <w:lsdException w:name="Medium Grid 1 Accent 2" w:semiHidden="0" w:uiPriority="67" w:unhideWhenUsed="0"/>
-    <w:lsdException w:name="Medium Grid 2 Accent 2" w:semiHidden="0" w:uiPriority="68" w:unhideWhenUsed="0"/>
-    <w:lsdException w:name="Medium Grid 3 Accent 2" w:semiHidden="0" w:uiPriority="69" w:unhideWhenUsed="0"/>
-    <w:lsdException w:name="Dark List Accent 2" w:semiHidden="0" w:uiPriority="70" w:unhideWhenUsed="0"/>
-    <w:lsdException w:name="Colorful Shading Accent 2" w:semiHidden="0" w:uiPriority="71" w:unhideWhenUsed="0"/>
-    <w:lsdException w:name="Colorful List Accent 2" w:semiHidden="0" w:uiPriority="72" w:unhideWhenUsed="0"/>
-    <w:lsdException w:name="Colorful Grid Accent 2" w:semiHidden="0" w:uiPriority="73" w:unhideWhenUsed="0"/>
-    <w:lsdException w:name="Light Shading Accent 3" w:semiHidden="0" w:uiPriority="60" w:unhideWhenUsed="0"/>
-    <w:lsdException w:name="Light List Accent 3" w:semiHidden="0" w:uiPriority="61" w:unhideWhenUsed="0"/>
-    <w:lsdException w:name="Light Grid Accent 3" w:semiHidden="0" w:uiPriority="62" w:unhideWhenUsed="0"/>
-    <w:lsdException w:name="Medium Shading 1 Accent 3" w:semiHidden="0" w:uiPriority="63" w:unhideWhenUsed="0"/>
-    <w:lsdException w:name="Medium Shading 2 Accent 3" w:semiHidden="0" w:uiPriority="64" w:unhideWhenUsed="0"/>
-    <w:lsdException w:name="Medium List 1 Accent 3" w:semiHidden="0" w:uiPriority="65" w:unhideWhenUsed="0"/>
-    <w:lsdException w:name="Medium List 2 Accent 3" w:semiHidden="0" w:uiPriority="66" w:unhideWhenUsed="0"/>
-    <w:lsdException w:name="Medium Grid 1 Accent 3" w:semiHidden="0" w:uiPriority="67" w:unhideWhenUsed="0"/>
-    <w:lsdException w:name="Medium Grid 2 Accent 3" w:semiHidden="0" w:uiPriority="68" w:unhideWhenUsed="0"/>
-    <w:lsdException w:name="Medium Grid 3 Accent 3" w:semiHidden="0" w:uiPriority="69" w:unhideWhenUsed="0"/>
-    <w:lsdException w:name="Dark List Accent 3" w:semiHidden="0" w:uiPriority="70" w:unhideWhenUsed="0"/>
-    <w:lsdException w:name="Colorful Shading Accent 3" w:semiHidden="0" w:uiPriority="71" w:unhideWhenUsed="0"/>
-    <w:lsdException w:name="Colorful List Accent 3" w:semiHidden="0" w:uiPriority="72" w:unhideWhenUsed="0"/>
-    <w:lsdException w:name="Colorful Grid Accent 3" w:semiHidden="0" w:uiPriority="73" w:unhideWhenUsed="0"/>
-    <w:lsdException w:name="Light Shading Accent 4" w:semiHidden="0" w:uiPriority="60" w:unhideWhenUsed="0"/>
-    <w:lsdException w:name="Light List Accent 4" w:semiHidden="0" w:uiPriority="61" w:unhideWhenUsed="0"/>
-    <w:lsdException w:name="Light Grid Accent 4" w:semiHidden="0" w:uiPriority="62" w:unhideWhenUsed="0"/>
-    <w:lsdException w:name="Medium Shading 1 Accent 4" w:semiHidden="0" w:uiPriority="63" w:unhideWhenUsed="0"/>
-    <w:lsdException w:name="Medium Shading 2 Accent 4" w:semiHidden="0" w:uiPriority="64" w:unhideWhenUsed="0"/>
-    <w:lsdException w:name="Medium List 1 Accent 4" w:semiHidden="0" w:uiPriority="65" w:unhideWhenUsed="0"/>
-    <w:lsdException w:name="Medium List 2 Accent 4" w:semiHidden="0" w:uiPriority="66" w:unhideWhenUsed="0"/>
-    <w:lsdException w:name="Medium Grid 1 Accent 4" w:semiHidden="0" w:uiPriority="67" w:unhideWhenUsed="0"/>
-    <w:lsdException w:name="Medium Grid 2 Accent 4" w:semiHidden="0" w:uiPriority="68" w:unhideWhenUsed="0"/>
-    <w:lsdException w:name="Medium Grid 3 Accent 4" w:semiHidden="0" w:uiPriority="69" w:unhideWhenUsed="0"/>
-    <w:lsdException w:name="Dark List Accent 4" w:semiHidden="0" w:uiPriority="70" w:unhideWhenUsed="0"/>
-    <w:lsdException w:name="Colorful Shading Accent 4" w:semiHidden="0" w:uiPriority="71" w:unhideWhenUsed="0"/>
-    <w:lsdException w:name="Colorful List Accent 4" w:semiHidden="0" w:uiPriority="72" w:unhideWhenUsed="0"/>
-    <w:lsdException w:name="Colorful Grid Accent 4" w:semiHidden="0" w:uiPriority="73" w:unhideWhenUsed="0"/>
-    <w:lsdException w:name="Light Shading Accent 5" w:semiHidden="0" w:uiPriority="60" w:unhideWhenUsed="0"/>
-    <w:lsdException w:name="Light List Accent 5" w:semiHidden="0" w:uiPriority="61" w:unhideWhenUsed="0"/>
-    <w:lsdException w:name="Light Grid Accent 5" w:semiHidden="0" w:uiPriority="62" w:unhideWhenUsed="0"/>
-    <w:lsdException w:name="Medium Shading 1 Accent 5" w:semiHidden="0" w:uiPriority="63" w:unhideWhenUsed="0"/>
-    <w:lsdException w:name="Medium Shading 2 Accent 5" w:semiHidden="0" w:uiPriority="64" w:unhideWhenUsed="0"/>
-    <w:lsdException w:name="Medium List 1 Accent 5" w:semiHidden="0" w:uiPriority="65" w:unhideWhenUsed="0"/>
-    <w:lsdException w:name="Medium List 2 Accent 5" w:semiHidden="0" w:uiPriority="66" w:unhideWhenUsed="0"/>
-    <w:lsdException w:name="Medium Grid 1 Accent 5" w:semiHidden="0" w:uiPriority="67" w:unhideWhenUsed="0"/>
-    <w:lsdException w:name="Medium Grid 2 Accent 5" w:semiHidden="0" w:uiPriority="68" w:unhideWhenUsed="0"/>
-    <w:lsdException w:name="Medium Grid 3 Accent 5" w:semiHidden="0" w:uiPriority="69" w:unhideWhenUsed="0"/>
-    <w:lsdException w:name="Dark List Accent 5" w:semiHidden="0" w:uiPriority="70" w:unhideWhenUsed="0"/>
-    <w:lsdException w:name="Colorful Shading Accent 5" w:semiHidden="0" w:uiPriority="71" w:unhideWhenUsed="0"/>
-    <w:lsdException w:name="Colorful List Accent 5" w:semiHidden="0" w:uiPriority="72" w:unhideWhenUsed="0"/>
-    <w:lsdException w:name="Colorful Grid Accent 5" w:semiHidden="0" w:uiPriority="73" w:unhideWhenUsed="0"/>
-    <w:lsdException w:name="Light Shading Accent 6" w:semiHidden="0" w:uiPriority="60" w:unhideWhenUsed="0"/>
-    <w:lsdException w:name="Light List Accent 6" w:semiHidden="0" w:uiPriority="61" w:unhideWhenUsed="0"/>
-    <w:lsdException w:name="Light Grid Accent 6" w:semiHidden="0" w:uiPriority="62" w:unhideWhenUsed="0"/>
-    <w:lsdException w:name="Medium Shading 1 Accent 6" w:semiHidden="0" w:uiPriority="63" w:unhideWhenUsed="0"/>
-    <w:lsdException w:name="Medium Shading 2 Accent 6" w:semiHidden="0" w:uiPriority="64" w:unhideWhenUsed="0"/>
-    <w:lsdException w:name="Medium List 1 Accent 6" w:semiHidden="0" w:uiPriority="65" w:unhideWhenUsed="0"/>
-    <w:lsdException w:name="Medium List 2 Accent 6" w:semiHidden="0" w:uiPriority="66" w:unhideWhenUsed="0"/>
-    <w:lsdException w:name="Medium Grid 1 Accent 6" w:semiHidden="0" w:uiPriority="67" w:unhideWhenUsed="0"/>
-    <w:lsdException w:name="Medium Grid 2 Accent 6" w:semiHidden="0" w:uiPriority="68" w:unhideWhenUsed="0"/>
-    <w:lsdException w:name="Medium Grid 3 Accent 6" w:semiHidden="0" w:uiPriority="69" w:unhideWhenUsed="0"/>
-    <w:lsdException w:name="Dark List Accent 6" w:semiHidden="0" w:uiPriority="70" w:unhideWhenUsed="0"/>
-    <w:lsdException w:name="Colorful Shading Accent 6" w:semiHidden="0" w:uiPriority="71" w:unhideWhenUsed="0"/>
-    <w:lsdException w:name="Colorful List Accent 6" w:semiHidden="0" w:uiPriority="72" w:unhideWhenUsed="0"/>
-    <w:lsdException w:name="Colorful Grid Accent 6" w:semiHidden="0" w:uiPriority="73" w:unhideWhenUsed="0"/>
-    <w:lsdException w:name="Subtle Emphasis" w:semiHidden="0" w:uiPriority="19" w:unhideWhenUsed="0" w:qFormat="1"/>
-    <w:lsdException w:name="Intense Emphasis" w:semiHidden="0" w:uiPriority="21" w:unhideWhenUsed="0" w:qFormat="1"/>
-    <w:lsdException w:name="Subtle Reference" w:semiHidden="0" w:uiPriority="31" w:unhideWhenUsed="0" w:qFormat="1"/>
-    <w:lsdException w:name="Intense Reference" w:semiHidden="0" w:uiPriority="32" w:unhideWhenUsed="0" w:qFormat="1"/>
-    <w:lsdException w:name="Book Title" w:semiHidden="0" w:uiPriority="33" w:unhideWhenUsed="0" w:qFormat="1"/>
-    <w:lsdException w:name="Bibliography" w:uiPriority="37"/>
-    <w:lsdException w:name="TOC Heading" w:uiPriority="39" w:qFormat="1"/>
-  </w:latentStyles>
-  <w:style w:type="paragraph" w:default="1" w:styleId="Normal">
-    <w:name w:val="Normal"/>
-  </w:style>
-  <w:style w:type="paragraph" w:styleId="Heading1">
-    <w:name w:val="heading 1"/>
-    <w:basedOn w:val="Normal"/>
-    <w:next w:val="Normal"/>
-    <w:pPr>
-      <w:keepNext/>
-      <w:keepLines/>
-      <w:spacing w:before="400" w:after="120"/>
-      <w:outlineLvl w:val="0"/>
-    </w:pPr>
-    <w:rPr>
-      <w:sz w:val="40"/>
-      <w:szCs w:val="40"/>
-    </w:rPr>
-  </w:style>
-  <w:style w:type="paragraph" w:styleId="Heading2">
-    <w:name w:val="heading 2"/>
-    <w:basedOn w:val="Normal"/>
-    <w:next w:val="Normal"/>
-    <w:pPr>
-      <w:keepNext/>
-      <w:keepLines/>
-      <w:spacing w:before="360" w:after="120"/>
-      <w:outlineLvl w:val="1"/>
-    </w:pPr>
-    <w:rPr>
-      <w:sz w:val="32"/>
-      <w:szCs w:val="32"/>
-    </w:rPr>
-  </w:style>
-  <w:style w:type="paragraph" w:styleId="Heading3">
-    <w:name w:val="heading 3"/>
-    <w:basedOn w:val="Normal"/>
-    <w:next w:val="Normal"/>
-    <w:pPr>
-      <w:keepNext/>
-      <w:keepLines/>
-      <w:spacing w:before="320" w:after="80"/>
-      <w:outlineLvl w:val="2"/>
-    </w:pPr>
-    <w:rPr>
-      <w:color w:val="434343"/>
-      <w:sz w:val="28"/>
-      <w:szCs w:val="28"/>
-    </w:rPr>
-  </w:style>
-  <w:style w:type="paragraph" w:styleId="Heading4">
-    <w:name w:val="heading 4"/>
-    <w:basedOn w:val="Normal"/>
-    <w:next w:val="Normal"/>
-    <w:pPr>
-      <w:keepNext/>
-      <w:keepLines/>
-      <w:spacing w:before="280" w:after="80"/>
-      <w:outlineLvl w:val="3"/>
-    </w:pPr>
-    <w:rPr>
-      <w:color w:val="666666"/>
-      <w:sz w:val="24"/>
-      <w:szCs w:val="24"/>
-    </w:rPr>
-  </w:style>
-  <w:style w:type="paragraph" w:styleId="Heading5">
-    <w:name w:val="heading 5"/>
-    <w:basedOn w:val="Normal"/>
-    <w:next w:val="Normal"/>
-    <w:pPr>
-      <w:keepNext/>
-      <w:keepLines/>
-      <w:spacing w:before="240" w:after="80"/>
-      <w:outlineLvl w:val="4"/>
-    </w:pPr>
-    <w:rPr>
-      <w:color w:val="666666"/>
-    </w:rPr>
-  </w:style>
-  <w:style w:type="paragraph" w:styleId="Heading6">
-    <w:name w:val="heading 6"/>
-    <w:basedOn w:val="Normal"/>
-    <w:next w:val="Normal"/>
-    <w:pPr>
-      <w:keepNext/>
-      <w:keepLines/>
-      <w:spacing w:before="240" w:after="80"/>
-      <w:outlineLvl w:val="5"/>
-    </w:pPr>
-    <w:rPr>
-      <w:i/>
-      <w:color w:val="666666"/>
-    </w:rPr>
-  </w:style>
-  <w:style w:type="character" w:default="1" w:styleId="DefaultParagraphFont">
-    <w:name w:val="Default Paragraph Font"/>
-    <w:uiPriority w:val="1"/>
-    <w:semiHidden/>
-    <w:unhideWhenUsed/>
-  </w:style>
-  <w:style w:type="table" w:default="1" w:styleId="TableNormal">
-    <w:name w:val="Normal Table"/>
-    <w:uiPriority w:val="99"/>
-    <w:semiHidden/>
-    <w:unhideWhenUsed/>
-    <w:tblPr>
-      <w:tblInd w:w="0" w:type="dxa"/>
-      <w:tblCellMar>
-        <w:top w:w="0" w:type="dxa"/>
-        <w:left w:w="108" w:type="dxa"/>
-        <w:bottom w:w="0" w:type="dxa"/>
-        <w:right w:w="108" w:type="dxa"/>
-      </w:tblCellMar>
-    </w:tblPr>
-  </w:style>
-  <w:style w:type="numbering" w:default="1" w:styleId="NoList">
-    <w:name w:val="No List"/>
-    <w:uiPriority w:val="99"/>
-    <w:semiHidden/>
-    <w:unhideWhenUsed/>
-  </w:style>
-  <w:style w:type="paragraph" w:styleId="Title">
-    <w:name w:val="Title"/>
-    <w:basedOn w:val="Normal"/>
-    <w:next w:val="Normal"/>
-    <w:pPr>
-      <w:keepNext/>
-      <w:keepLines/>
-      <w:spacing w:after="60"/>
-    </w:pPr>
-    <w:rPr>
-      <w:sz w:val="52"/>
-      <w:szCs w:val="52"/>
-    </w:rPr>
-  </w:style>
-  <w:style w:type="paragraph" w:styleId="Subtitle">
-    <w:name w:val="Subtitle"/>
-    <w:basedOn w:val="Normal"/>
-    <w:next w:val="Normal"/>
-    <w:pPr>
-      <w:keepNext/>
-      <w:keepLines/>
-      <w:spacing w:after="320"/>
-    </w:pPr>
-    <w:rPr>
-      <w:color w:val="666666"/>
-      <w:sz w:val="30"/>
-      <w:szCs w:val="30"/>
-    </w:rPr>
-  </w:style>
-  <w:style w:type="paragraph" w:styleId="ListParagraph">
-    <w:name w:val="List Paragraph"/>
-    <w:basedOn w:val="Normal"/>
-    <w:uiPriority w:val="34"/>
-    <w:qFormat/>
-    <w:rsid w:val="00255C26"/>
-    <w:pPr>
-      <w:ind w:left="720"/>
-      <w:contextualSpacing/>
-    </w:pPr>
-  </w:style>
-  <w:style w:type="character" w:styleId="Hyperlink">
-    <w:name w:val="Hyperlink"/>
-    <w:basedOn w:val="DefaultParagraphFont"/>
-    <w:uiPriority w:val="99"/>
-    <w:semiHidden/>
-    <w:unhideWhenUsed/>
-    <w:rsid w:val="00255C26"/>
-    <w:rPr>
-      <w:color w:val="0563C1" w:themeColor="hyperlink"/>
-      <w:u w:val="single"/>
-    </w:rPr>
-  </w:style>
-  <w:style w:type="paragraph" w:styleId="BalloonText">
-    <w:name w:val="Balloon Text"/>
-    <w:basedOn w:val="Normal"/>
-    <w:link w:val="BalloonTextChar"/>
-    <w:uiPriority w:val="99"/>
-    <w:semiHidden/>
-    <w:unhideWhenUsed/>
-    <w:rsid w:val="004773F2"/>
-    <w:pPr>
-      <w:spacing w:line="240" w:lineRule="auto"/>
-    </w:pPr>
-    <w:rPr>
-      <w:rFonts w:ascii="Tahoma" w:hAnsi="Tahoma" w:cs="Tahoma"/>
-      <w:sz w:val="16"/>
-      <w:szCs w:val="16"/>
-    </w:rPr>
-  </w:style>
-  <w:style w:type="character" w:customStyle="1" w:styleId="BalloonTextChar">
-    <w:name w:val="Balloon Text Char"/>
-    <w:basedOn w:val="DefaultParagraphFont"/>
-    <w:link w:val="BalloonText"/>
-    <w:uiPriority w:val="99"/>
-    <w:semiHidden/>
-    <w:rsid w:val="004773F2"/>
-    <w:rPr>
-      <w:rFonts w:ascii="Tahoma" w:hAnsi="Tahoma" w:cs="Tahoma"/>
-      <w:sz w:val="16"/>
-      <w:szCs w:val="16"/>
-    </w:rPr>
-  </w:style>
-  <w:style w:type="character" w:styleId="CommentReference">
-    <w:name w:val="annotation reference"/>
-    <w:basedOn w:val="DefaultParagraphFont"/>
-    <w:uiPriority w:val="99"/>
-    <w:semiHidden/>
-    <w:unhideWhenUsed/>
-    <w:rsid w:val="00981D5D"/>
-    <w:rPr>
-      <w:sz w:val="16"/>
-      <w:szCs w:val="16"/>
-    </w:rPr>
-  </w:style>
-  <w:style w:type="paragraph" w:styleId="CommentText">
-    <w:name w:val="annotation text"/>
-    <w:basedOn w:val="Normal"/>
-    <w:link w:val="CommentTextChar"/>
-    <w:uiPriority w:val="99"/>
-    <w:semiHidden/>
-    <w:unhideWhenUsed/>
-    <w:rsid w:val="00981D5D"/>
-    <w:pPr>
-      <w:spacing w:line="240" w:lineRule="auto"/>
-    </w:pPr>
-    <w:rPr>
-      <w:sz w:val="20"/>
-      <w:szCs w:val="20"/>
-    </w:rPr>
-  </w:style>
-  <w:style w:type="character" w:customStyle="1" w:styleId="CommentTextChar">
-    <w:name w:val="Comment Text Char"/>
-    <w:basedOn w:val="DefaultParagraphFont"/>
-    <w:link w:val="CommentText"/>
-    <w:uiPriority w:val="99"/>
-    <w:semiHidden/>
-    <w:rsid w:val="00981D5D"/>
-    <w:rPr>
-      <w:sz w:val="20"/>
-      <w:szCs w:val="20"/>
-    </w:rPr>
-  </w:style>
-  <w:style w:type="paragraph" w:styleId="CommentSubject">
-    <w:name w:val="annotation subject"/>
-    <w:basedOn w:val="CommentText"/>
-    <w:next w:val="CommentText"/>
-    <w:link w:val="CommentSubjectChar"/>
-    <w:uiPriority w:val="99"/>
-    <w:semiHidden/>
-    <w:unhideWhenUsed/>
-    <w:rsid w:val="00981D5D"/>
-    <w:rPr>
-      <w:b/>
-      <w:bCs/>
-    </w:rPr>
-  </w:style>
-  <w:style w:type="character" w:customStyle="1" w:styleId="CommentSubjectChar">
-    <w:name w:val="Comment Subject Char"/>
-    <w:basedOn w:val="CommentTextChar"/>
-    <w:link w:val="CommentSubject"/>
-    <w:uiPriority w:val="99"/>
-    <w:semiHidden/>
-    <w:rsid w:val="00981D5D"/>
-    <w:rPr>
-      <w:b/>
-      <w:bCs/>
-      <w:sz w:val="20"/>
-      <w:szCs w:val="20"/>
-    </w:rPr>
-  </w:style>
-  <w:style w:type="paragraph" w:styleId="Header">
-    <w:name w:val="header"/>
-    <w:basedOn w:val="Normal"/>
-    <w:link w:val="HeaderChar"/>
-    <w:uiPriority w:val="99"/>
-    <w:unhideWhenUsed/>
-    <w:rsid w:val="00C738FB"/>
-    <w:pPr>
-      <w:tabs>
-        <w:tab w:val="center" w:pos="4680"/>
-        <w:tab w:val="right" w:pos="9360"/>
-      </w:tabs>
-      <w:spacing w:line="240" w:lineRule="auto"/>
-    </w:pPr>
-  </w:style>
-  <w:style w:type="character" w:customStyle="1" w:styleId="HeaderChar">
-    <w:name w:val="Header Char"/>
-    <w:basedOn w:val="DefaultParagraphFont"/>
-    <w:link w:val="Header"/>
-    <w:uiPriority w:val="99"/>
-    <w:rsid w:val="00C738FB"/>
-  </w:style>
-  <w:style w:type="paragraph" w:styleId="Footer">
-    <w:name w:val="footer"/>
-    <w:basedOn w:val="Normal"/>
-    <w:link w:val="FooterChar"/>
-    <w:uiPriority w:val="99"/>
-    <w:unhideWhenUsed/>
-    <w:rsid w:val="00C738FB"/>
-    <w:pPr>
-      <w:tabs>
-        <w:tab w:val="center" w:pos="4680"/>
-        <w:tab w:val="right" w:pos="9360"/>
-      </w:tabs>
-      <w:spacing w:line="240" w:lineRule="auto"/>
-    </w:pPr>
-  </w:style>
-  <w:style w:type="character" w:customStyle="1" w:styleId="FooterChar">
-    <w:name w:val="Footer Char"/>
-    <w:basedOn w:val="DefaultParagraphFont"/>
-    <w:link w:val="Footer"/>
-    <w:uiPriority w:val="99"/>
-    <w:rsid w:val="00C738FB"/>
-  </w:style>
-</w:styles>
-</file>
-
-<file path=word/stylesWithEffects.xml><?xml version="1.0" encoding="utf-8"?>
-<w:styles xmlns:wpc="http://schemas.microsoft.com/office/word/2010/wordprocessingCanvas" xmlns:mc="http://schemas.openxmlformats.org/markup-compatibility/2006" xmlns:o="urn:schemas-microsoft-com:office:office" xmlns:r="http://schemas.openxmlformats.org/officeDocument/2006/relationships" xmlns:m="http://schemas.openxmlformats.org/officeDocument/2006/math" xmlns:v="urn:schemas-microsoft-com:vml" xmlns:wp14="http://schemas.microsoft.com/office/word/2010/wordprocessingDrawing" xmlns:wp="http://schemas.openxmlformats.org/drawingml/2006/wordprocessingDrawing" xmlns:w10="urn:schemas-microsoft-com:office:word" xmlns:w="http://schemas.openxmlformats.org/wordprocessingml/2006/main" xmlns:w14="http://schemas.microsoft.com/office/word/2010/wordml" xmlns:wpg="http://schemas.microsoft.com/office/word/2010/wordprocessingGroup" xmlns:wpi="http://schemas.microsoft.com/office/word/2010/wordprocessingInk" xmlns:wne="http://schemas.microsoft.com/office/word/2006/wordml" xmlns:wps="http://schemas.microsoft.com/office/word/2010/wordprocessingShape" mc:Ignorable="w14 wp14">
-  <w:docDefaults>
-    <w:rPrDefault>
-      <w:rPr>
-        <w:rFonts w:ascii="Arial" w:eastAsia="Arial" w:hAnsi="Arial" w:cs="Arial"/>
-        <w:color w:val="000000"/>
-        <w:sz w:val="22"/>
-        <w:szCs w:val="22"/>
-        <w:lang w:val="en" w:eastAsia="en-US" w:bidi="ar-SA"/>
-      </w:rPr>
-    </w:rPrDefault>
-    <w:pPrDefault>
-      <w:pPr>
-        <w:pBdr>
-          <w:top w:val="nil"/>
-          <w:left w:val="nil"/>
-          <w:bottom w:val="nil"/>
-          <w:right w:val="nil"/>
-          <w:between w:val="nil"/>
-        </w:pBdr>
-        <w:spacing w:line="276" w:lineRule="auto"/>
-      </w:pPr>
-    </w:pPrDefault>
-  </w:docDefaults>
-  <w:latentStyles w:defLockedState="0" w:defUIPriority="99" w:defSemiHidden="1" w:defUnhideWhenUsed="1" w:defQFormat="0" w:count="267">
-    <w:lsdException w:name="Normal" w:semiHidden="0" w:uiPriority="0" w:unhideWhenUsed="0" w:qFormat="1"/>
-    <w:lsdException w:name="heading 1" w:semiHidden="0" w:uiPriority="9" w:unhideWhenUsed="0" w:qFormat="1"/>
-    <w:lsdException w:name="heading 2" w:uiPriority="9" w:qFormat="1"/>
-    <w:lsdException w:name="heading 3" w:uiPriority="9" w:qFormat="1"/>
-    <w:lsdException w:name="heading 4" w:uiPriority="9" w:qFormat="1"/>
-    <w:lsdException w:name="heading 5" w:uiPriority="9" w:qFormat="1"/>
-    <w:lsdException w:name="heading 6" w:uiPriority="9" w:qFormat="1"/>
-    <w:lsdException w:name="heading 7" w:uiPriority="9" w:qFormat="1"/>
-    <w:lsdException w:name="heading 8" w:uiPriority="9" w:qFormat="1"/>
-    <w:lsdException w:name="heading 9" w:uiPriority="9" w:qFormat="1"/>
-    <w:lsdException w:name="toc 1" w:uiPriority="39"/>
-    <w:lsdException w:name="toc 2" w:uiPriority="39"/>
-    <w:lsdException w:name="toc 3" w:uiPriority="39"/>
-    <w:lsdException w:name="toc 4" w:uiPriority="39"/>
-    <w:lsdException w:name="toc 5" w:uiPriority="39"/>
-    <w:lsdException w:name="toc 6" w:uiPriority="39"/>
-    <w:lsdException w:name="toc 7" w:uiPriority="39"/>
-    <w:lsdException w:name="toc 8" w:uiPriority="39"/>
-    <w:lsdException w:name="toc 9" w:uiPriority="39"/>
-    <w:lsdException w:name="caption" w:uiPriority="35" w:qFormat="1"/>
-    <w:lsdException w:name="Title" w:semiHidden="0" w:uiPriority="10" w:unhideWhenUsed="0" w:qFormat="1"/>
-    <w:lsdException w:name="Default Paragraph Font" w:uiPriority="1"/>
-    <w:lsdException w:name="Subtitle" w:semiHidden="0" w:uiPriority="11" w:unhideWhenUsed="0" w:qFormat="1"/>
-    <w:lsdException w:name="Strong" w:semiHidden="0" w:uiPriority="22" w:unhideWhenUsed="0" w:qFormat="1"/>
-    <w:lsdException w:name="Emphasis" w:semiHidden="0" w:uiPriority="20" w:unhideWhenUsed="0" w:qFormat="1"/>
-    <w:lsdException w:name="Normal Table" w:semiHidden="0" w:unhideWhenUsed="0"/>
-    <w:lsdException w:name="Table Web 3" w:semiHidden="0" w:unhideWhenUsed="0"/>
-    <w:lsdException w:name="Table Grid" w:semiHidden="0" w:uiPriority="39" w:unhideWhenUsed="0"/>
-    <w:lsdException w:name="Table Theme" w:semiHidden="0" w:unhideWhenUsed="0"/>
-    <w:lsdException w:name="Placeholder Text" w:unhideWhenUsed="0"/>
-    <w:lsdException w:name="No Spacing" w:semiHidden="0" w:uiPriority="1" w:unhideWhenUsed="0" w:qFormat="1"/>
-    <w:lsdException w:name="Light Shading" w:semiHidden="0" w:uiPriority="60" w:unhideWhenUsed="0"/>
-    <w:lsdException w:name="Light List" w:semiHidden="0" w:uiPriority="61" w:unhideWhenUsed="0"/>
-    <w:lsdException w:name="Light Grid" w:semiHidden="0" w:uiPriority="62" w:unhideWhenUsed="0"/>
-    <w:lsdException w:name="Medium Shading 1" w:semiHidden="0" w:uiPriority="63" w:unhideWhenUsed="0"/>
-    <w:lsdException w:name="Medium Shading 2" w:semiHidden="0" w:uiPriority="64" w:unhideWhenUsed="0"/>
-    <w:lsdException w:name="Medium List 1" w:semiHidden="0" w:uiPriority="65" w:unhideWhenUsed="0"/>
-    <w:lsdException w:name="Medium List 2" w:semiHidden="0" w:uiPriority="66" w:unhideWhenUsed="0"/>
-    <w:lsdException w:name="Medium Grid 1" w:semiHidden="0" w:uiPriority="67" w:unhideWhenUsed="0"/>
-    <w:lsdException w:name="Medium Grid 2" w:semiHidden="0" w:uiPriority="68" w:unhideWhenUsed="0"/>
-    <w:lsdException w:name="Medium Grid 3" w:semiHidden="0" w:uiPriority="69" w:unhideWhenUsed="0"/>
-    <w:lsdException w:name="Dark List" w:semiHidden="0" w:uiPriority="70" w:unhideWhenUsed="0"/>
-    <w:lsdException w:name="Colorful Shading" w:semiHidden="0" w:uiPriority="71" w:unhideWhenUsed="0"/>
-    <w:lsdException w:name="Colorful List" w:semiHidden="0" w:uiPriority="72" w:unhideWhenUsed="0"/>
-    <w:lsdException w:name="Colorful Grid" w:semiHidden="0" w:uiPriority="73" w:unhideWhenUsed="0"/>
-    <w:lsdException w:name="Light Shading Accent 1" w:semiHidden="0" w:uiPriority="60" w:unhideWhenUsed="0"/>
-    <w:lsdException w:name="Light List Accent 1" w:semiHidden="0" w:uiPriority="61" w:unhideWhenUsed="0"/>
-    <w:lsdException w:name="Light Grid Accent 1" w:semiHidden="0" w:uiPriority="62" w:unhideWhenUsed="0"/>
-    <w:lsdException w:name="Medium Shading 1 Accent 1" w:semiHidden="0" w:uiPriority="63" w:unhideWhenUsed="0"/>
-    <w:lsdException w:name="Medium Shading 2 Accent 1" w:semiHidden="0" w:uiPriority="64" w:unhideWhenUsed="0"/>
-    <w:lsdException w:name="Medium List 1 Accent 1" w:semiHidden="0" w:uiPriority="65" w:unhideWhenUsed="0"/>
-    <w:lsdException w:name="Revision" w:unhideWhenUsed="0"/>
-    <w:lsdException w:name="List Paragraph" w:semiHidden="0" w:uiPriority="34" w:unhideWhenUsed="0" w:qFormat="1"/>
-    <w:lsdException w:name="Quote" w:semiHidden="0" w:uiPriority="29" w:unhideWhenUsed="0" w:qFormat="1"/>
-    <w:lsdException w:name="Intense Quote" w:semiHidden="0" w:uiPriority="30" w:unhideWhenUsed="0" w:qFormat="1"/>
-    <w:lsdException w:name="Medium List 2 Accent 1" w:semiHidden="0" w:uiPriority="66" w:unhideWhenUsed="0"/>
-    <w:lsdException w:name="Medium Grid 1 Accent 1" w:semiHidden="0" w:uiPriority="67" w:unhideWhenUsed="0"/>
-    <w:lsdException w:name="Medium Grid 2 Accent 1" w:semiHidden="0" w:uiPriority="68" w:unhideWhenUsed="0"/>
-    <w:lsdException w:name="Medium Grid 3 Accent 1" w:semiHidden="0" w:uiPriority="69" w:unhideWhenUsed="0"/>
-    <w:lsdException w:name="Dark List Accent 1" w:semiHidden="0" w:uiPriority="70" w:unhideWhenUsed="0"/>
-    <w:lsdException w:name="Colorful Shading Accent 1" w:semiHidden="0" w:uiPriority="71" w:unhideWhenUsed="0"/>
-    <w:lsdException w:name="Colorful List Accent 1" w:semiHidden="0" w:uiPriority="72" w:unhideWhenUsed="0"/>
-    <w:lsdException w:name="Colorful Grid Accent 1" w:semiHidden="0" w:uiPriority="73" w:unhideWhenUsed="0"/>
-    <w:lsdException w:name="Light Shading Accent 2" w:semiHidden="0" w:uiPriority="60" w:unhideWhenUsed="0"/>
-    <w:lsdException w:name="Light List Accent 2" w:semiHidden="0" w:uiPriority="61" w:unhideWhenUsed="0"/>
-    <w:lsdException w:name="Light Grid Accent 2" w:semiHidden="0" w:uiPriority="62" w:unhideWhenUsed="0"/>
-    <w:lsdException w:name="Medium Shading 1 Accent 2" w:semiHidden="0" w:uiPriority="63" w:unhideWhenUsed="0"/>
-    <w:lsdException w:name="Medium Shading 2 Accent 2" w:semiHidden="0" w:uiPriority="64" w:unhideWhenUsed="0"/>
-    <w:lsdException w:name="Medium List 1 Accent 2" w:semiHidden="0" w:uiPriority="65" w:unhideWhenUsed="0"/>
-    <w:lsdException w:name="Medium List 2 Accent 2" w:semiHidden="0" w:uiPriority="66" w:unhideWhenUsed="0"/>
-    <w:lsdException w:name="Medium Grid 1 Accent 2" w:semiHidden="0" w:uiPriority="67" w:unhideWhenUsed="0"/>
-    <w:lsdException w:name="Medium Grid 2 Accent 2" w:semiHidden="0" w:uiPriority="68" w:unhideWhenUsed="0"/>
-    <w:lsdException w:name="Medium Grid 3 Accent 2" w:semiHidden="0" w:uiPriority="69" w:unhideWhenUsed="0"/>
-    <w:lsdException w:name="Dark List Accent 2" w:semiHidden="0" w:uiPriority="70" w:unhideWhenUsed="0"/>
-    <w:lsdException w:name="Colorful Shading Accent 2" w:semiHidden="0" w:uiPriority="71" w:unhideWhenUsed="0"/>
-    <w:lsdException w:name="Colorful List Accent 2" w:semiHidden="0" w:uiPriority="72" w:unhideWhenUsed="0"/>
-    <w:lsdException w:name="Colorful Grid Accent 2" w:semiHidden="0" w:uiPriority="73" w:unhideWhenUsed="0"/>
-    <w:lsdException w:name="Light Shading Accent 3" w:semiHidden="0" w:uiPriority="60" w:unhideWhenUsed="0"/>
-    <w:lsdException w:name="Light List Accent 3" w:semiHidden="0" w:uiPriority="61" w:unhideWhenUsed="0"/>
-    <w:lsdException w:name="Light Grid Accent 3" w:semiHidden="0" w:uiPriority="62" w:unhideWhenUsed="0"/>
-    <w:lsdException w:name="Medium Shading 1 Accent 3" w:semiHidden="0" w:uiPriority="63" w:unhideWhenUsed="0"/>
-    <w:lsdException w:name="Medium Shading 2 Accent 3" w:semiHidden="0" w:uiPriority="64" w:unhideWhenUsed="0"/>
-    <w:lsdException w:name="Medium List 1 Accent 3" w:semiHidden="0" w:uiPriority="65" w:unhideWhenUsed="0"/>
-    <w:lsdException w:name="Medium List 2 Accent 3" w:semiHidden="0" w:uiPriority="66" w:unhideWhenUsed="0"/>
-    <w:lsdException w:name="Medium Grid 1 Accent 3" w:semiHidden="0" w:uiPriority="67" w:unhideWhenUsed="0"/>
-    <w:lsdException w:name="Medium Grid 2 Accent 3" w:semiHidden="0" w:uiPriority="68" w:unhideWhenUsed="0"/>
-    <w:lsdException w:name="Medium Grid 3 Accent 3" w:semiHidden="0" w:uiPriority="69" w:unhideWhenUsed="0"/>
-    <w:lsdException w:name="Dark List Accent 3" w:semiHidden="0" w:uiPriority="70" w:unhideWhenUsed="0"/>
-    <w:lsdException w:name="Colorful Shading Accent 3" w:semiHidden="0" w:uiPriority="71" w:unhideWhenUsed="0"/>
-    <w:lsdException w:name="Colorful List Accent 3" w:semiHidden="0" w:uiPriority="72" w:unhideWhenUsed="0"/>
-    <w:lsdException w:name="Colorful Grid Accent 3" w:semiHidden="0" w:uiPriority="73" w:unhideWhenUsed="0"/>
-    <w:lsdException w:name="Light Shading Accent 4" w:semiHidden="0" w:uiPriority="60" w:unhideWhenUsed="0"/>
-    <w:lsdException w:name="Light List Accent 4" w:semiHidden="0" w:uiPriority="61" w:unhideWhenUsed="0"/>
-    <w:lsdException w:name="Light Grid Accent 4" w:semiHidden="0" w:uiPriority="62" w:unhideWhenUsed="0"/>
-    <w:lsdException w:name="Medium Shading 1 Accent 4" w:semiHidden="0" w:uiPriority="63" w:unhideWhenUsed="0"/>
-    <w:lsdException w:name="Medium Shading 2 Accent 4" w:semiHidden="0" w:uiPriority="64" w:unhideWhenUsed="0"/>
-    <w:lsdException w:name="Medium List 1 Accent 4" w:semiHidden="0" w:uiPriority="65" w:unhideWhenUsed="0"/>
-    <w:lsdException w:name="Medium List 2 Accent 4" w:semiHidden="0" w:uiPriority="66" w:unhideWhenUsed="0"/>
-    <w:lsdException w:name="Medium Grid 1 Accent 4" w:semiHidden="0" w:uiPriority="67" w:unhideWhenUsed="0"/>
-    <w:lsdException w:name="Medium Grid 2 Accent 4" w:semiHidden="0" w:uiPriority="68" w:unhideWhenUsed="0"/>
-    <w:lsdException w:name="Medium Grid 3 Accent 4" w:semiHidden="0" w:uiPriority="69" w:unhideWhenUsed="0"/>
-    <w:lsdException w:name="Dark List Accent 4" w:semiHidden="0" w:uiPriority="70" w:unhideWhenUsed="0"/>
-    <w:lsdException w:name="Colorful Shading Accent 4" w:semiHidden="0" w:uiPriority="71" w:unhideWhenUsed="0"/>
-    <w:lsdException w:name="Colorful List Accent 4" w:semiHidden="0" w:uiPriority="72" w:unhideWhenUsed="0"/>
-    <w:lsdException w:name="Colorful Grid Accent 4" w:semiHidden="0" w:uiPriority="73" w:unhideWhenUsed="0"/>
-    <w:lsdException w:name="Light Shading Accent 5" w:semiHidden="0" w:uiPriority="60" w:unhideWhenUsed="0"/>
-    <w:lsdException w:name="Light List Accent 5" w:semiHidden="0" w:uiPriority="61" w:unhideWhenUsed="0"/>
-    <w:lsdException w:name="Light Grid Accent 5" w:semiHidden="0" w:uiPriority="62" w:unhideWhenUsed="0"/>
-    <w:lsdException w:name="Medium Shading 1 Accent 5" w:semiHidden="0" w:uiPriority="63" w:unhideWhenUsed="0"/>
-    <w:lsdException w:name="Medium Shading 2 Accent 5" w:semiHidden="0" w:uiPriority="64" w:unhideWhenUsed="0"/>
-    <w:lsdException w:name="Medium List 1 Accent 5" w:semiHidden="0" w:uiPriority="65" w:unhideWhenUsed="0"/>
-    <w:lsdException w:name="Medium List 2 Accent 5" w:semiHidden="0" w:uiPriority="66" w:unhideWhenUsed="0"/>
-    <w:lsdException w:name="Medium Grid 1 Accent 5" w:semiHidden="0" w:uiPriority="67" w:unhideWhenUsed="0"/>
-    <w:lsdException w:name="Medium Grid 2 Accent 5" w:semiHidden="0" w:uiPriority="68" w:unhideWhenUsed="0"/>
-    <w:lsdException w:name="Medium Grid 3 Accent 5" w:semiHidden="0" w:uiPriority="69" w:unhideWhenUsed="0"/>
-    <w:lsdException w:name="Dark List Accent 5" w:semiHidden="0" w:uiPriority="70" w:unhideWhenUsed="0"/>
-    <w:lsdException w:name="Colorful Shading Accent 5" w:semiHidden="0" w:uiPriority="71" w:unhideWhenUsed="0"/>
-    <w:lsdException w:name="Colorful List Accent 5" w:semiHidden="0" w:uiPriority="72" w:unhideWhenUsed="0"/>
-    <w:lsdException w:name="Colorful Grid Accent 5" w:semiHidden="0" w:uiPriority="73" w:unhideWhenUsed="0"/>
-    <w:lsdException w:name="Light Shading Accent 6" w:semiHidden="0" w:uiPriority="60" w:unhideWhenUsed="0"/>
-    <w:lsdException w:name="Light List Accent 6" w:semiHidden="0" w:uiPriority="61" w:unhideWhenUsed="0"/>
-    <w:lsdException w:name="Light Grid Accent 6" w:semiHidden="0" w:uiPriority="62" w:unhideWhenUsed="0"/>
-    <w:lsdException w:name="Medium Shading 1 Accent 6" w:semiHidden="0" w:uiPriority="63" w:unhideWhenUsed="0"/>
-    <w:lsdException w:name="Medium Shading 2 Accent 6" w:semiHidden="0" w:uiPriority="64" w:unhideWhenUsed="0"/>
-    <w:lsdException w:name="Medium List 1 Accent 6" w:semiHidden="0" w:uiPriority="65" w:unhideWhenUsed="0"/>
-    <w:lsdException w:name="Medium List 2 Accent 6" w:semiHidden="0" w:uiPriority="66" w:unhideWhenUsed="0"/>
-    <w:lsdException w:name="Medium Grid 1 Accent 6" w:semiHidden="0" w:uiPriority="67" w:unhideWhenUsed="0"/>
-    <w:lsdException w:name="Medium Grid 2 Accent 6" w:semiHidden="0" w:uiPriority="68" w:unhideWhenUsed="0"/>
-    <w:lsdException w:name="Medium Grid 3 Accent 6" w:semiHidden="0" w:uiPriority="69" w:unhideWhenUsed="0"/>
-    <w:lsdException w:name="Dark List Accent 6" w:semiHidden="0" w:uiPriority="70" w:unhideWhenUsed="0"/>
-    <w:lsdException w:name="Colorful Shading Accent 6" w:semiHidden="0" w:uiPriority="71" w:unhideWhenUsed="0"/>
-    <w:lsdException w:name="Colorful List Accent 6" w:semiHidden="0" w:uiPriority="72" w:unhideWhenUsed="0"/>
-    <w:lsdException w:name="Colorful Grid Accent 6" w:semiHidden="0" w:uiPriority="73" w:unhideWhenUsed="0"/>
-    <w:lsdException w:name="Subtle Emphasis" w:semiHidden="0" w:uiPriority="19" w:unhideWhenUsed="0" w:qFormat="1"/>
-    <w:lsdException w:name="Intense Emphasis" w:semiHidden="0" w:uiPriority="21" w:unhideWhenUsed="0" w:qFormat="1"/>
-    <w:lsdException w:name="Subtle Reference" w:semiHidden="0" w:uiPriority="31" w:unhideWhenUsed="0" w:qFormat="1"/>
-    <w:lsdException w:name="Intense Reference" w:semiHidden="0" w:uiPriority="32" w:unhideWhenUsed="0" w:qFormat="1"/>
-    <w:lsdException w:name="Book Title" w:semiHidden="0" w:uiPriority="33" w:unhideWhenUsed="0" w:qFormat="1"/>
-    <w:lsdException w:name="Bibliography" w:uiPriority="37"/>
-    <w:lsdException w:name="TOC Heading" w:uiPriority="39" w:qFormat="1"/>
+  <w:latentStyles w:defLockedState="0" w:defUIPriority="99" w:defSemiHidden="0" w:defUnhideWhenUsed="0" w:defQFormat="0" w:count="374">
+    <w:lsdException w:name="Normal" w:uiPriority="0" w:qFormat="1"/>
+    <w:lsdException w:name="heading 1" w:uiPriority="9" w:qFormat="1"/>
+    <w:lsdException w:name="heading 2" w:semiHidden="1" w:uiPriority="9" w:unhideWhenUsed="1" w:qFormat="1"/>
+    <w:lsdException w:name="heading 3" w:semiHidden="1" w:uiPriority="9" w:unhideWhenUsed="1" w:qFormat="1"/>
+    <w:lsdException w:name="heading 4" w:semiHidden="1" w:uiPriority="9" w:unhideWhenUsed="1" w:qFormat="1"/>
+    <w:lsdException w:name="heading 5" w:semiHidden="1" w:uiPriority="9" w:unhideWhenUsed="1" w:qFormat="1"/>
+    <w:lsdException w:name="heading 6" w:semiHidden="1" w:uiPriority="9" w:unhideWhenUsed="1" w:qFormat="1"/>
+    <w:lsdException w:name="heading 7" w:semiHidden="1" w:uiPriority="9" w:unhideWhenUsed="1" w:qFormat="1"/>
+    <w:lsdException w:name="heading 8" w:semiHidden="1" w:uiPriority="9" w:unhideWhenUsed="1" w:qFormat="1"/>
+    <w:lsdException w:name="heading 9" w:semiHidden="1" w:uiPriority="9" w:unhideWhenUsed="1" w:qFormat="1"/>
+    <w:lsdException w:name="index 1" w:semiHidden="1" w:unhideWhenUsed="1"/>
+    <w:lsdException w:name="index 2" w:semiHidden="1" w:unhideWhenUsed="1"/>
+    <w:lsdException w:name="index 3" w:semiHidden="1" w:unhideWhenUsed="1"/>
+    <w:lsdException w:name="index 4" w:semiHidden="1" w:unhideWhenUsed="1"/>
+    <w:lsdException w:name="index 5" w:semiHidden="1" w:unhideWhenUsed="1"/>
+    <w:lsdException w:name="index 6" w:semiHidden="1" w:unhideWhenUsed="1"/>
+    <w:lsdException w:name="index 7" w:semiHidden="1" w:unhideWhenUsed="1"/>
+    <w:lsdException w:name="index 8" w:semiHidden="1" w:unhideWhenUsed="1"/>
+    <w:lsdException w:name="index 9" w:semiHidden="1" w:unhideWhenUsed="1"/>
+    <w:lsdException w:name="toc 1" w:semiHidden="1" w:uiPriority="39" w:unhideWhenUsed="1"/>
+    <w:lsdException w:name="toc 2" w:semiHidden="1" w:uiPriority="39" w:unhideWhenUsed="1"/>
+    <w:lsdException w:name="toc 3" w:semiHidden="1" w:uiPriority="39" w:unhideWhenUsed="1"/>
+    <w:lsdException w:name="toc 4" w:semiHidden="1" w:uiPriority="39" w:unhideWhenUsed="1"/>
+    <w:lsdException w:name="toc 5" w:semiHidden="1" w:uiPriority="39" w:unhideWhenUsed="1"/>
+    <w:lsdException w:name="toc 6" w:semiHidden="1" w:uiPriority="39" w:unhideWhenUsed="1"/>
+    <w:lsdException w:name="toc 7" w:semiHidden="1" w:uiPriority="39" w:unhideWhenUsed="1"/>
+    <w:lsdException w:name="toc 8" w:semiHidden="1" w:uiPriority="39" w:unhideWhenUsed="1"/>
+    <w:lsdException w:name="toc 9" w:semiHidden="1" w:uiPriority="39" w:unhideWhenUsed="1"/>
+    <w:lsdException w:name="Normal Indent" w:semiHidden="1" w:unhideWhenUsed="1"/>
+    <w:lsdException w:name="footnote text" w:semiHidden="1" w:unhideWhenUsed="1"/>
+    <w:lsdException w:name="annotation text" w:semiHidden="1" w:unhideWhenUsed="1"/>
+    <w:lsdException w:name="header" w:semiHidden="1" w:unhideWhenUsed="1"/>
+    <w:lsdException w:name="footer" w:semiHidden="1" w:unhideWhenUsed="1"/>
+    <w:lsdException w:name="index heading" w:semiHidden="1" w:unhideWhenUsed="1"/>
+    <w:lsdException w:name="caption" w:semiHidden="1" w:uiPriority="35" w:unhideWhenUsed="1" w:qFormat="1"/>
+    <w:lsdException w:name="table of figures" w:semiHidden="1" w:unhideWhenUsed="1"/>
+    <w:lsdException w:name="envelope address" w:semiHidden="1" w:unhideWhenUsed="1"/>
+    <w:lsdException w:name="envelope return" w:semiHidden="1" w:unhideWhenUsed="1"/>
+    <w:lsdException w:name="footnote reference" w:semiHidden="1" w:unhideWhenUsed="1"/>
+    <w:lsdException w:name="annotation reference" w:semiHidden="1" w:unhideWhenUsed="1"/>
+    <w:lsdException w:name="line number" w:semiHidden="1" w:unhideWhenUsed="1"/>
+    <w:lsdException w:name="page number" w:semiHidden="1" w:unhideWhenUsed="1"/>
+    <w:lsdException w:name="endnote reference" w:semiHidden="1" w:unhideWhenUsed="1"/>
+    <w:lsdException w:name="endnote text" w:semiHidden="1" w:unhideWhenUsed="1"/>
+    <w:lsdException w:name="table of authorities" w:semiHidden="1" w:unhideWhenUsed="1"/>
+    <w:lsdException w:name="macro" w:semiHidden="1" w:unhideWhenUsed="1"/>
+    <w:lsdException w:name="toa heading" w:semiHidden="1" w:unhideWhenUsed="1"/>
+    <w:lsdException w:name="List" w:semiHidden="1" w:unhideWhenUsed="1"/>
+    <w:lsdException w:name="List Bullet" w:semiHidden="1" w:unhideWhenUsed="1"/>
+    <w:lsdException w:name="List Number" w:semiHidden="1" w:unhideWhenUsed="1"/>
+    <w:lsdException w:name="List 2" w:semiHidden="1" w:unhideWhenUsed="1"/>
+    <w:lsdException w:name="List 3" w:semiHidden="1" w:unhideWhenUsed="1"/>
+    <w:lsdException w:name="List 4" w:semiHidden="1" w:unhideWhenUsed="1"/>
+    <w:lsdException w:name="List 5" w:semiHidden="1" w:unhideWhenUsed="1"/>
+    <w:lsdException w:name="List Bullet 2" w:semiHidden="1" w:unhideWhenUsed="1"/>
+    <w:lsdException w:name="List Bullet 3" w:semiHidden="1" w:unhideWhenUsed="1"/>
+    <w:lsdException w:name="List Bullet 4" w:semiHidden="1" w:unhideWhenUsed="1"/>
+    <w:lsdException w:name="List Bullet 5" w:semiHidden="1" w:unhideWhenUsed="1"/>
+    <w:lsdException w:name="List Number 2" w:semiHidden="1" w:unhideWhenUsed="1"/>
+    <w:lsdException w:name="List Number 3" w:semiHidden="1" w:unhideWhenUsed="1"/>
+    <w:lsdException w:name="List Number 4" w:semiHidden="1" w:unhideWhenUsed="1"/>
+    <w:lsdException w:name="List Number 5" w:semiHidden="1" w:unhideWhenUsed="1"/>
+    <w:lsdException w:name="Title" w:uiPriority="10" w:qFormat="1"/>
+    <w:lsdException w:name="Closing" w:semiHidden="1" w:unhideWhenUsed="1"/>
+    <w:lsdException w:name="Signature" w:semiHidden="1" w:unhideWhenUsed="1"/>
+    <w:lsdException w:name="Default Paragraph Font" w:semiHidden="1" w:uiPriority="1" w:unhideWhenUsed="1"/>
+    <w:lsdException w:name="Body Text" w:semiHidden="1" w:unhideWhenUsed="1"/>
+    <w:lsdException w:name="Body Text Indent" w:semiHidden="1" w:unhideWhenUsed="1"/>
+    <w:lsdException w:name="List Continue" w:semiHidden="1" w:unhideWhenUsed="1"/>
+    <w:lsdException w:name="List Continue 2" w:semiHidden="1" w:unhideWhenUsed="1"/>
+    <w:lsdException w:name="List Continue 3" w:semiHidden="1" w:unhideWhenUsed="1"/>
+    <w:lsdException w:name="List Continue 4" w:semiHidden="1" w:unhideWhenUsed="1"/>
+    <w:lsdException w:name="List Continue 5" w:semiHidden="1" w:unhideWhenUsed="1"/>
+    <w:lsdException w:name="Message Header" w:semiHidden="1" w:unhideWhenUsed="1"/>
+    <w:lsdException w:name="Subtitle" w:uiPriority="11" w:qFormat="1"/>
+    <w:lsdException w:name="Salutation" w:semiHidden="1" w:unhideWhenUsed="1"/>
+    <w:lsdException w:name="Date" w:semiHidden="1" w:unhideWhenUsed="1"/>
+    <w:lsdException w:name="Body Text First Indent" w:semiHidden="1" w:unhideWhenUsed="1"/>
+    <w:lsdException w:name="Body Text First Indent 2" w:semiHidden="1" w:unhideWhenUsed="1"/>
+    <w:lsdException w:name="Note Heading" w:semiHidden="1" w:unhideWhenUsed="1"/>
+    <w:lsdException w:name="Body Text 2" w:semiHidden="1" w:unhideWhenUsed="1"/>
+    <w:lsdException w:name="Body Text 3" w:semiHidden="1" w:unhideWhenUsed="1"/>
+    <w:lsdException w:name="Body Text Indent 2" w:semiHidden="1" w:unhideWhenUsed="1"/>
+    <w:lsdException w:name="Body Text Indent 3" w:semiHidden="1" w:unhideWhenUsed="1"/>
+    <w:lsdException w:name="Block Text" w:semiHidden="1" w:unhideWhenUsed="1"/>
+    <w:lsdException w:name="Hyperlink" w:semiHidden="1" w:unhideWhenUsed="1"/>
+    <w:lsdException w:name="FollowedHyperlink" w:semiHidden="1" w:unhideWhenUsed="1"/>
+    <w:lsdException w:name="Strong" w:uiPriority="22" w:qFormat="1"/>
+    <w:lsdException w:name="Emphasis" w:uiPriority="20" w:qFormat="1"/>
+    <w:lsdException w:name="Document Map" w:semiHidden="1" w:unhideWhenUsed="1"/>
+    <w:lsdException w:name="Plain Text" w:semiHidden="1" w:unhideWhenUsed="1"/>
+    <w:lsdException w:name="E-mail Signature" w:semiHidden="1" w:unhideWhenUsed="1"/>
+    <w:lsdException w:name="HTML Top of Form" w:semiHidden="1" w:unhideWhenUsed="1"/>
+    <w:lsdException w:name="HTML Bottom of Form" w:semiHidden="1" w:unhideWhenUsed="1"/>
+    <w:lsdException w:name="Normal (Web)" w:semiHidden="1" w:unhideWhenUsed="1"/>
+    <w:lsdException w:name="HTML Acronym" w:semiHidden="1" w:unhideWhenUsed="1"/>
+    <w:lsdException w:name="HTML Address" w:semiHidden="1" w:unhideWhenUsed="1"/>
+    <w:lsdException w:name="HTML Cite" w:semiHidden="1" w:unhideWhenUsed="1"/>
+    <w:lsdException w:name="HTML Code" w:semiHidden="1" w:unhideWhenUsed="1"/>
+    <w:lsdException w:name="HTML Definition" w:semiHidden="1" w:unhideWhenUsed="1"/>
+    <w:lsdException w:name="HTML Keyboard" w:semiHidden="1" w:unhideWhenUsed="1"/>
+    <w:lsdException w:name="HTML Preformatted" w:semiHidden="1" w:unhideWhenUsed="1"/>
+    <w:lsdException w:name="HTML Sample" w:semiHidden="1" w:unhideWhenUsed="1"/>
+    <w:lsdException w:name="HTML Typewriter" w:semiHidden="1" w:unhideWhenUsed="1"/>
+    <w:lsdException w:name="HTML Variable" w:semiHidden="1" w:unhideWhenUsed="1"/>
+    <w:lsdException w:name="Normal Table" w:semiHidden="1" w:unhideWhenUsed="1"/>
+    <w:lsdException w:name="annotation subject" w:semiHidden="1" w:unhideWhenUsed="1"/>
+    <w:lsdException w:name="No List" w:semiHidden="1" w:unhideWhenUsed="1"/>
+    <w:lsdException w:name="Outline List 1" w:semiHidden="1" w:unhideWhenUsed="1"/>
+    <w:lsdException w:name="Outline List 2" w:semiHidden="1" w:unhideWhenUsed="1"/>
+    <w:lsdException w:name="Outline List 3" w:semiHidden="1" w:unhideWhenUsed="1"/>
+    <w:lsdException w:name="Table Simple 1" w:semiHidden="1" w:unhideWhenUsed="1"/>
+    <w:lsdException w:name="Table Simple 2" w:semiHidden="1" w:unhideWhenUsed="1"/>
+    <w:lsdException w:name="Table Simple 3" w:semiHidden="1" w:unhideWhenUsed="1"/>
+    <w:lsdException w:name="Table Classic 1" w:semiHidden="1" w:unhideWhenUsed="1"/>
+    <w:lsdException w:name="Table Classic 2" w:semiHidden="1" w:unhideWhenUsed="1"/>
+    <w:lsdException w:name="Table Classic 3" w:semiHidden="1" w:unhideWhenUsed="1"/>
+    <w:lsdException w:name="Table Classic 4" w:semiHidden="1" w:unhideWhenUsed="1"/>
+    <w:lsdException w:name="Table Colorful 1" w:semiHidden="1" w:unhideWhenUsed="1"/>
+    <w:lsdException w:name="Table Colorful 2" w:semiHidden="1" w:unhideWhenUsed="1"/>
+    <w:lsdException w:name="Table Colorful 3" w:semiHidden="1" w:unhideWhenUsed="1"/>
+    <w:lsdException w:name="Table Columns 1" w:semiHidden="1" w:unhideWhenUsed="1"/>
+    <w:lsdException w:name="Table Columns 2" w:semiHidden="1" w:unhideWhenUsed="1"/>
+    <w:lsdException w:name="Table Columns 3" w:semiHidden="1" w:unhideWhenUsed="1"/>
+    <w:lsdException w:name="Table Columns 4" w:semiHidden="1" w:unhideWhenUsed="1"/>
+    <w:lsdException w:name="Table Columns 5" w:semiHidden="1" w:unhideWhenUsed="1"/>
+    <w:lsdException w:name="Table Grid 1" w:semiHidden="1" w:unhideWhenUsed="1"/>
+    <w:lsdException w:name="Table Grid 2" w:semiHidden="1" w:unhideWhenUsed="1"/>
+    <w:lsdException w:name="Table Grid 3" w:semiHidden="1" w:unhideWhenUsed="1"/>
+    <w:lsdException w:name="Table Grid 4" w:semiHidden="1" w:unhideWhenUsed="1"/>
+    <w:lsdException w:name="Table Grid 5" w:semiHidden="1" w:unhideWhenUsed="1"/>
+    <w:lsdException w:name="Table Grid 6" w:semiHidden="1" w:unhideWhenUsed="1"/>
+    <w:lsdException w:name="Table Grid 7" w:semiHidden="1" w:unhideWhenUsed="1"/>
+    <w:lsdException w:name="Table Grid 8" w:semiHidden="1" w:unhideWhenUsed="1"/>
+    <w:lsdException w:name="Table List 1" w:semiHidden="1" w:unhideWhenUsed="1"/>
+    <w:lsdException w:name="Table List 2" w:semiHidden="1" w:unhideWhenUsed="1"/>
+    <w:lsdException w:name="Table List 3" w:semiHidden="1" w:unhideWhenUsed="1"/>
+    <w:lsdException w:name="Table List 4" w:semiHidden="1" w:unhideWhenUsed="1"/>
+    <w:lsdException w:name="Table List 5" w:semiHidden="1" w:unhideWhenUsed="1"/>
+    <w:lsdException w:name="Table List 6" w:semiHidden="1" w:unhideWhenUsed="1"/>
+    <w:lsdException w:name="Table List 7" w:semiHidden="1" w:unhideWhenUsed="1"/>
+    <w:lsdException w:name="Table List 8" w:semiHidden="1" w:unhideWhenUsed="1"/>
+    <w:lsdException w:name="Table 3D effects 1" w:semiHidden="1" w:unhideWhenUsed="1"/>
+    <w:lsdException w:name="Table 3D effects 2" w:semiHidden="1" w:unhideWhenUsed="1"/>
+    <w:lsdException w:name="Table 3D effects 3" w:semiHidden="1" w:unhideWhenUsed="1"/>
+    <w:lsdException w:name="Table Contemporary" w:semiHidden="1" w:unhideWhenUsed="1"/>
+    <w:lsdException w:name="Table Elegant" w:semiHidden="1" w:unhideWhenUsed="1"/>
+    <w:lsdException w:name="Table Professional" w:semiHidden="1" w:unhideWhenUsed="1"/>
+    <w:lsdException w:name="Table Subtle 1" w:semiHidden="1" w:unhideWhenUsed="1"/>
+    <w:lsdException w:name="Table Subtle 2" w:semiHidden="1" w:unhideWhenUsed="1"/>
+    <w:lsdException w:name="Table Web 1" w:semiHidden="1" w:unhideWhenUsed="1"/>
+    <w:lsdException w:name="Table Web 2" w:semiHidden="1" w:unhideWhenUsed="1"/>
+    <w:lsdException w:name="Table Web 3" w:semiHidden="1" w:unhideWhenUsed="1"/>
+    <w:lsdException w:name="Balloon Text" w:semiHidden="1" w:unhideWhenUsed="1"/>
+    <w:lsdException w:name="Table Grid" w:semiHidden="1" w:uiPriority="39" w:unhideWhenUsed="1"/>
+    <w:lsdException w:name="Table Theme" w:semiHidden="1" w:unhideWhenUsed="1"/>
+    <w:lsdException w:name="Placeholder Text" w:semiHidden="1"/>
+    <w:lsdException w:name="No Spacing" w:uiPriority="1" w:qFormat="1"/>
+    <w:lsdException w:name="Light Shading" w:uiPriority="60"/>
+    <w:lsdException w:name="Light List" w:uiPriority="61"/>
+    <w:lsdException w:name="Light Grid" w:uiPriority="62"/>
+    <w:lsdException w:name="Medium Shading 1" w:uiPriority="63"/>
+    <w:lsdException w:name="Medium Shading 2" w:uiPriority="64"/>
+    <w:lsdException w:name="Medium List 1" w:uiPriority="65"/>
+    <w:lsdException w:name="Medium List 2" w:uiPriority="66"/>
+    <w:lsdException w:name="Medium Grid 1" w:uiPriority="67"/>
+    <w:lsdException w:name="Medium Grid 2" w:uiPriority="68"/>
+    <w:lsdException w:name="Medium Grid 3" w:uiPriority="69"/>
+    <w:lsdException w:name="Dark List" w:uiPriority="70"/>
+    <w:lsdException w:name="Colorful Shading" w:uiPriority="71"/>
+    <w:lsdException w:name="Colorful List" w:uiPriority="72"/>
+    <w:lsdException w:name="Colorful Grid" w:uiPriority="73"/>
+    <w:lsdException w:name="Light Shading Accent 1" w:uiPriority="60"/>
+    <w:lsdException w:name="Light List Accent 1" w:uiPriority="61"/>
+    <w:lsdException w:name="Light Grid Accent 1" w:uiPriority="62"/>
+    <w:lsdException w:name="Medium Shading 1 Accent 1" w:uiPriority="63"/>
+    <w:lsdException w:name="Medium Shading 2 Accent 1" w:uiPriority="64"/>
+    <w:lsdException w:name="Medium List 1 Accent 1" w:uiPriority="65"/>
+    <w:lsdException w:name="Revision" w:semiHidden="1"/>
+    <w:lsdException w:name="List Paragraph" w:uiPriority="34" w:qFormat="1"/>
+    <w:lsdException w:name="Quote" w:uiPriority="29" w:qFormat="1"/>
+    <w:lsdException w:name="Intense Quote" w:uiPriority="30" w:qFormat="1"/>
+    <w:lsdException w:name="Medium List 2 Accent 1" w:uiPriority="66"/>
+    <w:lsdException w:name="Medium Grid 1 Accent 1" w:uiPriority="67"/>
+    <w:lsdException w:name="Medium Grid 2 Accent 1" w:uiPriority="68"/>
+    <w:lsdException w:name="Medium Grid 3 Accent 1" w:uiPriority="69"/>
+    <w:lsdException w:name="Dark List Accent 1" w:uiPriority="70"/>
+    <w:lsdException w:name="Colorful Shading Accent 1" w:uiPriority="71"/>
+    <w:lsdException w:name="Colorful List Accent 1" w:uiPriority="72"/>
+    <w:lsdException w:name="Colorful Grid Accent 1" w:uiPriority="73"/>
+    <w:lsdException w:name="Light Shading Accent 2" w:uiPriority="60"/>
+    <w:lsdException w:name="Light List Accent 2" w:uiPriority="61"/>
+    <w:lsdException w:name="Light Grid Accent 2" w:uiPriority="62"/>
+    <w:lsdException w:name="Medium Shading 1 Accent 2" w:uiPriority="63"/>
+    <w:lsdException w:name="Medium Shading 2 Accent 2" w:uiPriority="64"/>
+    <w:lsdException w:name="Medium List 1 Accent 2" w:uiPriority="65"/>
+    <w:lsdException w:name="Medium List 2 Accent 2" w:uiPriority="66"/>
+    <w:lsdException w:name="Medium Grid 1 Accent 2" w:uiPriority="67"/>
+    <w:lsdException w:name="Medium Grid 2 Accent 2" w:uiPriority="68"/>
+    <w:lsdException w:name="Medium Grid 3 Accent 2" w:uiPriority="69"/>
+    <w:lsdException w:name="Dark List Accent 2" w:uiPriority="70"/>
+    <w:lsdException w:name="Colorful Shading Accent 2" w:uiPriority="71"/>
+    <w:lsdException w:name="Colorful List Accent 2" w:uiPriority="72"/>
+    <w:lsdException w:name="Colorful Grid Accent 2" w:uiPriority="73"/>
+    <w:lsdException w:name="Light Shading Accent 3" w:uiPriority="60"/>
+    <w:lsdException w:name="Light List Accent 3" w:uiPriority="61"/>
+    <w:lsdException w:name="Light Grid Accent 3" w:uiPriority="62"/>
+    <w:lsdException w:name="Medium Shading 1 Accent 3" w:uiPriority="63"/>
+    <w:lsdException w:name="Medium Shading 2 Accent 3" w:uiPriority="64"/>
+    <w:lsdException w:name="Medium List 1 Accent 3" w:uiPriority="65"/>
+    <w:lsdException w:name="Medium List 2 Accent 3" w:uiPriority="66"/>
+    <w:lsdException w:name="Medium Grid 1 Accent 3" w:uiPriority="67"/>
+    <w:lsdException w:name="Medium Grid 2 Accent 3" w:uiPriority="68"/>
+    <w:lsdException w:name="Medium Grid 3 Accent 3" w:uiPriority="69"/>
+    <w:lsdException w:name="Dark List Accent 3" w:uiPriority="70"/>
+    <w:lsdException w:name="Colorful Shading Accent 3" w:uiPriority="71"/>
+    <w:lsdException w:name="Colorful List Accent 3" w:uiPriority="72"/>
+    <w:lsdException w:name="Colorful Grid Accent 3" w:uiPriority="73"/>
+    <w:lsdException w:name="Light Shading Accent 4" w:uiPriority="60"/>
+    <w:lsdException w:name="Light List Accent 4" w:uiPriority="61"/>
+    <w:lsdException w:name="Light Grid Accent 4" w:uiPriority="62"/>
+    <w:lsdException w:name="Medium Shading 1 Accent 4" w:uiPriority="63"/>
+    <w:lsdException w:name="Medium Shading 2 Accent 4" w:uiPriority="64"/>
+    <w:lsdException w:name="Medium List 1 Accent 4" w:uiPriority="65"/>
+    <w:lsdException w:name="Medium List 2 Accent 4" w:uiPriority="66"/>
+    <w:lsdException w:name="Medium Grid 1 Accent 4" w:uiPriority="67"/>
+    <w:lsdException w:name="Medium Grid 2 Accent 4" w:uiPriority="68"/>
+    <w:lsdException w:name="Medium Grid 3 Accent 4" w:uiPriority="69"/>
+    <w:lsdException w:name="Dark List Accent 4" w:uiPriority="70"/>
+    <w:lsdException w:name="Colorful Shading Accent 4" w:uiPriority="71"/>
+    <w:lsdException w:name="Colorful List Accent 4" w:uiPriority="72"/>
+    <w:lsdException w:name="Colorful Grid Accent 4" w:uiPriority="73"/>
+    <w:lsdException w:name="Light Shading Accent 5" w:uiPriority="60"/>
+    <w:lsdException w:name="Light List Accent 5" w:uiPriority="61"/>
+    <w:lsdException w:name="Light Grid Accent 5" w:uiPriority="62"/>
+    <w:lsdException w:name="Medium Shading 1 Accent 5" w:uiPriority="63"/>
+    <w:lsdException w:name="Medium Shading 2 Accent 5" w:uiPriority="64"/>
+    <w:lsdException w:name="Medium List 1 Accent 5" w:uiPriority="65"/>
+    <w:lsdException w:name="Medium List 2 Accent 5" w:uiPriority="66"/>
+    <w:lsdException w:name="Medium Grid 1 Accent 5" w:uiPriority="67"/>
+    <w:lsdException w:name="Medium Grid 2 Accent 5" w:uiPriority="68"/>
+    <w:lsdException w:name="Medium Grid 3 Accent 5" w:uiPriority="69"/>
+    <w:lsdException w:name="Dark List Accent 5" w:uiPriority="70"/>
+    <w:lsdException w:name="Colorful Shading Accent 5" w:uiPriority="71"/>
+    <w:lsdException w:name="Colorful List Accent 5" w:uiPriority="72"/>
+    <w:lsdException w:name="Colorful Grid Accent 5" w:uiPriority="73"/>
+    <w:lsdException w:name="Light Shading Accent 6" w:uiPriority="60"/>
+    <w:lsdException w:name="Light List Accent 6" w:uiPriority="61"/>
+    <w:lsdException w:name="Light Grid Accent 6" w:uiPriority="62"/>
+    <w:lsdException w:name="Medium Shading 1 Accent 6" w:uiPriority="63"/>
+    <w:lsdException w:name="Medium Shading 2 Accent 6" w:uiPriority="64"/>
+    <w:lsdException w:name="Medium List 1 Accent 6" w:uiPriority="65"/>
+    <w:lsdException w:name="Medium List 2 Accent 6" w:uiPriority="66"/>
+    <w:lsdException w:name="Medium Grid 1 Accent 6" w:uiPriority="67"/>
+    <w:lsdException w:name="Medium Grid 2 Accent 6" w:uiPriority="68"/>
+    <w:lsdException w:name="Medium Grid 3 Accent 6" w:uiPriority="69"/>
+    <w:lsdException w:name="Dark List Accent 6" w:uiPriority="70"/>
+    <w:lsdException w:name="Colorful Shading Accent 6" w:uiPriority="71"/>
+    <w:lsdException w:name="Colorful List Accent 6" w:uiPriority="72"/>
+    <w:lsdException w:name="Colorful Grid Accent 6" w:uiPriority="73"/>
+    <w:lsdException w:name="Subtle Emphasis" w:uiPriority="19" w:qFormat="1"/>
+    <w:lsdException w:name="Intense Emphasis" w:uiPriority="21" w:qFormat="1"/>
+    <w:lsdException w:name="Subtle Reference" w:uiPriority="31" w:qFormat="1"/>
+    <w:lsdException w:name="Intense Reference" w:uiPriority="32" w:qFormat="1"/>
+    <w:lsdException w:name="Book Title" w:uiPriority="33" w:qFormat="1"/>
+    <w:lsdException w:name="Bibliography" w:semiHidden="1" w:uiPriority="37" w:unhideWhenUsed="1"/>
+    <w:lsdException w:name="TOC Heading" w:semiHidden="1" w:uiPriority="39" w:unhideWhenUsed="1" w:qFormat="1"/>
+    <w:lsdException w:name="Plain Table 1" w:uiPriority="41"/>
+    <w:lsdException w:name="Plain Table 2" w:uiPriority="42"/>
+    <w:lsdException w:name="Plain Table 3" w:uiPriority="43"/>
+    <w:lsdException w:name="Plain Table 4" w:uiPriority="44"/>
+    <w:lsdException w:name="Plain Table 5" w:uiPriority="45"/>
+    <w:lsdException w:name="Grid Table Light" w:uiPriority="40"/>
+    <w:lsdException w:name="Grid Table 1 Light" w:uiPriority="46"/>
+    <w:lsdException w:name="Grid Table 2" w:uiPriority="47"/>
+    <w:lsdException w:name="Grid Table 3" w:uiPriority="48"/>
+    <w:lsdException w:name="Grid Table 4" w:uiPriority="49"/>
+    <w:lsdException w:name="Grid Table 5 Dark" w:uiPriority="50"/>
+    <w:lsdException w:name="Grid Table 6 Colorful" w:uiPriority="51"/>
+    <w:lsdException w:name="Grid Table 7 Colorful" w:uiPriority="52"/>
+    <w:lsdException w:name="Grid Table 1 Light Accent 1" w:uiPriority="46"/>
+    <w:lsdException w:name="Grid Table 2 Accent 1" w:uiPriority="47"/>
+    <w:lsdException w:name="Grid Table 3 Accent 1" w:uiPriority="48"/>
+    <w:lsdException w:name="Grid Table 4 Accent 1" w:uiPriority="49"/>
+    <w:lsdException w:name="Grid Table 5 Dark Accent 1" w:uiPriority="50"/>
+    <w:lsdException w:name="Grid Table 6 Colorful Accent 1" w:uiPriority="51"/>
+    <w:lsdException w:name="Grid Table 7 Colorful Accent 1" w:uiPriority="52"/>
+    <w:lsdException w:name="Grid Table 1 Light Accent 2" w:uiPriority="46"/>
+    <w:lsdException w:name="Grid Table 2 Accent 2" w:uiPriority="47"/>
+    <w:lsdException w:name="Grid Table 3 Accent 2" w:uiPriority="48"/>
+    <w:lsdException w:name="Grid Table 4 Accent 2" w:uiPriority="49"/>
+    <w:lsdException w:name="Grid Table 5 Dark Accent 2" w:uiPriority="50"/>
+    <w:lsdException w:name="Grid Table 6 Colorful Accent 2" w:uiPriority="51"/>
+    <w:lsdException w:name="Grid Table 7 Colorful Accent 2" w:uiPriority="52"/>
+    <w:lsdException w:name="Grid Table 1 Light Accent 3" w:uiPriority="46"/>
+    <w:lsdException w:name="Grid Table 2 Accent 3" w:uiPriority="47"/>
+    <w:lsdException w:name="Grid Table 3 Accent 3" w:uiPriority="48"/>
+    <w:lsdException w:name="Grid Table 4 Accent 3" w:uiPriority="49"/>
+    <w:lsdException w:name="Grid Table 5 Dark Accent 3" w:uiPriority="50"/>
+    <w:lsdException w:name="Grid Table 6 Colorful Accent 3" w:uiPriority="51"/>
+    <w:lsdException w:name="Grid Table 7 Colorful Accent 3" w:uiPriority="52"/>
+    <w:lsdException w:name="Grid Table 1 Light Accent 4" w:uiPriority="46"/>
+    <w:lsdException w:name="Grid Table 2 Accent 4" w:uiPriority="47"/>
+    <w:lsdException w:name="Grid Table 3 Accent 4" w:uiPriority="48"/>
+    <w:lsdException w:name="Grid Table 4 Accent 4" w:uiPriority="49"/>
+    <w:lsdException w:name="Grid Table 5 Dark Accent 4" w:uiPriority="50"/>
+    <w:lsdException w:name="Grid Table 6 Colorful Accent 4" w:uiPriority="51"/>
+    <w:lsdException w:name="Grid Table 7 Colorful Accent 4" w:uiPriority="52"/>
+    <w:lsdException w:name="Grid Table 1 Light Accent 5" w:uiPriority="46"/>
+    <w:lsdException w:name="Grid Table 2 Accent 5" w:uiPriority="47"/>
+    <w:lsdException w:name="Grid Table 3 Accent 5" w:uiPriority="48"/>
+    <w:lsdException w:name="Grid Table 4 Accent 5" w:uiPriority="49"/>
+    <w:lsdException w:name="Grid Table 5 Dark Accent 5" w:uiPriority="50"/>
+    <w:lsdException w:name="Grid Table 6 Colorful Accent 5" w:uiPriority="51"/>
+    <w:lsdException w:name="Grid Table 7 Colorful Accent 5" w:uiPriority="52"/>
+    <w:lsdException w:name="Grid Table 1 Light Accent 6" w:uiPriority="46"/>
+    <w:lsdException w:name="Grid Table 2 Accent 6" w:uiPriority="47"/>
+    <w:lsdException w:name="Grid Table 3 Accent 6" w:uiPriority="48"/>
+    <w:lsdException w:name="Grid Table 4 Accent 6" w:uiPriority="49"/>
+    <w:lsdException w:name="Grid Table 5 Dark Accent 6" w:uiPriority="50"/>
+    <w:lsdException w:name="Grid Table 6 Colorful Accent 6" w:uiPriority="51"/>
+    <w:lsdException w:name="Grid Table 7 Colorful Accent 6" w:uiPriority="52"/>
+    <w:lsdException w:name="List Table 1 Light" w:uiPriority="46"/>
+    <w:lsdException w:name="List Table 2" w:uiPriority="47"/>
+    <w:lsdException w:name="List Table 3" w:uiPriority="48"/>
+    <w:lsdException w:name="List Table 4" w:uiPriority="49"/>
+    <w:lsdException w:name="List Table 5 Dark" w:uiPriority="50"/>
+    <w:lsdException w:name="List Table 6 Colorful" w:uiPriority="51"/>
+    <w:lsdException w:name="List Table 7 Colorful" w:uiPriority="52"/>
+    <w:lsdException w:name="List Table 1 Light Accent 1" w:uiPriority="46"/>
+    <w:lsdException w:name="List Table 2 Accent 1" w:uiPriority="47"/>
+    <w:lsdException w:name="List Table 3 Accent 1" w:uiPriority="48"/>
+    <w:lsdException w:name="List Table 4 Accent 1" w:uiPriority="49"/>
+    <w:lsdException w:name="List Table 5 Dark Accent 1" w:uiPriority="50"/>
+    <w:lsdException w:name="List Table 6 Colorful Accent 1" w:uiPriority="51"/>
+    <w:lsdException w:name="List Table 7 Colorful Accent 1" w:uiPriority="52"/>
+    <w:lsdException w:name="List Table 1 Light Accent 2" w:uiPriority="46"/>
+    <w:lsdException w:name="List Table 2 Accent 2" w:uiPriority="47"/>
+    <w:lsdException w:name="List Table 3 Accent 2" w:uiPriority="48"/>
+    <w:lsdException w:name="List Table 4 Accent 2" w:uiPriority="49"/>
+    <w:lsdException w:name="List Table 5 Dark Accent 2" w:uiPriority="50"/>
+    <w:lsdException w:name="List Table 6 Colorful Accent 2" w:uiPriority="51"/>
+    <w:lsdException w:name="List Table 7 Colorful Accent 2" w:uiPriority="52"/>
+    <w:lsdException w:name="List Table 1 Light Accent 3" w:uiPriority="46"/>
+    <w:lsdException w:name="List Table 2 Accent 3" w:uiPriority="47"/>
+    <w:lsdException w:name="List Table 3 Accent 3" w:uiPriority="48"/>
+    <w:lsdException w:name="List Table 4 Accent 3" w:uiPriority="49"/>
+    <w:lsdException w:name="List Table 5 Dark Accent 3" w:uiPriority="50"/>
+    <w:lsdException w:name="List Table 6 Colorful Accent 3" w:uiPriority="51"/>
+    <w:lsdException w:name="List Table 7 Colorful Accent 3" w:uiPriority="52"/>
+    <w:lsdException w:name="List Table 1 Light Accent 4" w:uiPriority="46"/>
+    <w:lsdException w:name="List Table 2 Accent 4" w:uiPriority="47"/>
+    <w:lsdException w:name="List Table 3 Accent 4" w:uiPriority="48"/>
+    <w:lsdException w:name="List Table 4 Accent 4" w:uiPriority="49"/>
+    <w:lsdException w:name="List Table 5 Dark Accent 4" w:uiPriority="50"/>
+    <w:lsdException w:name="List Table 6 Colorful Accent 4" w:uiPriority="51"/>
+    <w:lsdException w:name="List Table 7 Colorful Accent 4" w:uiPriority="52"/>
+    <w:lsdException w:name="List Table 1 Light Accent 5" w:uiPriority="46"/>
+    <w:lsdException w:name="List Table 2 Accent 5" w:uiPriority="47"/>
+    <w:lsdException w:name="List Table 3 Accent 5" w:uiPriority="48"/>
+    <w:lsdException w:name="List Table 4 Accent 5" w:uiPriority="49"/>
+    <w:lsdException w:name="List Table 5 Dark Accent 5" w:uiPriority="50"/>
+    <w:lsdException w:name="List Table 6 Colorful Accent 5" w:uiPriority="51"/>
+    <w:lsdException w:name="List Table 7 Colorful Accent 5" w:uiPriority="52"/>
+    <w:lsdException w:name="List Table 1 Light Accent 6" w:uiPriority="46"/>
+    <w:lsdException w:name="List Table 2 Accent 6" w:uiPriority="47"/>
+    <w:lsdException w:name="List Table 3 Accent 6" w:uiPriority="48"/>
+    <w:lsdException w:name="List Table 4 Accent 6" w:uiPriority="49"/>
+    <w:lsdException w:name="List Table 5 Dark Accent 6" w:uiPriority="50"/>
+    <w:lsdException w:name="List Table 6 Colorful Accent 6" w:uiPriority="51"/>
+    <w:lsdException w:name="List Table 7 Colorful Accent 6" w:uiPriority="52"/>
+    <w:lsdException w:name="Mention" w:semiHidden="1" w:unhideWhenUsed="1"/>
+    <w:lsdException w:name="Smart Hyperlink" w:semiHidden="1" w:unhideWhenUsed="1"/>
+    <w:lsdException w:name="Hashtag" w:semiHidden="1" w:unhideWhenUsed="1"/>
   </w:latentStyles>
   <w:style w:type="paragraph" w:default="1" w:styleId="Normal">
     <w:name w:val="Normal"/>
@@ -6016,7 +5862,7 @@
   <a:extraClrSchemeLst/>
   <a:extLst>
     <a:ext uri="{05A4C25C-085E-4340-85A3-A5531E510DB2}">
-      <thm15:themeFamily xmlns="" xmlns:thm15="http://schemas.microsoft.com/office/thememl/2012/main" name="Office Theme" id="{62F939B6-93AF-4DB8-9C6B-D6C7DFDC589F}" vid="{4A3C46E8-61CC-4603-A589-7422A47A8E4A}"/>
+      <thm15:themeFamily xmlns:thm15="http://schemas.microsoft.com/office/thememl/2012/main" name="Office Theme" id="{62F939B6-93AF-4DB8-9C6B-D6C7DFDC589F}" vid="{4A3C46E8-61CC-4603-A589-7422A47A8E4A}"/>
     </a:ext>
   </a:extLst>
 </a:theme>

</xml_diff>